<commit_message>
New programming assignments document
</commit_message>
<xml_diff>
--- a/El Backo - Programming Assignments.docx
+++ b/El Backo - Programming Assignments.docx
@@ -46,7 +46,7 @@
         </w:rPr>
         <w:t>1 - Create a new react app with </w:t>
       </w:r>
-      <w:hyperlink r:id="rId4" w:history="1">
+      <w:hyperlink r:id="rId6" w:history="1">
         <w:r>
           <w:rPr>
             <w:rFonts w:ascii="Segoe UI" w:eastAsia="Times New Roman" w:hAnsi="Segoe UI" w:cs="Segoe UI"/>
@@ -209,7 +209,7 @@
         </w:rPr>
         <w:t> folder (can then access the app at </w:t>
       </w:r>
-      <w:hyperlink r:id="rId5" w:history="1">
+      <w:hyperlink r:id="rId7" w:history="1">
         <w:r>
           <w:rPr>
             <w:rFonts w:ascii="Segoe UI" w:eastAsia="Times New Roman" w:hAnsi="Segoe UI" w:cs="Segoe UI"/>
@@ -332,7 +332,7 @@
         </w:rPr>
         <w:t>3 - Add </w:t>
       </w:r>
-      <w:hyperlink r:id="rId6" w:history="1">
+      <w:hyperlink r:id="rId8" w:history="1">
         <w:r>
           <w:rPr>
             <w:rFonts w:ascii="Segoe UI" w:eastAsia="Times New Roman" w:hAnsi="Segoe UI" w:cs="Segoe UI"/>
@@ -597,11 +597,83 @@
       </w:r>
     </w:p>
     <w:p>
-      <w:r>
-        <w:t xml:space="preserve">Replace this line in your App.js (this is in the </w:t>
+      <w:proofErr w:type="gramStart"/>
+      <w:r>
+        <w:t>First of all</w:t>
+      </w:r>
+      <w:proofErr w:type="gramEnd"/>
+      <w:r>
+        <w:t xml:space="preserve">, add this </w:t>
+      </w:r>
+      <w:r>
+        <w:t>to your import statements:</w:t>
+      </w:r>
+    </w:p>
+    <w:p>
+      <w:pPr>
+        <w:rPr>
+          <w:rFonts w:ascii="Courier New" w:hAnsi="Courier New" w:cs="Courier New"/>
+        </w:rPr>
+      </w:pPr>
+      <w:r>
+        <w:rPr>
+          <w:rFonts w:ascii="Courier New" w:hAnsi="Courier New" w:cs="Courier New"/>
+          <w:highlight w:val="lightGray"/>
+        </w:rPr>
+        <w:t xml:space="preserve">import </w:t>
+      </w:r>
+      <w:proofErr w:type="gramStart"/>
+      <w:r>
+        <w:rPr>
+          <w:rFonts w:ascii="Courier New" w:hAnsi="Courier New" w:cs="Courier New"/>
+          <w:highlight w:val="lightGray"/>
+        </w:rPr>
+        <w:t xml:space="preserve">{ </w:t>
       </w:r>
       <w:proofErr w:type="spellStart"/>
       <w:r>
+        <w:rPr>
+          <w:rFonts w:ascii="Courier New" w:hAnsi="Courier New" w:cs="Courier New"/>
+          <w:highlight w:val="lightGray"/>
+        </w:rPr>
+        <w:t>BrowserRouter</w:t>
+      </w:r>
+      <w:proofErr w:type="spellEnd"/>
+      <w:proofErr w:type="gramEnd"/>
+      <w:r>
+        <w:rPr>
+          <w:rFonts w:ascii="Courier New" w:hAnsi="Courier New" w:cs="Courier New"/>
+          <w:highlight w:val="lightGray"/>
+        </w:rPr>
+        <w:t xml:space="preserve"> as Router, Switch, Route } from 'react-router-</w:t>
+      </w:r>
+      <w:proofErr w:type="spellStart"/>
+      <w:r>
+        <w:rPr>
+          <w:rFonts w:ascii="Courier New" w:hAnsi="Courier New" w:cs="Courier New"/>
+          <w:highlight w:val="lightGray"/>
+        </w:rPr>
+        <w:t>dom</w:t>
+      </w:r>
+      <w:proofErr w:type="spellEnd"/>
+      <w:r>
+        <w:rPr>
+          <w:rFonts w:ascii="Courier New" w:hAnsi="Courier New" w:cs="Courier New"/>
+          <w:highlight w:val="lightGray"/>
+        </w:rPr>
+        <w:t>';</w:t>
+      </w:r>
+    </w:p>
+    <w:p/>
+    <w:p>
+      <w:r>
+        <w:t>Then r</w:t>
+      </w:r>
+      <w:r>
+        <w:t xml:space="preserve">eplace this line in your App.js (this is in the </w:t>
+      </w:r>
+      <w:proofErr w:type="spellStart"/>
+      <w:r>
         <w:t>src</w:t>
       </w:r>
       <w:proofErr w:type="spellEnd"/>
@@ -625,6 +697,7 @@
     </w:p>
     <w:p>
       <w:r>
+        <w:lastRenderedPageBreak/>
         <w:t>with this:</w:t>
       </w:r>
     </w:p>
@@ -670,73 +743,568 @@
           <w:rFonts w:ascii="Courier New" w:hAnsi="Courier New" w:cs="Courier New"/>
           <w:highlight w:val="lightGray"/>
         </w:rPr>
+        <w:t xml:space="preserve">    &lt;Switch&gt;</w:t>
+      </w:r>
+    </w:p>
+    <w:p>
+      <w:pPr>
+        <w:rPr>
+          <w:rFonts w:ascii="Courier New" w:hAnsi="Courier New" w:cs="Courier New"/>
+          <w:highlight w:val="lightGray"/>
+        </w:rPr>
+      </w:pPr>
+      <w:r>
+        <w:rPr>
+          <w:rFonts w:ascii="Courier New" w:hAnsi="Courier New" w:cs="Courier New"/>
+          <w:highlight w:val="lightGray"/>
+        </w:rPr>
+        <w:t xml:space="preserve">      &lt;Route path='/' exact component={Index} /&gt;</w:t>
+      </w:r>
+    </w:p>
+    <w:p>
+      <w:pPr>
+        <w:rPr>
+          <w:rFonts w:ascii="Courier New" w:hAnsi="Courier New" w:cs="Courier New"/>
+          <w:highlight w:val="lightGray"/>
+        </w:rPr>
+      </w:pPr>
+      <w:r>
+        <w:rPr>
+          <w:rFonts w:ascii="Courier New" w:hAnsi="Courier New" w:cs="Courier New"/>
+          <w:highlight w:val="lightGray"/>
+        </w:rPr>
+        <w:t xml:space="preserve">    &lt;/Switch&gt;</w:t>
+      </w:r>
+    </w:p>
+    <w:p>
+      <w:pPr>
+        <w:rPr>
+          <w:rFonts w:ascii="Courier New" w:hAnsi="Courier New" w:cs="Courier New"/>
+          <w:highlight w:val="lightGray"/>
+        </w:rPr>
+      </w:pPr>
+      <w:r>
+        <w:rPr>
+          <w:rFonts w:ascii="Courier New" w:hAnsi="Courier New" w:cs="Courier New"/>
+          <w:highlight w:val="lightGray"/>
+        </w:rPr>
+        <w:t xml:space="preserve">  &lt;/Router&gt;</w:t>
+      </w:r>
+    </w:p>
+    <w:p>
+      <w:pPr>
+        <w:rPr>
+          <w:rFonts w:ascii="Courier New" w:hAnsi="Courier New" w:cs="Courier New"/>
+        </w:rPr>
+      </w:pPr>
+      <w:r>
+        <w:rPr>
+          <w:rFonts w:ascii="Courier New" w:hAnsi="Courier New" w:cs="Courier New"/>
+          <w:highlight w:val="lightGray"/>
+        </w:rPr>
+        <w:t>)</w:t>
+      </w:r>
+    </w:p>
+    <w:p/>
+    <w:p>
+      <w:r>
+        <w:t>Try running your application (</w:t>
+      </w:r>
+      <w:r>
+        <w:rPr>
+          <w:rFonts w:ascii="Courier New" w:hAnsi="Courier New" w:cs="Courier New"/>
+        </w:rPr>
+        <w:t>yarn start</w:t>
+      </w:r>
+      <w:r>
+        <w:t>).  It will give you an error.  That’s because it needs to know what this “Index” component is.</w:t>
+      </w:r>
+    </w:p>
+    <w:p/>
+    <w:p>
+      <w:r>
+        <w:t>Start by importing it.  Add this to your imports.</w:t>
+      </w:r>
+    </w:p>
+    <w:p>
+      <w:pPr>
+        <w:rPr>
+          <w:rFonts w:ascii="Courier New" w:hAnsi="Courier New" w:cs="Courier New"/>
+        </w:rPr>
+      </w:pPr>
+      <w:r>
+        <w:rPr>
+          <w:rFonts w:ascii="Courier New" w:hAnsi="Courier New" w:cs="Courier New"/>
+          <w:highlight w:val="lightGray"/>
+        </w:rPr>
+        <w:t xml:space="preserve">import Index from </w:t>
+      </w:r>
+      <w:proofErr w:type="gramStart"/>
+      <w:r>
+        <w:rPr>
+          <w:rFonts w:ascii="Courier New" w:hAnsi="Courier New" w:cs="Courier New"/>
+          <w:highlight w:val="lightGray"/>
+        </w:rPr>
+        <w:t>'./</w:t>
+      </w:r>
+      <w:proofErr w:type="gramEnd"/>
+      <w:r>
+        <w:rPr>
+          <w:rFonts w:ascii="Courier New" w:hAnsi="Courier New" w:cs="Courier New"/>
+          <w:highlight w:val="lightGray"/>
+        </w:rPr>
+        <w:t>components/Index';</w:t>
+      </w:r>
+    </w:p>
+    <w:p/>
+    <w:p>
+      <w:r>
+        <w:t>Now see that the error is “</w:t>
+      </w:r>
+      <w:r>
+        <w:t>Module not found</w:t>
+      </w:r>
+      <w:r>
+        <w:t xml:space="preserve">” and that’s because it can’t find a file in the </w:t>
+      </w:r>
+      <w:proofErr w:type="gramStart"/>
+      <w:r>
+        <w:t>components</w:t>
+      </w:r>
+      <w:proofErr w:type="gramEnd"/>
+      <w:r>
+        <w:t xml:space="preserve"> directory called “Index.js”</w:t>
+      </w:r>
+    </w:p>
+    <w:p/>
+    <w:p>
+      <w:proofErr w:type="gramStart"/>
+      <w:r>
+        <w:t>So</w:t>
+      </w:r>
+      <w:proofErr w:type="gramEnd"/>
+      <w:r>
+        <w:t xml:space="preserve"> we need to add that.</w:t>
+      </w:r>
+    </w:p>
+    <w:p>
+      <w:r>
+        <w:t xml:space="preserve">Make a directory </w:t>
+      </w:r>
+      <w:r>
+        <w:t xml:space="preserve">in </w:t>
+      </w:r>
+      <w:proofErr w:type="spellStart"/>
+      <w:r>
+        <w:rPr>
+          <w:rFonts w:ascii="Courier New" w:hAnsi="Courier New" w:cs="Courier New"/>
+        </w:rPr>
+        <w:t>src</w:t>
+      </w:r>
+      <w:proofErr w:type="spellEnd"/>
+      <w:r>
+        <w:t xml:space="preserve"> called </w:t>
+      </w:r>
+      <w:r>
+        <w:rPr>
+          <w:rFonts w:ascii="Courier New" w:hAnsi="Courier New" w:cs="Courier New"/>
+        </w:rPr>
+        <w:t>components</w:t>
+      </w:r>
+    </w:p>
+    <w:p>
+      <w:r>
+        <w:t>Then make a new file called Index.js and put this content:</w:t>
+      </w:r>
+    </w:p>
+    <w:p/>
+    <w:p>
+      <w:pPr>
+        <w:rPr>
+          <w:rFonts w:ascii="Courier New" w:hAnsi="Courier New" w:cs="Courier New"/>
+          <w:highlight w:val="lightGray"/>
+        </w:rPr>
+      </w:pPr>
+      <w:r>
+        <w:rPr>
+          <w:rFonts w:ascii="Courier New" w:hAnsi="Courier New" w:cs="Courier New"/>
+          <w:highlight w:val="lightGray"/>
+        </w:rPr>
+        <w:t>import React from 'react'</w:t>
+      </w:r>
+    </w:p>
+    <w:p>
+      <w:pPr>
+        <w:rPr>
+          <w:rFonts w:ascii="Courier New" w:hAnsi="Courier New" w:cs="Courier New"/>
+          <w:highlight w:val="lightGray"/>
+        </w:rPr>
+      </w:pPr>
+      <w:r>
+        <w:rPr>
+          <w:rFonts w:ascii="Courier New" w:hAnsi="Courier New" w:cs="Courier New"/>
+          <w:highlight w:val="lightGray"/>
+        </w:rPr>
+        <w:t xml:space="preserve">import </w:t>
+      </w:r>
+      <w:proofErr w:type="gramStart"/>
+      <w:r>
+        <w:rPr>
+          <w:rFonts w:ascii="Courier New" w:hAnsi="Courier New" w:cs="Courier New"/>
+          <w:highlight w:val="lightGray"/>
+        </w:rPr>
+        <w:t>{ Link</w:t>
+      </w:r>
+      <w:proofErr w:type="gramEnd"/>
+      <w:r>
+        <w:rPr>
+          <w:rFonts w:ascii="Courier New" w:hAnsi="Courier New" w:cs="Courier New"/>
+          <w:highlight w:val="lightGray"/>
+        </w:rPr>
+        <w:t xml:space="preserve"> } from 'react-router-</w:t>
+      </w:r>
+      <w:proofErr w:type="spellStart"/>
+      <w:r>
+        <w:rPr>
+          <w:rFonts w:ascii="Courier New" w:hAnsi="Courier New" w:cs="Courier New"/>
+          <w:highlight w:val="lightGray"/>
+        </w:rPr>
+        <w:t>dom</w:t>
+      </w:r>
+      <w:proofErr w:type="spellEnd"/>
+      <w:r>
+        <w:rPr>
+          <w:rFonts w:ascii="Courier New" w:hAnsi="Courier New" w:cs="Courier New"/>
+          <w:highlight w:val="lightGray"/>
+        </w:rPr>
+        <w:t>'</w:t>
+      </w:r>
+    </w:p>
+    <w:p>
+      <w:pPr>
+        <w:rPr>
+          <w:rFonts w:ascii="Courier New" w:hAnsi="Courier New" w:cs="Courier New"/>
+          <w:highlight w:val="lightGray"/>
+        </w:rPr>
+      </w:pPr>
+    </w:p>
+    <w:p>
+      <w:pPr>
+        <w:rPr>
+          <w:rFonts w:ascii="Courier New" w:hAnsi="Courier New" w:cs="Courier New"/>
+          <w:highlight w:val="lightGray"/>
+        </w:rPr>
+      </w:pPr>
+      <w:r>
+        <w:rPr>
+          <w:rFonts w:ascii="Courier New" w:hAnsi="Courier New" w:cs="Courier New"/>
+          <w:highlight w:val="lightGray"/>
+        </w:rPr>
+        <w:t>export default () =&gt; (</w:t>
+      </w:r>
+    </w:p>
+    <w:p>
+      <w:pPr>
+        <w:rPr>
+          <w:rFonts w:ascii="Courier New" w:hAnsi="Courier New" w:cs="Courier New"/>
+          <w:highlight w:val="lightGray"/>
+        </w:rPr>
+      </w:pPr>
+      <w:r>
+        <w:rPr>
+          <w:rFonts w:ascii="Courier New" w:hAnsi="Courier New" w:cs="Courier New"/>
+          <w:highlight w:val="lightGray"/>
+        </w:rPr>
+        <w:tab/>
+        <w:t>&lt;div /&gt;</w:t>
+      </w:r>
+    </w:p>
+    <w:p>
+      <w:pPr>
+        <w:rPr>
+          <w:rFonts w:ascii="Courier New" w:hAnsi="Courier New" w:cs="Courier New"/>
+        </w:rPr>
+      </w:pPr>
+      <w:r>
+        <w:rPr>
+          <w:rFonts w:ascii="Courier New" w:hAnsi="Courier New" w:cs="Courier New"/>
+          <w:highlight w:val="lightGray"/>
+        </w:rPr>
+        <w:t>)</w:t>
+      </w:r>
+    </w:p>
+    <w:p/>
+    <w:p/>
+    <w:p>
+      <w:pPr>
+        <w:pStyle w:val="Heading2"/>
+      </w:pPr>
+      <w:r>
         <w:lastRenderedPageBreak/>
-        <w:t xml:space="preserve">    &lt;Switch&gt;</w:t>
-      </w:r>
-    </w:p>
-    <w:p>
-      <w:pPr>
-        <w:rPr>
-          <w:rFonts w:ascii="Courier New" w:hAnsi="Courier New" w:cs="Courier New"/>
-          <w:highlight w:val="lightGray"/>
-        </w:rPr>
-      </w:pPr>
-      <w:r>
-        <w:rPr>
-          <w:rFonts w:ascii="Courier New" w:hAnsi="Courier New" w:cs="Courier New"/>
-          <w:highlight w:val="lightGray"/>
-        </w:rPr>
-        <w:t xml:space="preserve">      &lt;Route path='/' exact component={Index} /&gt;</w:t>
-      </w:r>
-    </w:p>
-    <w:p>
-      <w:pPr>
-        <w:rPr>
-          <w:rFonts w:ascii="Courier New" w:hAnsi="Courier New" w:cs="Courier New"/>
-          <w:highlight w:val="lightGray"/>
-        </w:rPr>
-      </w:pPr>
-      <w:r>
-        <w:rPr>
-          <w:rFonts w:ascii="Courier New" w:hAnsi="Courier New" w:cs="Courier New"/>
-          <w:highlight w:val="lightGray"/>
-        </w:rPr>
-        <w:t xml:space="preserve">    &lt;/Switch&gt;</w:t>
-      </w:r>
-    </w:p>
-    <w:p>
-      <w:pPr>
-        <w:rPr>
-          <w:rFonts w:ascii="Courier New" w:hAnsi="Courier New" w:cs="Courier New"/>
-          <w:highlight w:val="lightGray"/>
-        </w:rPr>
-      </w:pPr>
-      <w:r>
-        <w:rPr>
-          <w:rFonts w:ascii="Courier New" w:hAnsi="Courier New" w:cs="Courier New"/>
-          <w:highlight w:val="lightGray"/>
-        </w:rPr>
-        <w:t xml:space="preserve">  &lt;/Router&gt;</w:t>
-      </w:r>
-    </w:p>
-    <w:p>
-      <w:pPr>
-        <w:rPr>
-          <w:rFonts w:ascii="Courier New" w:hAnsi="Courier New" w:cs="Courier New"/>
-        </w:rPr>
-      </w:pPr>
-      <w:r>
-        <w:rPr>
-          <w:rFonts w:ascii="Courier New" w:hAnsi="Courier New" w:cs="Courier New"/>
-          <w:highlight w:val="lightGray"/>
-        </w:rPr>
-        <w:t>)</w:t>
+        <w:t>Assignment 1-</w:t>
+      </w:r>
+      <w:r>
+        <w:t>3</w:t>
+      </w:r>
+      <w:r>
+        <w:t xml:space="preserve"> (2/</w:t>
+      </w:r>
+      <w:r>
+        <w:t>20</w:t>
+      </w:r>
+      <w:r>
+        <w:t>/2019)</w:t>
       </w:r>
     </w:p>
     <w:p/>
     <w:p>
       <w:r>
-        <w:t>Try running your application (</w:t>
+        <w:t>Replace your components</w:t>
+      </w:r>
+      <w:r>
+        <w:t>/Index.js file with this one.</w:t>
+      </w:r>
+    </w:p>
+    <w:p/>
+    <w:p>
+      <w:r>
+        <w:object w:dxaOrig="1487" w:dyaOrig="992">
+          <v:shapetype id="_x0000_t75" coordsize="21600,21600" o:spt="75" o:preferrelative="t" path="m@4@5l@4@11@9@11@9@5xe" filled="f" stroked="f">
+            <v:stroke joinstyle="miter"/>
+            <v:formulas>
+              <v:f eqn="if lineDrawn pixelLineWidth 0"/>
+              <v:f eqn="sum @0 1 0"/>
+              <v:f eqn="sum 0 0 @1"/>
+              <v:f eqn="prod @2 1 2"/>
+              <v:f eqn="prod @3 21600 pixelWidth"/>
+              <v:f eqn="prod @3 21600 pixelHeight"/>
+              <v:f eqn="sum @0 0 1"/>
+              <v:f eqn="prod @6 1 2"/>
+              <v:f eqn="prod @7 21600 pixelWidth"/>
+              <v:f eqn="sum @8 21600 0"/>
+              <v:f eqn="prod @7 21600 pixelHeight"/>
+              <v:f eqn="sum @10 21600 0"/>
+            </v:formulas>
+            <v:path o:extrusionok="f" gradientshapeok="t" o:connecttype="rect"/>
+            <o:lock v:ext="edit" aspectratio="t"/>
+          </v:shapetype>
+          <v:shape id="_x0000_i1025" type="#_x0000_t75" style="width:74.25pt;height:49.5pt" o:ole="">
+            <v:imagedata r:id="rId9" o:title=""/>
+          </v:shape>
+          <o:OLEObject Type="Embed" ProgID="Package" ShapeID="_x0000_i1025" DrawAspect="Icon" ObjectID="_1611943333" r:id="rId10"/>
+        </w:object>
+      </w:r>
+    </w:p>
+    <w:p>
+      <w:r>
+        <w:rPr>
+          <w:rFonts w:ascii="Segoe UI" w:hAnsi="Segoe UI" w:cs="Segoe UI"/>
+          <w:color w:val="24292E"/>
+          <w:shd w:val="clear" w:color="auto" w:fill="FFFFFF"/>
+        </w:rPr>
+        <w:t>5 - Add </w:t>
+      </w:r>
+      <w:r>
+        <w:rPr>
+          <w:rStyle w:val="HTMLCode"/>
+          <w:rFonts w:ascii="Consolas" w:eastAsiaTheme="minorHAnsi" w:hAnsi="Consolas"/>
+          <w:color w:val="24292E"/>
+        </w:rPr>
+        <w:t>/</w:t>
+      </w:r>
+      <w:proofErr w:type="spellStart"/>
+      <w:r>
+        <w:rPr>
+          <w:rStyle w:val="HTMLCode"/>
+          <w:rFonts w:ascii="Consolas" w:eastAsiaTheme="minorHAnsi" w:hAnsi="Consolas"/>
+          <w:color w:val="24292E"/>
+        </w:rPr>
+        <w:t>singleplayer</w:t>
+      </w:r>
+      <w:proofErr w:type="spellEnd"/>
+      <w:r>
+        <w:rPr>
+          <w:rStyle w:val="HTMLCode"/>
+          <w:rFonts w:ascii="Consolas" w:eastAsiaTheme="minorHAnsi" w:hAnsi="Consolas"/>
+          <w:color w:val="24292E"/>
+        </w:rPr>
+        <w:t>/new</w:t>
+      </w:r>
+      <w:r>
+        <w:rPr>
+          <w:rFonts w:ascii="Segoe UI" w:hAnsi="Segoe UI" w:cs="Segoe UI"/>
+          <w:color w:val="24292E"/>
+          <w:shd w:val="clear" w:color="auto" w:fill="FFFFFF"/>
+        </w:rPr>
+        <w:t> route and </w:t>
+      </w:r>
+      <w:proofErr w:type="spellStart"/>
+      <w:r>
+        <w:rPr>
+          <w:rStyle w:val="HTMLCode"/>
+          <w:rFonts w:ascii="Consolas" w:eastAsiaTheme="minorHAnsi" w:hAnsi="Consolas"/>
+          <w:color w:val="24292E"/>
+        </w:rPr>
+        <w:t>SingleplayerNew</w:t>
+      </w:r>
+      <w:proofErr w:type="spellEnd"/>
+      <w:r>
+        <w:rPr>
+          <w:rFonts w:ascii="Segoe UI" w:hAnsi="Segoe UI" w:cs="Segoe UI"/>
+          <w:color w:val="24292E"/>
+          <w:shd w:val="clear" w:color="auto" w:fill="FFFFFF"/>
+        </w:rPr>
+        <w:t> component</w:t>
+      </w:r>
+    </w:p>
+    <w:p/>
+    <w:p>
+      <w:r>
+        <w:t>In App.js, add this import:</w:t>
+      </w:r>
+    </w:p>
+    <w:p>
+      <w:pPr>
+        <w:rPr>
+          <w:rFonts w:ascii="Courier New" w:hAnsi="Courier New" w:cs="Courier New"/>
+        </w:rPr>
+      </w:pPr>
+      <w:r>
+        <w:rPr>
+          <w:rFonts w:ascii="Courier New" w:hAnsi="Courier New" w:cs="Courier New"/>
+          <w:highlight w:val="lightGray"/>
+        </w:rPr>
+        <w:t xml:space="preserve">import </w:t>
+      </w:r>
+      <w:proofErr w:type="spellStart"/>
+      <w:r>
+        <w:rPr>
+          <w:rFonts w:ascii="Courier New" w:hAnsi="Courier New" w:cs="Courier New"/>
+          <w:highlight w:val="lightGray"/>
+        </w:rPr>
+        <w:t>SingleplayerNew</w:t>
+      </w:r>
+      <w:proofErr w:type="spellEnd"/>
+      <w:r>
+        <w:rPr>
+          <w:rFonts w:ascii="Courier New" w:hAnsi="Courier New" w:cs="Courier New"/>
+          <w:highlight w:val="lightGray"/>
+        </w:rPr>
+        <w:t xml:space="preserve"> from </w:t>
+      </w:r>
+      <w:proofErr w:type="gramStart"/>
+      <w:r>
+        <w:rPr>
+          <w:rFonts w:ascii="Courier New" w:hAnsi="Courier New" w:cs="Courier New"/>
+          <w:highlight w:val="lightGray"/>
+        </w:rPr>
+        <w:t>'./</w:t>
+      </w:r>
+      <w:proofErr w:type="gramEnd"/>
+      <w:r>
+        <w:rPr>
+          <w:rFonts w:ascii="Courier New" w:hAnsi="Courier New" w:cs="Courier New"/>
+          <w:highlight w:val="lightGray"/>
+        </w:rPr>
+        <w:t>components/</w:t>
+      </w:r>
+      <w:proofErr w:type="spellStart"/>
+      <w:r>
+        <w:rPr>
+          <w:rFonts w:ascii="Courier New" w:hAnsi="Courier New" w:cs="Courier New"/>
+          <w:highlight w:val="lightGray"/>
+        </w:rPr>
+        <w:t>SingleplayerNew</w:t>
+      </w:r>
+      <w:proofErr w:type="spellEnd"/>
+      <w:r>
+        <w:rPr>
+          <w:rFonts w:ascii="Courier New" w:hAnsi="Courier New" w:cs="Courier New"/>
+          <w:highlight w:val="lightGray"/>
+        </w:rPr>
+        <w:t>';</w:t>
+      </w:r>
+    </w:p>
+    <w:p/>
+    <w:p>
+      <w:r>
+        <w:t>In App.js, in Router/Switch area, add this line after the first route:</w:t>
+      </w:r>
+    </w:p>
+    <w:p>
+      <w:pPr>
+        <w:rPr>
+          <w:rFonts w:ascii="Courier New" w:hAnsi="Courier New" w:cs="Courier New"/>
+        </w:rPr>
+      </w:pPr>
+      <w:r>
+        <w:rPr>
+          <w:rFonts w:ascii="Courier New" w:hAnsi="Courier New" w:cs="Courier New"/>
+          <w:highlight w:val="lightGray"/>
+        </w:rPr>
+        <w:t>&lt;Route path='/</w:t>
+      </w:r>
+      <w:proofErr w:type="spellStart"/>
+      <w:r>
+        <w:rPr>
+          <w:rFonts w:ascii="Courier New" w:hAnsi="Courier New" w:cs="Courier New"/>
+          <w:highlight w:val="lightGray"/>
+        </w:rPr>
+        <w:t>singleplayer</w:t>
+      </w:r>
+      <w:proofErr w:type="spellEnd"/>
+      <w:r>
+        <w:rPr>
+          <w:rFonts w:ascii="Courier New" w:hAnsi="Courier New" w:cs="Courier New"/>
+          <w:highlight w:val="lightGray"/>
+        </w:rPr>
+        <w:t>/new' exact component={</w:t>
+      </w:r>
+      <w:proofErr w:type="spellStart"/>
+      <w:r>
+        <w:rPr>
+          <w:rFonts w:ascii="Courier New" w:hAnsi="Courier New" w:cs="Courier New"/>
+          <w:highlight w:val="lightGray"/>
+        </w:rPr>
+        <w:t>SingleplayerNew</w:t>
+      </w:r>
+      <w:proofErr w:type="spellEnd"/>
+      <w:r>
+        <w:rPr>
+          <w:rFonts w:ascii="Courier New" w:hAnsi="Courier New" w:cs="Courier New"/>
+          <w:highlight w:val="lightGray"/>
+        </w:rPr>
+        <w:t>} /&gt;</w:t>
+      </w:r>
+    </w:p>
+    <w:p/>
+    <w:p>
+      <w:r>
+        <w:t xml:space="preserve">And finally add a new filter in the </w:t>
+      </w:r>
+      <w:proofErr w:type="gramStart"/>
+      <w:r>
+        <w:t>components</w:t>
+      </w:r>
+      <w:proofErr w:type="gramEnd"/>
+      <w:r>
+        <w:t xml:space="preserve"> directory:</w:t>
+      </w:r>
+    </w:p>
+    <w:p>
+      <w:r>
+        <w:object w:dxaOrig="1487" w:dyaOrig="992">
+          <v:shape id="_x0000_i1026" type="#_x0000_t75" style="width:74.25pt;height:49.5pt" o:ole="">
+            <v:imagedata r:id="rId11" o:title=""/>
+          </v:shape>
+          <o:OLEObject Type="Embed" ProgID="Package" ShapeID="_x0000_i1026" DrawAspect="Icon" ObjectID="_1611943334" r:id="rId12"/>
+        </w:object>
+      </w:r>
+    </w:p>
+    <w:p/>
+    <w:p>
+      <w:r>
+        <w:t xml:space="preserve">Now try </w:t>
       </w:r>
       <w:r>
         <w:rPr>
@@ -745,24 +1313,79 @@
         <w:t>yarn start</w:t>
       </w:r>
       <w:r>
-        <w:t>).  It will give you an error.  That’s because it needs to know what this “Index” component is.</w:t>
-      </w:r>
-    </w:p>
-    <w:p/>
+        <w:t xml:space="preserve"> (if it’s not already running) and open to </w:t>
+      </w:r>
+      <w:hyperlink r:id="rId13" w:history="1">
+        <w:r>
+          <w:rPr>
+            <w:rStyle w:val="Hyperlink"/>
+          </w:rPr>
+          <w:t>http://localhost:3000/</w:t>
+        </w:r>
+      </w:hyperlink>
+    </w:p>
     <w:p>
       <w:bookmarkStart w:id="0" w:name="_GoBack"/>
       <w:bookmarkEnd w:id="0"/>
     </w:p>
-    <w:p/>
-    <w:p/>
     <w:sectPr>
       <w:pgSz w:w="12240" w:h="15840"/>
-      <w:pgMar w:top="1440" w:right="1440" w:bottom="1440" w:left="1440" w:header="720" w:footer="720" w:gutter="0"/>
+      <w:pgMar w:top="1440" w:right="810" w:bottom="1440" w:left="1440" w:header="720" w:footer="720" w:gutter="0"/>
       <w:cols w:space="720"/>
       <w:docGrid w:linePitch="360"/>
     </w:sectPr>
   </w:body>
 </w:document>
+</file>
+
+<file path=word/endnotes.xml><?xml version="1.0" encoding="utf-8"?>
+<w:endnotes xmlns:wpc="http://schemas.microsoft.com/office/word/2010/wordprocessingCanvas" xmlns:cx="http://schemas.microsoft.com/office/drawing/2014/chartex" xmlns:cx1="http://schemas.microsoft.com/office/drawing/2015/9/8/chartex" xmlns:cx2="http://schemas.microsoft.com/office/drawing/2015/10/21/chartex" xmlns:cx3="http://schemas.microsoft.com/office/drawing/2016/5/9/chartex" xmlns:cx4="http://schemas.microsoft.com/office/drawing/2016/5/10/chartex" xmlns:cx5="http://schemas.microsoft.com/office/drawing/2016/5/11/chartex" xmlns:cx6="http://schemas.microsoft.com/office/drawing/2016/5/12/chartex" xmlns:cx7="http://schemas.microsoft.com/office/drawing/2016/5/13/chartex" xmlns:cx8="http://schemas.microsoft.com/office/drawing/2016/5/14/chartex" xmlns:mc="http://schemas.openxmlformats.org/markup-compatibility/2006" xmlns:aink="http://schemas.microsoft.com/office/drawing/2016/ink" xmlns:am3d="http://schemas.microsoft.com/office/drawing/2017/model3d" xmlns:o="urn:schemas-microsoft-com:office:office" xmlns:r="http://schemas.openxmlformats.org/officeDocument/2006/relationships" xmlns:m="http://schemas.openxmlformats.org/officeDocument/2006/math" xmlns:v="urn:schemas-microsoft-com:vml" xmlns:wp14="http://schemas.microsoft.com/office/word/2010/wordprocessingDrawing" xmlns:wp="http://schemas.openxmlformats.org/drawingml/2006/wordprocessingDrawing" xmlns:w10="urn:schemas-microsoft-com:office:word" xmlns:w="http://schemas.openxmlformats.org/wordprocessingml/2006/main" xmlns:w14="http://schemas.microsoft.com/office/word/2010/wordml" xmlns:w15="http://schemas.microsoft.com/office/word/2012/wordml" xmlns:w16cid="http://schemas.microsoft.com/office/word/2016/wordml/cid" xmlns:w16se="http://schemas.microsoft.com/office/word/2015/wordml/symex" xmlns:wpg="http://schemas.microsoft.com/office/word/2010/wordprocessingGroup" xmlns:wpi="http://schemas.microsoft.com/office/word/2010/wordprocessingInk" xmlns:wne="http://schemas.microsoft.com/office/word/2006/wordml" xmlns:wps="http://schemas.microsoft.com/office/word/2010/wordprocessingShape" mc:Ignorable="w14 w15 w16se w16cid wp14">
+  <w:endnote w:type="separator" w:id="-1">
+    <w:p>
+      <w:pPr>
+        <w:spacing w:after="0" w:line="240" w:lineRule="auto"/>
+      </w:pPr>
+      <w:r>
+        <w:separator/>
+      </w:r>
+    </w:p>
+  </w:endnote>
+  <w:endnote w:type="continuationSeparator" w:id="0">
+    <w:p>
+      <w:pPr>
+        <w:spacing w:after="0" w:line="240" w:lineRule="auto"/>
+      </w:pPr>
+      <w:r>
+        <w:continuationSeparator/>
+      </w:r>
+    </w:p>
+  </w:endnote>
+</w:endnotes>
+</file>
+
+<file path=word/footnotes.xml><?xml version="1.0" encoding="utf-8"?>
+<w:footnotes xmlns:wpc="http://schemas.microsoft.com/office/word/2010/wordprocessingCanvas" xmlns:cx="http://schemas.microsoft.com/office/drawing/2014/chartex" xmlns:cx1="http://schemas.microsoft.com/office/drawing/2015/9/8/chartex" xmlns:cx2="http://schemas.microsoft.com/office/drawing/2015/10/21/chartex" xmlns:cx3="http://schemas.microsoft.com/office/drawing/2016/5/9/chartex" xmlns:cx4="http://schemas.microsoft.com/office/drawing/2016/5/10/chartex" xmlns:cx5="http://schemas.microsoft.com/office/drawing/2016/5/11/chartex" xmlns:cx6="http://schemas.microsoft.com/office/drawing/2016/5/12/chartex" xmlns:cx7="http://schemas.microsoft.com/office/drawing/2016/5/13/chartex" xmlns:cx8="http://schemas.microsoft.com/office/drawing/2016/5/14/chartex" xmlns:mc="http://schemas.openxmlformats.org/markup-compatibility/2006" xmlns:aink="http://schemas.microsoft.com/office/drawing/2016/ink" xmlns:am3d="http://schemas.microsoft.com/office/drawing/2017/model3d" xmlns:o="urn:schemas-microsoft-com:office:office" xmlns:r="http://schemas.openxmlformats.org/officeDocument/2006/relationships" xmlns:m="http://schemas.openxmlformats.org/officeDocument/2006/math" xmlns:v="urn:schemas-microsoft-com:vml" xmlns:wp14="http://schemas.microsoft.com/office/word/2010/wordprocessingDrawing" xmlns:wp="http://schemas.openxmlformats.org/drawingml/2006/wordprocessingDrawing" xmlns:w10="urn:schemas-microsoft-com:office:word" xmlns:w="http://schemas.openxmlformats.org/wordprocessingml/2006/main" xmlns:w14="http://schemas.microsoft.com/office/word/2010/wordml" xmlns:w15="http://schemas.microsoft.com/office/word/2012/wordml" xmlns:w16cid="http://schemas.microsoft.com/office/word/2016/wordml/cid" xmlns:w16se="http://schemas.microsoft.com/office/word/2015/wordml/symex" xmlns:wpg="http://schemas.microsoft.com/office/word/2010/wordprocessingGroup" xmlns:wpi="http://schemas.microsoft.com/office/word/2010/wordprocessingInk" xmlns:wne="http://schemas.microsoft.com/office/word/2006/wordml" xmlns:wps="http://schemas.microsoft.com/office/word/2010/wordprocessingShape" mc:Ignorable="w14 w15 w16se w16cid wp14">
+  <w:footnote w:type="separator" w:id="-1">
+    <w:p>
+      <w:pPr>
+        <w:spacing w:after="0" w:line="240" w:lineRule="auto"/>
+      </w:pPr>
+      <w:r>
+        <w:separator/>
+      </w:r>
+    </w:p>
+  </w:footnote>
+  <w:footnote w:type="continuationSeparator" w:id="0">
+    <w:p>
+      <w:pPr>
+        <w:spacing w:after="0" w:line="240" w:lineRule="auto"/>
+      </w:pPr>
+      <w:r>
+        <w:continuationSeparator/>
+      </w:r>
+    </w:p>
+  </w:footnote>
+</w:footnotes>
 </file>
 
 <file path=word/styles.xml><?xml version="1.0" encoding="utf-8"?>
@@ -1253,7 +1876,6 @@
     <w:name w:val="Hyperlink"/>
     <w:basedOn w:val="DefaultParagraphFont"/>
     <w:uiPriority w:val="99"/>
-    <w:semiHidden/>
     <w:unhideWhenUsed/>
     <w:rsid w:val="00306DC9"/>
     <w:rPr>
@@ -1346,6 +1968,18 @@
       <w:color w:val="2F5496" w:themeColor="accent1" w:themeShade="BF"/>
       <w:sz w:val="26"/>
       <w:szCs w:val="26"/>
+    </w:rPr>
+  </w:style>
+  <w:style w:type="character" w:styleId="UnresolvedMention">
+    <w:name w:val="Unresolved Mention"/>
+    <w:basedOn w:val="DefaultParagraphFont"/>
+    <w:uiPriority w:val="99"/>
+    <w:semiHidden/>
+    <w:unhideWhenUsed/>
+    <w:rsid w:val="00973C4F"/>
+    <w:rPr>
+      <w:color w:val="605E5C"/>
+      <w:shd w:val="clear" w:color="auto" w:fill="E1DFDD"/>
     </w:rPr>
   </w:style>
 </w:styles>

</xml_diff>

<commit_message>
Updates for class 3/20
</commit_message>
<xml_diff>
--- a/El Backo - Programming Assignments.docx
+++ b/El Backo - Programming Assignments.docx
@@ -283,8 +283,20 @@
           <w:szCs w:val="20"/>
           <w:bdr w:val="none" w:sz="0" w:space="0" w:color="auto" w:frame="1"/>
         </w:rPr>
-        <w:t>yarn start</w:t>
-      </w:r>
+        <w:t xml:space="preserve">yarn </w:t>
+      </w:r>
+      <w:proofErr w:type="gramStart"/>
+      <w:r>
+        <w:rPr>
+          <w:rFonts w:ascii="Consolas" w:eastAsia="Times New Roman" w:hAnsi="Consolas" w:cs="Courier New"/>
+          <w:color w:val="24292E"/>
+          <w:sz w:val="20"/>
+          <w:szCs w:val="20"/>
+          <w:bdr w:val="none" w:sz="0" w:space="0" w:color="auto" w:frame="1"/>
+        </w:rPr>
+        <w:t>start</w:t>
+      </w:r>
+      <w:proofErr w:type="gramEnd"/>
     </w:p>
     <w:p>
       <w:pPr>
@@ -459,6 +471,7 @@
         </w:rPr>
         <w:t xml:space="preserve">yarn </w:t>
       </w:r>
+      <w:proofErr w:type="gramStart"/>
       <w:r>
         <w:rPr>
           <w:rFonts w:ascii="Consolas" w:eastAsia="Times New Roman" w:hAnsi="Consolas" w:cs="Courier New"/>
@@ -469,6 +482,7 @@
         </w:rPr>
         <w:t>start</w:t>
       </w:r>
+      <w:proofErr w:type="gramEnd"/>
     </w:p>
     <w:p/>
     <w:p>
@@ -583,8 +597,13 @@
       </w:r>
     </w:p>
     <w:p>
-      <w:r>
-        <w:t xml:space="preserve">First of all, add this </w:t>
+      <w:proofErr w:type="gramStart"/>
+      <w:r>
+        <w:t>First of all</w:t>
+      </w:r>
+      <w:proofErr w:type="gramEnd"/>
+      <w:r>
+        <w:t xml:space="preserve">, add this </w:t>
       </w:r>
       <w:r>
         <w:t>to your import statements:</w:t>
@@ -601,7 +620,15 @@
           <w:rFonts w:ascii="Courier New" w:hAnsi="Courier New" w:cs="Courier New"/>
           <w:highlight w:val="lightGray"/>
         </w:rPr>
-        <w:t xml:space="preserve">import { </w:t>
+        <w:t xml:space="preserve">import </w:t>
+      </w:r>
+      <w:proofErr w:type="gramStart"/>
+      <w:r>
+        <w:rPr>
+          <w:rFonts w:ascii="Courier New" w:hAnsi="Courier New" w:cs="Courier New"/>
+          <w:highlight w:val="lightGray"/>
+        </w:rPr>
+        <w:t xml:space="preserve">{ </w:t>
       </w:r>
       <w:proofErr w:type="spellStart"/>
       <w:r>
@@ -612,6 +639,7 @@
         <w:t>BrowserRouter</w:t>
       </w:r>
       <w:proofErr w:type="spellEnd"/>
+      <w:proofErr w:type="gramEnd"/>
       <w:r>
         <w:rPr>
           <w:rFonts w:ascii="Courier New" w:hAnsi="Courier New" w:cs="Courier New"/>
@@ -809,7 +837,23 @@
           <w:rFonts w:ascii="Courier New" w:hAnsi="Courier New" w:cs="Courier New"/>
           <w:highlight w:val="lightGray"/>
         </w:rPr>
-        <w:t>import Index from './components/Index';</w:t>
+        <w:t xml:space="preserve">import Index from </w:t>
+      </w:r>
+      <w:proofErr w:type="gramStart"/>
+      <w:r>
+        <w:rPr>
+          <w:rFonts w:ascii="Courier New" w:hAnsi="Courier New" w:cs="Courier New"/>
+          <w:highlight w:val="lightGray"/>
+        </w:rPr>
+        <w:t>'./</w:t>
+      </w:r>
+      <w:proofErr w:type="gramEnd"/>
+      <w:r>
+        <w:rPr>
+          <w:rFonts w:ascii="Courier New" w:hAnsi="Courier New" w:cs="Courier New"/>
+          <w:highlight w:val="lightGray"/>
+        </w:rPr>
+        <w:t>components/Index';</w:t>
       </w:r>
     </w:p>
     <w:p/>
@@ -821,13 +865,26 @@
         <w:t>Module not found</w:t>
       </w:r>
       <w:r>
-        <w:t>” and that’s because it can’t find a file in the components directory called “Index.js”</w:t>
+        <w:t xml:space="preserve">” and that’s because it can’t find a file in the </w:t>
+      </w:r>
+      <w:proofErr w:type="gramStart"/>
+      <w:r>
+        <w:t>components</w:t>
+      </w:r>
+      <w:proofErr w:type="gramEnd"/>
+      <w:r>
+        <w:t xml:space="preserve"> directory called “Index.js”</w:t>
       </w:r>
     </w:p>
     <w:p/>
     <w:p>
-      <w:r>
-        <w:t>So we need to add that.</w:t>
+      <w:proofErr w:type="gramStart"/>
+      <w:r>
+        <w:t>So</w:t>
+      </w:r>
+      <w:proofErr w:type="gramEnd"/>
+      <w:r>
+        <w:t xml:space="preserve"> we need to add that.</w:t>
       </w:r>
     </w:p>
     <w:p>
@@ -888,7 +945,23 @@
           <w:rFonts w:ascii="Courier New" w:hAnsi="Courier New" w:cs="Courier New"/>
           <w:highlight w:val="lightGray"/>
         </w:rPr>
-        <w:t>import { Link } from 'react-router-</w:t>
+        <w:t xml:space="preserve">import </w:t>
+      </w:r>
+      <w:proofErr w:type="gramStart"/>
+      <w:r>
+        <w:rPr>
+          <w:rFonts w:ascii="Courier New" w:hAnsi="Courier New" w:cs="Courier New"/>
+          <w:highlight w:val="lightGray"/>
+        </w:rPr>
+        <w:t>{ Link</w:t>
+      </w:r>
+      <w:proofErr w:type="gramEnd"/>
+      <w:r>
+        <w:rPr>
+          <w:rFonts w:ascii="Courier New" w:hAnsi="Courier New" w:cs="Courier New"/>
+          <w:highlight w:val="lightGray"/>
+        </w:rPr>
+        <w:t xml:space="preserve"> } from 'react-router-</w:t>
       </w:r>
       <w:proofErr w:type="spellStart"/>
       <w:r>
@@ -1003,10 +1076,10 @@
             <v:path o:extrusionok="f" gradientshapeok="t" o:connecttype="rect"/>
             <o:lock v:ext="edit" aspectratio="t"/>
           </v:shapetype>
-          <v:shape id="_x0000_i1025" type="#_x0000_t75" style="width:74.25pt;height:49.5pt" o:ole="">
+          <v:shape id="_x0000_i1025" type="#_x0000_t75" style="width:74.4pt;height:49.5pt" o:ole="">
             <v:imagedata r:id="rId9" o:title=""/>
           </v:shape>
-          <o:OLEObject Type="Embed" ProgID="Package" ShapeID="_x0000_i1025" DrawAspect="Icon" ObjectID="_1612782453" r:id="rId10"/>
+          <o:OLEObject Type="Embed" ProgID="Package" ShapeID="_x0000_i1025" DrawAspect="Icon" ObjectID="_1614588553" r:id="rId10"/>
         </w:object>
       </w:r>
     </w:p>
@@ -1105,7 +1178,23 @@
           <w:rFonts w:ascii="Courier New" w:hAnsi="Courier New" w:cs="Courier New"/>
           <w:highlight w:val="lightGray"/>
         </w:rPr>
-        <w:t xml:space="preserve"> from './components/</w:t>
+        <w:t xml:space="preserve"> from </w:t>
+      </w:r>
+      <w:proofErr w:type="gramStart"/>
+      <w:r>
+        <w:rPr>
+          <w:rFonts w:ascii="Courier New" w:hAnsi="Courier New" w:cs="Courier New"/>
+          <w:highlight w:val="lightGray"/>
+        </w:rPr>
+        <w:t>'./</w:t>
+      </w:r>
+      <w:proofErr w:type="gramEnd"/>
+      <w:r>
+        <w:rPr>
+          <w:rFonts w:ascii="Courier New" w:hAnsi="Courier New" w:cs="Courier New"/>
+          <w:highlight w:val="lightGray"/>
+        </w:rPr>
+        <w:t>components/</w:t>
       </w:r>
       <w:proofErr w:type="spellStart"/>
       <w:r>
@@ -1185,16 +1274,24 @@
         <w:t>file</w:t>
       </w:r>
       <w:r>
-        <w:t xml:space="preserve"> in the components directory:</w:t>
+        <w:t xml:space="preserve"> in the </w:t>
+      </w:r>
+      <w:proofErr w:type="gramStart"/>
+      <w:r>
+        <w:t>components</w:t>
+      </w:r>
+      <w:proofErr w:type="gramEnd"/>
+      <w:r>
+        <w:t xml:space="preserve"> directory:</w:t>
       </w:r>
     </w:p>
     <w:p>
       <w:r>
         <w:object w:dxaOrig="1487" w:dyaOrig="992">
-          <v:shape id="_x0000_i1026" type="#_x0000_t75" style="width:74.25pt;height:49.5pt" o:ole="">
+          <v:shape id="_x0000_i1026" type="#_x0000_t75" style="width:74.4pt;height:49.5pt" o:ole="">
             <v:imagedata r:id="rId11" o:title=""/>
           </v:shape>
-          <o:OLEObject Type="Embed" ProgID="Package" ShapeID="_x0000_i1026" DrawAspect="Icon" ObjectID="_1612782454" r:id="rId12"/>
+          <o:OLEObject Type="Embed" ProgID="Package" ShapeID="_x0000_i1026" DrawAspect="Icon" ObjectID="_1614588554" r:id="rId12"/>
         </w:object>
       </w:r>
     </w:p>
@@ -1350,7 +1447,23 @@
           <w:rFonts w:ascii="Courier New" w:hAnsi="Courier New" w:cs="Courier New"/>
           <w:highlight w:val="lightGray"/>
         </w:rPr>
-        <w:t>import { Link } from 'react-router-</w:t>
+        <w:t xml:space="preserve">import </w:t>
+      </w:r>
+      <w:proofErr w:type="gramStart"/>
+      <w:r>
+        <w:rPr>
+          <w:rFonts w:ascii="Courier New" w:hAnsi="Courier New" w:cs="Courier New"/>
+          <w:highlight w:val="lightGray"/>
+        </w:rPr>
+        <w:t>{ Link</w:t>
+      </w:r>
+      <w:proofErr w:type="gramEnd"/>
+      <w:r>
+        <w:rPr>
+          <w:rFonts w:ascii="Courier New" w:hAnsi="Courier New" w:cs="Courier New"/>
+          <w:highlight w:val="lightGray"/>
+        </w:rPr>
+        <w:t xml:space="preserve"> } from 'react-router-</w:t>
       </w:r>
       <w:proofErr w:type="spellStart"/>
       <w:r>
@@ -1976,7 +2089,16 @@
           <w:sz w:val="18"/>
           <w:highlight w:val="lightGray"/>
         </w:rPr>
-        <w:t xml:space="preserve">import { </w:t>
+        <w:t xml:space="preserve">import </w:t>
+      </w:r>
+      <w:proofErr w:type="gramStart"/>
+      <w:r>
+        <w:rPr>
+          <w:rFonts w:ascii="Courier New" w:hAnsi="Courier New" w:cs="Courier New"/>
+          <w:sz w:val="18"/>
+          <w:highlight w:val="lightGray"/>
+        </w:rPr>
+        <w:t xml:space="preserve">{ </w:t>
       </w:r>
       <w:proofErr w:type="spellStart"/>
       <w:r>
@@ -1988,6 +2110,7 @@
         <w:t>BrowserRouter</w:t>
       </w:r>
       <w:proofErr w:type="spellEnd"/>
+      <w:proofErr w:type="gramEnd"/>
       <w:r>
         <w:rPr>
           <w:rFonts w:ascii="Courier New" w:hAnsi="Courier New" w:cs="Courier New"/>
@@ -2030,7 +2153,25 @@
           <w:sz w:val="18"/>
           <w:highlight w:val="lightGray"/>
         </w:rPr>
-        <w:t>import Index from './components/Index'</w:t>
+        <w:t xml:space="preserve">import Index from </w:t>
+      </w:r>
+      <w:proofErr w:type="gramStart"/>
+      <w:r>
+        <w:rPr>
+          <w:rFonts w:ascii="Courier New" w:hAnsi="Courier New" w:cs="Courier New"/>
+          <w:sz w:val="18"/>
+          <w:highlight w:val="lightGray"/>
+        </w:rPr>
+        <w:t>'./</w:t>
+      </w:r>
+      <w:proofErr w:type="gramEnd"/>
+      <w:r>
+        <w:rPr>
+          <w:rFonts w:ascii="Courier New" w:hAnsi="Courier New" w:cs="Courier New"/>
+          <w:sz w:val="18"/>
+          <w:highlight w:val="lightGray"/>
+        </w:rPr>
+        <w:t>components/Index'</w:t>
       </w:r>
     </w:p>
     <w:p>
@@ -2066,7 +2207,25 @@
           <w:sz w:val="18"/>
           <w:highlight w:val="lightGray"/>
         </w:rPr>
-        <w:t xml:space="preserve"> from './components/</w:t>
+        <w:t xml:space="preserve"> from </w:t>
+      </w:r>
+      <w:proofErr w:type="gramStart"/>
+      <w:r>
+        <w:rPr>
+          <w:rFonts w:ascii="Courier New" w:hAnsi="Courier New" w:cs="Courier New"/>
+          <w:sz w:val="18"/>
+          <w:highlight w:val="lightGray"/>
+        </w:rPr>
+        <w:t>'./</w:t>
+      </w:r>
+      <w:proofErr w:type="gramEnd"/>
+      <w:r>
+        <w:rPr>
+          <w:rFonts w:ascii="Courier New" w:hAnsi="Courier New" w:cs="Courier New"/>
+          <w:sz w:val="18"/>
+          <w:highlight w:val="lightGray"/>
+        </w:rPr>
+        <w:t>components/</w:t>
       </w:r>
       <w:proofErr w:type="spellStart"/>
       <w:r>
@@ -2120,7 +2279,25 @@
           <w:sz w:val="18"/>
           <w:highlight w:val="lightGray"/>
         </w:rPr>
-        <w:t xml:space="preserve"> from './components/</w:t>
+        <w:t xml:space="preserve"> from </w:t>
+      </w:r>
+      <w:proofErr w:type="gramStart"/>
+      <w:r>
+        <w:rPr>
+          <w:rFonts w:ascii="Courier New" w:hAnsi="Courier New" w:cs="Courier New"/>
+          <w:sz w:val="18"/>
+          <w:highlight w:val="lightGray"/>
+        </w:rPr>
+        <w:t>'./</w:t>
+      </w:r>
+      <w:proofErr w:type="gramEnd"/>
+      <w:r>
+        <w:rPr>
+          <w:rFonts w:ascii="Courier New" w:hAnsi="Courier New" w:cs="Courier New"/>
+          <w:sz w:val="18"/>
+          <w:highlight w:val="lightGray"/>
+        </w:rPr>
+        <w:t>components/</w:t>
       </w:r>
       <w:proofErr w:type="spellStart"/>
       <w:r>
@@ -2311,7 +2488,16 @@
           <w:sz w:val="18"/>
           <w:highlight w:val="lightGray"/>
         </w:rPr>
-        <w:t>/new/:</w:t>
+        <w:t>/new</w:t>
+      </w:r>
+      <w:proofErr w:type="gramStart"/>
+      <w:r>
+        <w:rPr>
+          <w:rFonts w:ascii="Courier New" w:hAnsi="Courier New" w:cs="Courier New"/>
+          <w:sz w:val="18"/>
+          <w:highlight w:val="lightGray"/>
+        </w:rPr>
+        <w:t>/:</w:t>
       </w:r>
       <w:proofErr w:type="spellStart"/>
       <w:r>
@@ -2323,6 +2509,7 @@
         <w:t>playersCount</w:t>
       </w:r>
       <w:proofErr w:type="spellEnd"/>
+      <w:proofErr w:type="gramEnd"/>
       <w:r>
         <w:rPr>
           <w:rFonts w:ascii="Courier New" w:hAnsi="Courier New" w:cs="Courier New"/>
@@ -2415,13 +2602,18 @@
       </w:r>
       <w:proofErr w:type="spellEnd"/>
       <w:r>
-        <w:t>/new/:</w:t>
+        <w:t>/new</w:t>
+      </w:r>
+      <w:proofErr w:type="gramStart"/>
+      <w:r>
+        <w:t>/:</w:t>
       </w:r>
       <w:proofErr w:type="spellStart"/>
       <w:r>
         <w:t>playersCount</w:t>
       </w:r>
       <w:proofErr w:type="spellEnd"/>
+      <w:proofErr w:type="gramEnd"/>
     </w:p>
     <w:p>
       <w:r>
@@ -2608,12 +2800,3338 @@
       </w:r>
     </w:p>
     <w:p/>
-    <w:p>
+    <w:p/>
+    <w:p/>
+    <w:p>
+      <w:pPr>
+        <w:pStyle w:val="Heading2"/>
+      </w:pPr>
+      <w:r>
+        <w:t>Assignment 1-</w:t>
+      </w:r>
+      <w:r>
+        <w:t>4</w:t>
+      </w:r>
+      <w:r>
+        <w:t xml:space="preserve"> (</w:t>
+      </w:r>
+      <w:r>
+        <w:t>3</w:t>
+      </w:r>
+      <w:r>
+        <w:t>/20/2019)</w:t>
+      </w:r>
+    </w:p>
+    <w:p/>
+    <w:p>
+      <w:pPr>
+        <w:pStyle w:val="NormalWeb"/>
+        <w:shd w:val="clear" w:color="auto" w:fill="FFFFFF"/>
+        <w:spacing w:before="0" w:beforeAutospacing="0" w:after="240" w:afterAutospacing="0"/>
+        <w:rPr>
+          <w:rFonts w:ascii="Segoe UI" w:hAnsi="Segoe UI" w:cs="Segoe UI"/>
+          <w:color w:val="24292E"/>
+          <w:sz w:val="21"/>
+          <w:szCs w:val="21"/>
+        </w:rPr>
+      </w:pPr>
+      <w:r>
+        <w:rPr>
+          <w:rFonts w:ascii="Segoe UI" w:hAnsi="Segoe UI" w:cs="Segoe UI"/>
+          <w:color w:val="24292E"/>
+          <w:sz w:val="21"/>
+          <w:szCs w:val="21"/>
+        </w:rPr>
+        <w:t>We currently have just raw menu functionality - selecting "</w:t>
+      </w:r>
+      <w:proofErr w:type="spellStart"/>
+      <w:r>
+        <w:rPr>
+          <w:rFonts w:ascii="Segoe UI" w:hAnsi="Segoe UI" w:cs="Segoe UI"/>
+          <w:color w:val="24292E"/>
+          <w:sz w:val="21"/>
+          <w:szCs w:val="21"/>
+        </w:rPr>
+        <w:t>Singleplayer</w:t>
+      </w:r>
+      <w:proofErr w:type="spellEnd"/>
+      <w:r>
+        <w:rPr>
+          <w:rFonts w:ascii="Segoe UI" w:hAnsi="Segoe UI" w:cs="Segoe UI"/>
+          <w:color w:val="24292E"/>
+          <w:sz w:val="21"/>
+          <w:szCs w:val="21"/>
+        </w:rPr>
+        <w:t>", players count</w:t>
+      </w:r>
+      <w:r>
+        <w:rPr>
+          <w:rFonts w:ascii="Segoe UI" w:hAnsi="Segoe UI" w:cs="Segoe UI"/>
+          <w:color w:val="24292E"/>
+          <w:sz w:val="21"/>
+          <w:szCs w:val="21"/>
+        </w:rPr>
+        <w:t>…it’s ugly, right?</w:t>
+      </w:r>
+      <w:r>
+        <w:rPr>
+          <w:rFonts w:ascii="Segoe UI" w:hAnsi="Segoe UI" w:cs="Segoe UI"/>
+          <w:color w:val="24292E"/>
+          <w:sz w:val="21"/>
+          <w:szCs w:val="21"/>
+        </w:rPr>
+        <w:t xml:space="preserve"> </w:t>
+      </w:r>
+      <w:r>
+        <w:rPr>
+          <w:rFonts w:ascii="Segoe UI" w:hAnsi="Segoe UI" w:cs="Segoe UI"/>
+          <w:color w:val="24292E"/>
+          <w:sz w:val="21"/>
+          <w:szCs w:val="21"/>
+        </w:rPr>
+        <w:t xml:space="preserve">Let’s </w:t>
+      </w:r>
+      <w:r>
+        <w:rPr>
+          <w:rFonts w:ascii="Segoe UI" w:hAnsi="Segoe UI" w:cs="Segoe UI"/>
+          <w:color w:val="24292E"/>
+          <w:sz w:val="21"/>
+          <w:szCs w:val="21"/>
+        </w:rPr>
+        <w:t xml:space="preserve">introduce some styling </w:t>
+      </w:r>
+      <w:r>
+        <w:rPr>
+          <w:rFonts w:ascii="Segoe UI" w:hAnsi="Segoe UI" w:cs="Segoe UI"/>
+          <w:color w:val="24292E"/>
+          <w:sz w:val="21"/>
+          <w:szCs w:val="21"/>
+        </w:rPr>
+        <w:t>next</w:t>
+      </w:r>
+      <w:r>
+        <w:rPr>
+          <w:rFonts w:ascii="Segoe UI" w:hAnsi="Segoe UI" w:cs="Segoe UI"/>
+          <w:color w:val="24292E"/>
+          <w:sz w:val="21"/>
+          <w:szCs w:val="21"/>
+        </w:rPr>
+        <w:t>.</w:t>
+      </w:r>
+    </w:p>
+    <w:p>
+      <w:pPr>
+        <w:pStyle w:val="NormalWeb"/>
+        <w:shd w:val="clear" w:color="auto" w:fill="FFFFFF"/>
+        <w:spacing w:before="0" w:beforeAutospacing="0" w:after="0" w:afterAutospacing="0"/>
+        <w:rPr>
+          <w:rFonts w:ascii="Segoe UI" w:hAnsi="Segoe UI" w:cs="Segoe UI"/>
+          <w:color w:val="24292E"/>
+          <w:sz w:val="21"/>
+          <w:szCs w:val="21"/>
+        </w:rPr>
+      </w:pPr>
+      <w:r>
+        <w:rPr>
+          <w:rFonts w:ascii="Segoe UI" w:hAnsi="Segoe UI" w:cs="Segoe UI"/>
+          <w:color w:val="24292E"/>
+          <w:sz w:val="21"/>
+          <w:szCs w:val="21"/>
+        </w:rPr>
+        <w:t>Our app is based upon </w:t>
+      </w:r>
+      <w:hyperlink r:id="rId14" w:history="1">
+        <w:r>
+          <w:rPr>
+            <w:rStyle w:val="Hyperlink"/>
+            <w:rFonts w:ascii="Segoe UI" w:hAnsi="Segoe UI" w:cs="Segoe UI"/>
+            <w:color w:val="0366D6"/>
+            <w:sz w:val="21"/>
+            <w:szCs w:val="21"/>
+          </w:rPr>
+          <w:t>Create React App</w:t>
+        </w:r>
+      </w:hyperlink>
+      <w:r>
+        <w:rPr>
+          <w:rFonts w:ascii="Segoe UI" w:hAnsi="Segoe UI" w:cs="Segoe UI"/>
+          <w:color w:val="24292E"/>
+          <w:sz w:val="21"/>
+          <w:szCs w:val="21"/>
+        </w:rPr>
+        <w:t>, which encourages the use of </w:t>
+      </w:r>
+      <w:hyperlink r:id="rId15" w:history="1">
+        <w:r>
+          <w:rPr>
+            <w:rStyle w:val="Hyperlink"/>
+            <w:rFonts w:ascii="Segoe UI" w:hAnsi="Segoe UI" w:cs="Segoe UI"/>
+            <w:color w:val="0366D6"/>
+            <w:sz w:val="21"/>
+            <w:szCs w:val="21"/>
+          </w:rPr>
+          <w:t>CSS Modules</w:t>
+        </w:r>
+      </w:hyperlink>
+      <w:r>
+        <w:rPr>
+          <w:rFonts w:ascii="Segoe UI" w:hAnsi="Segoe UI" w:cs="Segoe UI"/>
+          <w:color w:val="24292E"/>
+          <w:sz w:val="21"/>
+          <w:szCs w:val="21"/>
+        </w:rPr>
+        <w:t xml:space="preserve"> to manage CSS files. Global styles are in </w:t>
+      </w:r>
+      <w:proofErr w:type="spellStart"/>
+      <w:r>
+        <w:rPr>
+          <w:rFonts w:ascii="Segoe UI" w:hAnsi="Segoe UI" w:cs="Segoe UI"/>
+          <w:sz w:val="21"/>
+          <w:szCs w:val="21"/>
+        </w:rPr>
+        <w:t>src</w:t>
+      </w:r>
+      <w:proofErr w:type="spellEnd"/>
+      <w:r>
+        <w:rPr>
+          <w:rFonts w:ascii="Segoe UI" w:hAnsi="Segoe UI" w:cs="Segoe UI"/>
+          <w:sz w:val="21"/>
+          <w:szCs w:val="21"/>
+        </w:rPr>
+        <w:t>/index.css</w:t>
+      </w:r>
+      <w:r>
+        <w:rPr>
+          <w:rFonts w:ascii="Segoe UI" w:hAnsi="Segoe UI" w:cs="Segoe UI"/>
+          <w:color w:val="24292E"/>
+          <w:sz w:val="21"/>
+          <w:szCs w:val="21"/>
+        </w:rPr>
+        <w:t>.</w:t>
+      </w:r>
+    </w:p>
+    <w:p>
+      <w:pPr>
+        <w:pStyle w:val="NormalWeb"/>
+        <w:shd w:val="clear" w:color="auto" w:fill="FFFFFF"/>
+        <w:spacing w:before="0" w:beforeAutospacing="0" w:after="0" w:afterAutospacing="0"/>
+        <w:rPr>
+          <w:rFonts w:ascii="Segoe UI" w:hAnsi="Segoe UI" w:cs="Segoe UI"/>
+          <w:color w:val="24292E"/>
+          <w:sz w:val="21"/>
+          <w:szCs w:val="21"/>
+        </w:rPr>
+      </w:pPr>
+    </w:p>
+    <w:p>
+      <w:pPr>
+        <w:pStyle w:val="NormalWeb"/>
+        <w:shd w:val="clear" w:color="auto" w:fill="FFFFFF"/>
+        <w:spacing w:before="0" w:beforeAutospacing="0" w:after="0" w:afterAutospacing="0"/>
+        <w:rPr>
+          <w:rFonts w:ascii="Segoe UI" w:hAnsi="Segoe UI" w:cs="Segoe UI"/>
+          <w:color w:val="24292E"/>
+          <w:sz w:val="21"/>
+          <w:szCs w:val="21"/>
+        </w:rPr>
+      </w:pPr>
+      <w:r>
+        <w:rPr>
+          <w:rFonts w:ascii="Segoe UI" w:hAnsi="Segoe UI" w:cs="Segoe UI"/>
+          <w:color w:val="24292E"/>
+          <w:sz w:val="21"/>
+          <w:szCs w:val="21"/>
+        </w:rPr>
+        <w:t xml:space="preserve">1.1 - </w:t>
+      </w:r>
+      <w:r>
+        <w:rPr>
+          <w:rFonts w:ascii="Segoe UI" w:hAnsi="Segoe UI" w:cs="Segoe UI"/>
+          <w:color w:val="24292E"/>
+          <w:sz w:val="21"/>
+          <w:szCs w:val="21"/>
+        </w:rPr>
+        <w:t>To use a brown background color, update the global styles it in </w:t>
+      </w:r>
+      <w:proofErr w:type="spellStart"/>
+      <w:r>
+        <w:rPr>
+          <w:rFonts w:ascii="Segoe UI" w:hAnsi="Segoe UI" w:cs="Segoe UI"/>
+          <w:sz w:val="21"/>
+          <w:szCs w:val="21"/>
+        </w:rPr>
+        <w:t>src</w:t>
+      </w:r>
+      <w:proofErr w:type="spellEnd"/>
+      <w:r>
+        <w:rPr>
+          <w:rFonts w:ascii="Segoe UI" w:hAnsi="Segoe UI" w:cs="Segoe UI"/>
+          <w:sz w:val="21"/>
+          <w:szCs w:val="21"/>
+        </w:rPr>
+        <w:t>/index.css (or you can choose a different color)</w:t>
+      </w:r>
+    </w:p>
+    <w:p>
+      <w:pPr>
+        <w:rPr>
+          <w:rFonts w:ascii="Segoe UI" w:eastAsia="Times New Roman" w:hAnsi="Segoe UI" w:cs="Segoe UI"/>
+          <w:color w:val="24292E"/>
+          <w:sz w:val="21"/>
+          <w:szCs w:val="21"/>
+        </w:rPr>
+      </w:pPr>
+    </w:p>
+    <w:p>
+      <w:pPr>
+        <w:rPr>
+          <w:rFonts w:ascii="Segoe UI" w:eastAsia="Times New Roman" w:hAnsi="Segoe UI" w:cs="Segoe UI"/>
+          <w:color w:val="24292E"/>
+          <w:sz w:val="21"/>
+          <w:szCs w:val="21"/>
+        </w:rPr>
+      </w:pPr>
+      <w:r>
+        <w:rPr>
+          <w:rFonts w:ascii="Segoe UI" w:eastAsia="Times New Roman" w:hAnsi="Segoe UI" w:cs="Segoe UI"/>
+          <w:color w:val="24292E"/>
+          <w:sz w:val="21"/>
+          <w:szCs w:val="21"/>
+        </w:rPr>
+        <w:t xml:space="preserve">1.2 - </w:t>
+      </w:r>
+      <w:r>
+        <w:rPr>
+          <w:rFonts w:ascii="Segoe UI" w:eastAsia="Times New Roman" w:hAnsi="Segoe UI" w:cs="Segoe UI"/>
+          <w:color w:val="24292E"/>
+          <w:sz w:val="21"/>
+          <w:szCs w:val="21"/>
+        </w:rPr>
+        <w:t>Create a shared button style for the game menus</w:t>
+      </w:r>
+    </w:p>
+    <w:p>
+      <w:pPr>
+        <w:rPr>
+          <w:rFonts w:ascii="Segoe UI" w:eastAsia="Times New Roman" w:hAnsi="Segoe UI" w:cs="Segoe UI"/>
+          <w:color w:val="24292E"/>
+          <w:sz w:val="21"/>
+          <w:szCs w:val="21"/>
+        </w:rPr>
+      </w:pPr>
+    </w:p>
+    <w:p>
+      <w:pPr>
+        <w:rPr>
+          <w:rFonts w:ascii="Segoe UI" w:eastAsia="Times New Roman" w:hAnsi="Segoe UI" w:cs="Segoe UI"/>
+          <w:color w:val="24292E"/>
+          <w:sz w:val="21"/>
+          <w:szCs w:val="21"/>
+        </w:rPr>
+      </w:pPr>
+      <w:r>
+        <w:rPr>
+          <w:rFonts w:ascii="Segoe UI" w:eastAsia="Times New Roman" w:hAnsi="Segoe UI" w:cs="Segoe UI"/>
+          <w:color w:val="24292E"/>
+          <w:sz w:val="21"/>
+          <w:szCs w:val="21"/>
+        </w:rPr>
+        <w:lastRenderedPageBreak/>
+        <w:t xml:space="preserve">Create </w:t>
+      </w:r>
+      <w:proofErr w:type="spellStart"/>
+      <w:r>
+        <w:rPr>
+          <w:rFonts w:ascii="Segoe UI" w:eastAsia="Times New Roman" w:hAnsi="Segoe UI" w:cs="Segoe UI"/>
+          <w:color w:val="24292E"/>
+          <w:sz w:val="21"/>
+          <w:szCs w:val="21"/>
+        </w:rPr>
+        <w:t>src</w:t>
+      </w:r>
+      <w:proofErr w:type="spellEnd"/>
+      <w:r>
+        <w:rPr>
+          <w:rFonts w:ascii="Segoe UI" w:eastAsia="Times New Roman" w:hAnsi="Segoe UI" w:cs="Segoe UI"/>
+          <w:color w:val="24292E"/>
+          <w:sz w:val="21"/>
+          <w:szCs w:val="21"/>
+        </w:rPr>
+        <w:t>/components/Button/index.js</w:t>
+      </w:r>
+    </w:p>
+    <w:p>
+      <w:pPr>
+        <w:rPr>
+          <w:rFonts w:ascii="Segoe UI" w:eastAsia="Times New Roman" w:hAnsi="Segoe UI" w:cs="Segoe UI"/>
+          <w:color w:val="24292E"/>
+          <w:sz w:val="21"/>
+          <w:szCs w:val="21"/>
+        </w:rPr>
+      </w:pPr>
+      <w:r>
+        <w:rPr>
+          <w:rFonts w:ascii="Segoe UI" w:eastAsia="Times New Roman" w:hAnsi="Segoe UI" w:cs="Segoe UI"/>
+          <w:color w:val="24292E"/>
+          <w:sz w:val="21"/>
+          <w:szCs w:val="21"/>
+        </w:rPr>
+        <w:t>This is your code for Button</w:t>
+      </w:r>
+      <w:r>
+        <w:rPr>
+          <w:rFonts w:ascii="Segoe UI" w:eastAsia="Times New Roman" w:hAnsi="Segoe UI" w:cs="Segoe UI"/>
+          <w:color w:val="24292E"/>
+          <w:sz w:val="21"/>
+          <w:szCs w:val="21"/>
+        </w:rPr>
+        <w:t>/index.js</w:t>
+      </w:r>
+      <w:r>
+        <w:rPr>
+          <w:rFonts w:ascii="Segoe UI" w:eastAsia="Times New Roman" w:hAnsi="Segoe UI" w:cs="Segoe UI"/>
+          <w:color w:val="24292E"/>
+          <w:sz w:val="21"/>
+          <w:szCs w:val="21"/>
+        </w:rPr>
+        <w:t>:</w:t>
+      </w:r>
+    </w:p>
+    <w:p>
+      <w:pPr>
+        <w:rPr>
+          <w:rFonts w:ascii="Courier New" w:eastAsia="Times New Roman" w:hAnsi="Courier New" w:cs="Courier New"/>
+          <w:color w:val="24292E"/>
+          <w:sz w:val="16"/>
+          <w:szCs w:val="16"/>
+        </w:rPr>
+      </w:pPr>
+      <w:r>
+        <w:rPr>
+          <w:rFonts w:ascii="Courier New" w:eastAsia="Times New Roman" w:hAnsi="Courier New" w:cs="Courier New"/>
+          <w:color w:val="24292E"/>
+          <w:sz w:val="16"/>
+          <w:szCs w:val="16"/>
+        </w:rPr>
+        <w:t>import React from 'react'</w:t>
+      </w:r>
+      <w:r>
+        <w:rPr>
+          <w:rFonts w:ascii="Courier New" w:eastAsia="Times New Roman" w:hAnsi="Courier New" w:cs="Courier New"/>
+          <w:color w:val="24292E"/>
+          <w:sz w:val="16"/>
+          <w:szCs w:val="16"/>
+        </w:rPr>
+        <w:br/>
+      </w:r>
+      <w:r>
+        <w:rPr>
+          <w:rFonts w:ascii="Courier New" w:eastAsia="Times New Roman" w:hAnsi="Courier New" w:cs="Courier New"/>
+          <w:color w:val="24292E"/>
+          <w:sz w:val="16"/>
+          <w:szCs w:val="16"/>
+        </w:rPr>
+        <w:t xml:space="preserve">import </w:t>
+      </w:r>
+      <w:proofErr w:type="gramStart"/>
+      <w:r>
+        <w:rPr>
+          <w:rFonts w:ascii="Courier New" w:eastAsia="Times New Roman" w:hAnsi="Courier New" w:cs="Courier New"/>
+          <w:color w:val="24292E"/>
+          <w:sz w:val="16"/>
+          <w:szCs w:val="16"/>
+        </w:rPr>
+        <w:t>{ Link</w:t>
+      </w:r>
+      <w:proofErr w:type="gramEnd"/>
+      <w:r>
+        <w:rPr>
+          <w:rFonts w:ascii="Courier New" w:eastAsia="Times New Roman" w:hAnsi="Courier New" w:cs="Courier New"/>
+          <w:color w:val="24292E"/>
+          <w:sz w:val="16"/>
+          <w:szCs w:val="16"/>
+        </w:rPr>
+        <w:t xml:space="preserve"> } from 'react-router-</w:t>
+      </w:r>
+      <w:proofErr w:type="spellStart"/>
+      <w:r>
+        <w:rPr>
+          <w:rFonts w:ascii="Courier New" w:eastAsia="Times New Roman" w:hAnsi="Courier New" w:cs="Courier New"/>
+          <w:color w:val="24292E"/>
+          <w:sz w:val="16"/>
+          <w:szCs w:val="16"/>
+        </w:rPr>
+        <w:t>dom</w:t>
+      </w:r>
+      <w:proofErr w:type="spellEnd"/>
+      <w:r>
+        <w:rPr>
+          <w:rFonts w:ascii="Courier New" w:eastAsia="Times New Roman" w:hAnsi="Courier New" w:cs="Courier New"/>
+          <w:color w:val="24292E"/>
+          <w:sz w:val="16"/>
+          <w:szCs w:val="16"/>
+        </w:rPr>
+        <w:t>'</w:t>
+      </w:r>
+      <w:r>
+        <w:rPr>
+          <w:rFonts w:ascii="Courier New" w:eastAsia="Times New Roman" w:hAnsi="Courier New" w:cs="Courier New"/>
+          <w:color w:val="24292E"/>
+          <w:sz w:val="16"/>
+          <w:szCs w:val="16"/>
+        </w:rPr>
+        <w:br/>
+      </w:r>
+      <w:r>
+        <w:rPr>
+          <w:rFonts w:ascii="Courier New" w:eastAsia="Times New Roman" w:hAnsi="Courier New" w:cs="Courier New"/>
+          <w:color w:val="24292E"/>
+          <w:sz w:val="16"/>
+          <w:szCs w:val="16"/>
+        </w:rPr>
+        <w:t>import styles from './index.module.css'</w:t>
+      </w:r>
+      <w:r>
+        <w:rPr>
+          <w:rFonts w:ascii="Courier New" w:eastAsia="Times New Roman" w:hAnsi="Courier New" w:cs="Courier New"/>
+          <w:color w:val="24292E"/>
+          <w:sz w:val="16"/>
+          <w:szCs w:val="16"/>
+        </w:rPr>
+        <w:br/>
+      </w:r>
+      <w:r>
+        <w:rPr>
+          <w:rFonts w:ascii="Courier New" w:eastAsia="Times New Roman" w:hAnsi="Courier New" w:cs="Courier New"/>
+          <w:color w:val="24292E"/>
+          <w:sz w:val="16"/>
+          <w:szCs w:val="16"/>
+        </w:rPr>
+        <w:br/>
+      </w:r>
+      <w:r>
+        <w:rPr>
+          <w:rFonts w:ascii="Courier New" w:eastAsia="Times New Roman" w:hAnsi="Courier New" w:cs="Courier New"/>
+          <w:color w:val="24292E"/>
+          <w:sz w:val="16"/>
+          <w:szCs w:val="16"/>
+        </w:rPr>
+        <w:t>export default (props) =&gt; (</w:t>
+      </w:r>
+      <w:r>
+        <w:rPr>
+          <w:rFonts w:ascii="Courier New" w:eastAsia="Times New Roman" w:hAnsi="Courier New" w:cs="Courier New"/>
+          <w:color w:val="24292E"/>
+          <w:sz w:val="16"/>
+          <w:szCs w:val="16"/>
+        </w:rPr>
+        <w:br/>
+      </w:r>
+      <w:r>
+        <w:rPr>
+          <w:rFonts w:ascii="Courier New" w:eastAsia="Times New Roman" w:hAnsi="Courier New" w:cs="Courier New"/>
+          <w:color w:val="24292E"/>
+          <w:sz w:val="16"/>
+          <w:szCs w:val="16"/>
+        </w:rPr>
+        <w:t xml:space="preserve">  &lt;Link </w:t>
+      </w:r>
+      <w:proofErr w:type="spellStart"/>
+      <w:r>
+        <w:rPr>
+          <w:rFonts w:ascii="Courier New" w:eastAsia="Times New Roman" w:hAnsi="Courier New" w:cs="Courier New"/>
+          <w:color w:val="24292E"/>
+          <w:sz w:val="16"/>
+          <w:szCs w:val="16"/>
+        </w:rPr>
+        <w:t>className</w:t>
+      </w:r>
+      <w:proofErr w:type="spellEnd"/>
+      <w:r>
+        <w:rPr>
+          <w:rFonts w:ascii="Courier New" w:eastAsia="Times New Roman" w:hAnsi="Courier New" w:cs="Courier New"/>
+          <w:color w:val="24292E"/>
+          <w:sz w:val="16"/>
+          <w:szCs w:val="16"/>
+        </w:rPr>
+        <w:t>={</w:t>
+      </w:r>
+      <w:proofErr w:type="spellStart"/>
+      <w:r>
+        <w:rPr>
+          <w:rFonts w:ascii="Courier New" w:eastAsia="Times New Roman" w:hAnsi="Courier New" w:cs="Courier New"/>
+          <w:color w:val="24292E"/>
+          <w:sz w:val="16"/>
+          <w:szCs w:val="16"/>
+        </w:rPr>
+        <w:t>styles.container</w:t>
+      </w:r>
+      <w:proofErr w:type="spellEnd"/>
+      <w:r>
+        <w:rPr>
+          <w:rFonts w:ascii="Courier New" w:eastAsia="Times New Roman" w:hAnsi="Courier New" w:cs="Courier New"/>
+          <w:color w:val="24292E"/>
+          <w:sz w:val="16"/>
+          <w:szCs w:val="16"/>
+        </w:rPr>
+        <w:t>} {...props} /&gt;</w:t>
+      </w:r>
+      <w:r>
+        <w:rPr>
+          <w:rFonts w:ascii="Courier New" w:eastAsia="Times New Roman" w:hAnsi="Courier New" w:cs="Courier New"/>
+          <w:color w:val="24292E"/>
+          <w:sz w:val="16"/>
+          <w:szCs w:val="16"/>
+        </w:rPr>
+        <w:br/>
+      </w:r>
+      <w:r>
+        <w:rPr>
+          <w:rFonts w:ascii="Courier New" w:eastAsia="Times New Roman" w:hAnsi="Courier New" w:cs="Courier New"/>
+          <w:color w:val="24292E"/>
+          <w:sz w:val="16"/>
+          <w:szCs w:val="16"/>
+        </w:rPr>
+        <w:t>)</w:t>
+      </w:r>
+    </w:p>
+    <w:p>
+      <w:pPr>
+        <w:rPr>
+          <w:rFonts w:ascii="Segoe UI" w:eastAsia="Times New Roman" w:hAnsi="Segoe UI" w:cs="Segoe UI"/>
+          <w:color w:val="24292E"/>
+          <w:sz w:val="21"/>
+          <w:szCs w:val="21"/>
+        </w:rPr>
+      </w:pPr>
+      <w:r>
+        <w:rPr>
+          <w:rFonts w:ascii="Segoe UI" w:eastAsia="Times New Roman" w:hAnsi="Segoe UI" w:cs="Segoe UI"/>
+          <w:color w:val="24292E"/>
+          <w:sz w:val="21"/>
+          <w:szCs w:val="21"/>
+        </w:rPr>
+        <w:t xml:space="preserve">and we need to create </w:t>
+      </w:r>
+      <w:proofErr w:type="spellStart"/>
+      <w:r>
+        <w:rPr>
+          <w:rFonts w:ascii="Segoe UI" w:eastAsia="Times New Roman" w:hAnsi="Segoe UI" w:cs="Segoe UI"/>
+          <w:color w:val="24292E"/>
+          <w:sz w:val="21"/>
+          <w:szCs w:val="21"/>
+        </w:rPr>
+        <w:t>src</w:t>
+      </w:r>
+      <w:proofErr w:type="spellEnd"/>
+      <w:r>
+        <w:rPr>
+          <w:rFonts w:ascii="Segoe UI" w:eastAsia="Times New Roman" w:hAnsi="Segoe UI" w:cs="Segoe UI"/>
+          <w:color w:val="24292E"/>
+          <w:sz w:val="21"/>
+          <w:szCs w:val="21"/>
+        </w:rPr>
+        <w:t>/components/Button/index.module.css</w:t>
+      </w:r>
+      <w:r>
+        <w:rPr>
+          <w:rFonts w:ascii="Segoe UI" w:eastAsia="Times New Roman" w:hAnsi="Segoe UI" w:cs="Segoe UI"/>
+          <w:color w:val="24292E"/>
+          <w:sz w:val="21"/>
+          <w:szCs w:val="21"/>
+        </w:rPr>
+        <w:t xml:space="preserve"> to style the button:</w:t>
+      </w:r>
+    </w:p>
+    <w:p>
+      <w:pPr>
+        <w:spacing w:after="0" w:line="240" w:lineRule="auto"/>
+        <w:rPr>
+          <w:rFonts w:ascii="Courier New" w:eastAsia="Times New Roman" w:hAnsi="Courier New" w:cs="Courier New"/>
+          <w:color w:val="24292E"/>
+          <w:sz w:val="16"/>
+          <w:szCs w:val="16"/>
+        </w:rPr>
+      </w:pPr>
+      <w:r>
+        <w:rPr>
+          <w:rFonts w:ascii="Courier New" w:eastAsia="Times New Roman" w:hAnsi="Courier New" w:cs="Courier New"/>
+          <w:color w:val="24292E"/>
+          <w:sz w:val="16"/>
+          <w:szCs w:val="16"/>
+        </w:rPr>
+        <w:t>.container {</w:t>
+      </w:r>
+    </w:p>
+    <w:p>
+      <w:pPr>
+        <w:spacing w:after="0" w:line="240" w:lineRule="auto"/>
+        <w:rPr>
+          <w:rFonts w:ascii="Courier New" w:eastAsia="Times New Roman" w:hAnsi="Courier New" w:cs="Courier New"/>
+          <w:color w:val="24292E"/>
+          <w:sz w:val="16"/>
+          <w:szCs w:val="16"/>
+        </w:rPr>
+      </w:pPr>
+      <w:r>
+        <w:rPr>
+          <w:rFonts w:ascii="Courier New" w:eastAsia="Times New Roman" w:hAnsi="Courier New" w:cs="Courier New"/>
+          <w:color w:val="24292E"/>
+          <w:sz w:val="16"/>
+          <w:szCs w:val="16"/>
+        </w:rPr>
+        <w:t xml:space="preserve">  display: block;</w:t>
+      </w:r>
+    </w:p>
+    <w:p>
+      <w:pPr>
+        <w:spacing w:after="0" w:line="240" w:lineRule="auto"/>
+        <w:rPr>
+          <w:rFonts w:ascii="Courier New" w:eastAsia="Times New Roman" w:hAnsi="Courier New" w:cs="Courier New"/>
+          <w:color w:val="24292E"/>
+          <w:sz w:val="16"/>
+          <w:szCs w:val="16"/>
+        </w:rPr>
+      </w:pPr>
+      <w:r>
+        <w:rPr>
+          <w:rFonts w:ascii="Courier New" w:eastAsia="Times New Roman" w:hAnsi="Courier New" w:cs="Courier New"/>
+          <w:color w:val="24292E"/>
+          <w:sz w:val="16"/>
+          <w:szCs w:val="16"/>
+        </w:rPr>
+        <w:t xml:space="preserve">  width: 100%;</w:t>
+      </w:r>
+    </w:p>
+    <w:p>
+      <w:pPr>
+        <w:spacing w:after="0" w:line="240" w:lineRule="auto"/>
+        <w:rPr>
+          <w:rFonts w:ascii="Courier New" w:eastAsia="Times New Roman" w:hAnsi="Courier New" w:cs="Courier New"/>
+          <w:color w:val="24292E"/>
+          <w:sz w:val="16"/>
+          <w:szCs w:val="16"/>
+        </w:rPr>
+      </w:pPr>
+      <w:r>
+        <w:rPr>
+          <w:rFonts w:ascii="Courier New" w:eastAsia="Times New Roman" w:hAnsi="Courier New" w:cs="Courier New"/>
+          <w:color w:val="24292E"/>
+          <w:sz w:val="16"/>
+          <w:szCs w:val="16"/>
+        </w:rPr>
+        <w:t xml:space="preserve">  padding: 15px 40px;</w:t>
+      </w:r>
+    </w:p>
+    <w:p>
+      <w:pPr>
+        <w:spacing w:after="0" w:line="240" w:lineRule="auto"/>
+        <w:rPr>
+          <w:rFonts w:ascii="Courier New" w:eastAsia="Times New Roman" w:hAnsi="Courier New" w:cs="Courier New"/>
+          <w:color w:val="24292E"/>
+          <w:sz w:val="16"/>
+          <w:szCs w:val="16"/>
+        </w:rPr>
+      </w:pPr>
+      <w:r>
+        <w:rPr>
+          <w:rFonts w:ascii="Courier New" w:eastAsia="Times New Roman" w:hAnsi="Courier New" w:cs="Courier New"/>
+          <w:color w:val="24292E"/>
+          <w:sz w:val="16"/>
+          <w:szCs w:val="16"/>
+        </w:rPr>
+        <w:t xml:space="preserve">  border: 2px solid #</w:t>
+      </w:r>
+      <w:proofErr w:type="spellStart"/>
+      <w:r>
+        <w:rPr>
+          <w:rFonts w:ascii="Courier New" w:eastAsia="Times New Roman" w:hAnsi="Courier New" w:cs="Courier New"/>
+          <w:color w:val="24292E"/>
+          <w:sz w:val="16"/>
+          <w:szCs w:val="16"/>
+        </w:rPr>
+        <w:t>fff</w:t>
+      </w:r>
+      <w:proofErr w:type="spellEnd"/>
+      <w:r>
+        <w:rPr>
+          <w:rFonts w:ascii="Courier New" w:eastAsia="Times New Roman" w:hAnsi="Courier New" w:cs="Courier New"/>
+          <w:color w:val="24292E"/>
+          <w:sz w:val="16"/>
+          <w:szCs w:val="16"/>
+        </w:rPr>
+        <w:t>;</w:t>
+      </w:r>
+    </w:p>
+    <w:p>
+      <w:pPr>
+        <w:spacing w:after="0" w:line="240" w:lineRule="auto"/>
+        <w:rPr>
+          <w:rFonts w:ascii="Courier New" w:eastAsia="Times New Roman" w:hAnsi="Courier New" w:cs="Courier New"/>
+          <w:color w:val="24292E"/>
+          <w:sz w:val="16"/>
+          <w:szCs w:val="16"/>
+        </w:rPr>
+      </w:pPr>
+      <w:r>
+        <w:rPr>
+          <w:rFonts w:ascii="Courier New" w:eastAsia="Times New Roman" w:hAnsi="Courier New" w:cs="Courier New"/>
+          <w:color w:val="24292E"/>
+          <w:sz w:val="16"/>
+          <w:szCs w:val="16"/>
+        </w:rPr>
+        <w:t xml:space="preserve">  color: #</w:t>
+      </w:r>
+      <w:proofErr w:type="spellStart"/>
+      <w:r>
+        <w:rPr>
+          <w:rFonts w:ascii="Courier New" w:eastAsia="Times New Roman" w:hAnsi="Courier New" w:cs="Courier New"/>
+          <w:color w:val="24292E"/>
+          <w:sz w:val="16"/>
+          <w:szCs w:val="16"/>
+        </w:rPr>
+        <w:t>fff</w:t>
+      </w:r>
+      <w:proofErr w:type="spellEnd"/>
+      <w:r>
+        <w:rPr>
+          <w:rFonts w:ascii="Courier New" w:eastAsia="Times New Roman" w:hAnsi="Courier New" w:cs="Courier New"/>
+          <w:color w:val="24292E"/>
+          <w:sz w:val="16"/>
+          <w:szCs w:val="16"/>
+        </w:rPr>
+        <w:t>;</w:t>
+      </w:r>
+    </w:p>
+    <w:p>
+      <w:pPr>
+        <w:spacing w:after="0" w:line="240" w:lineRule="auto"/>
+        <w:rPr>
+          <w:rFonts w:ascii="Courier New" w:eastAsia="Times New Roman" w:hAnsi="Courier New" w:cs="Courier New"/>
+          <w:color w:val="24292E"/>
+          <w:sz w:val="16"/>
+          <w:szCs w:val="16"/>
+        </w:rPr>
+      </w:pPr>
+      <w:r>
+        <w:rPr>
+          <w:rFonts w:ascii="Courier New" w:eastAsia="Times New Roman" w:hAnsi="Courier New" w:cs="Courier New"/>
+          <w:color w:val="24292E"/>
+          <w:sz w:val="16"/>
+          <w:szCs w:val="16"/>
+        </w:rPr>
+        <w:t xml:space="preserve">  background-color: #25453D;</w:t>
+      </w:r>
+    </w:p>
+    <w:p>
+      <w:pPr>
+        <w:spacing w:after="0" w:line="240" w:lineRule="auto"/>
+        <w:rPr>
+          <w:rFonts w:ascii="Courier New" w:eastAsia="Times New Roman" w:hAnsi="Courier New" w:cs="Courier New"/>
+          <w:color w:val="24292E"/>
+          <w:sz w:val="16"/>
+          <w:szCs w:val="16"/>
+        </w:rPr>
+      </w:pPr>
+      <w:r>
+        <w:rPr>
+          <w:rFonts w:ascii="Courier New" w:eastAsia="Times New Roman" w:hAnsi="Courier New" w:cs="Courier New"/>
+          <w:color w:val="24292E"/>
+          <w:sz w:val="16"/>
+          <w:szCs w:val="16"/>
+        </w:rPr>
+        <w:t xml:space="preserve">  text-transform: uppercase;</w:t>
+      </w:r>
+    </w:p>
+    <w:p>
+      <w:pPr>
+        <w:spacing w:after="0" w:line="240" w:lineRule="auto"/>
+        <w:rPr>
+          <w:rFonts w:ascii="Courier New" w:eastAsia="Times New Roman" w:hAnsi="Courier New" w:cs="Courier New"/>
+          <w:color w:val="24292E"/>
+          <w:sz w:val="16"/>
+          <w:szCs w:val="16"/>
+        </w:rPr>
+      </w:pPr>
+      <w:r>
+        <w:rPr>
+          <w:rFonts w:ascii="Courier New" w:eastAsia="Times New Roman" w:hAnsi="Courier New" w:cs="Courier New"/>
+          <w:color w:val="24292E"/>
+          <w:sz w:val="16"/>
+          <w:szCs w:val="16"/>
+        </w:rPr>
+        <w:t xml:space="preserve">  font-weight: 600;</w:t>
+      </w:r>
+    </w:p>
+    <w:p>
+      <w:pPr>
+        <w:spacing w:after="0" w:line="240" w:lineRule="auto"/>
+        <w:rPr>
+          <w:rFonts w:ascii="Courier New" w:eastAsia="Times New Roman" w:hAnsi="Courier New" w:cs="Courier New"/>
+          <w:color w:val="24292E"/>
+          <w:sz w:val="16"/>
+          <w:szCs w:val="16"/>
+        </w:rPr>
+      </w:pPr>
+      <w:r>
+        <w:rPr>
+          <w:rFonts w:ascii="Courier New" w:eastAsia="Times New Roman" w:hAnsi="Courier New" w:cs="Courier New"/>
+          <w:color w:val="24292E"/>
+          <w:sz w:val="16"/>
+          <w:szCs w:val="16"/>
+        </w:rPr>
+        <w:t xml:space="preserve">  cursor: pointer;</w:t>
+      </w:r>
+    </w:p>
+    <w:p>
+      <w:pPr>
+        <w:spacing w:after="0" w:line="240" w:lineRule="auto"/>
+        <w:rPr>
+          <w:rFonts w:ascii="Courier New" w:eastAsia="Times New Roman" w:hAnsi="Courier New" w:cs="Courier New"/>
+          <w:color w:val="24292E"/>
+          <w:sz w:val="16"/>
+          <w:szCs w:val="16"/>
+        </w:rPr>
+      </w:pPr>
+      <w:r>
+        <w:rPr>
+          <w:rFonts w:ascii="Courier New" w:eastAsia="Times New Roman" w:hAnsi="Courier New" w:cs="Courier New"/>
+          <w:color w:val="24292E"/>
+          <w:sz w:val="16"/>
+          <w:szCs w:val="16"/>
+        </w:rPr>
+        <w:t xml:space="preserve">  box-sizing: border-box;</w:t>
+      </w:r>
+    </w:p>
+    <w:p>
+      <w:pPr>
+        <w:spacing w:after="0" w:line="240" w:lineRule="auto"/>
+        <w:rPr>
+          <w:rFonts w:ascii="Courier New" w:eastAsia="Times New Roman" w:hAnsi="Courier New" w:cs="Courier New"/>
+          <w:color w:val="24292E"/>
+          <w:sz w:val="16"/>
+          <w:szCs w:val="16"/>
+        </w:rPr>
+      </w:pPr>
+      <w:r>
+        <w:rPr>
+          <w:rFonts w:ascii="Courier New" w:eastAsia="Times New Roman" w:hAnsi="Courier New" w:cs="Courier New"/>
+          <w:color w:val="24292E"/>
+          <w:sz w:val="16"/>
+          <w:szCs w:val="16"/>
+        </w:rPr>
+        <w:t xml:space="preserve">  font-size: 12px;</w:t>
+      </w:r>
+    </w:p>
+    <w:p>
+      <w:pPr>
+        <w:spacing w:after="0" w:line="240" w:lineRule="auto"/>
+        <w:rPr>
+          <w:rFonts w:ascii="Courier New" w:eastAsia="Times New Roman" w:hAnsi="Courier New" w:cs="Courier New"/>
+          <w:color w:val="24292E"/>
+          <w:sz w:val="16"/>
+          <w:szCs w:val="16"/>
+        </w:rPr>
+      </w:pPr>
+      <w:r>
+        <w:rPr>
+          <w:rFonts w:ascii="Courier New" w:eastAsia="Times New Roman" w:hAnsi="Courier New" w:cs="Courier New"/>
+          <w:color w:val="24292E"/>
+          <w:sz w:val="16"/>
+          <w:szCs w:val="16"/>
+        </w:rPr>
+        <w:t xml:space="preserve">  text-align: center;</w:t>
+      </w:r>
+    </w:p>
+    <w:p>
+      <w:pPr>
+        <w:spacing w:after="0" w:line="240" w:lineRule="auto"/>
+        <w:rPr>
+          <w:rFonts w:ascii="Courier New" w:eastAsia="Times New Roman" w:hAnsi="Courier New" w:cs="Courier New"/>
+          <w:color w:val="24292E"/>
+          <w:sz w:val="16"/>
+          <w:szCs w:val="16"/>
+        </w:rPr>
+      </w:pPr>
+      <w:r>
+        <w:rPr>
+          <w:rFonts w:ascii="Courier New" w:eastAsia="Times New Roman" w:hAnsi="Courier New" w:cs="Courier New"/>
+          <w:color w:val="24292E"/>
+          <w:sz w:val="16"/>
+          <w:szCs w:val="16"/>
+        </w:rPr>
+        <w:t xml:space="preserve">  text-decoration: none;</w:t>
+      </w:r>
+    </w:p>
+    <w:p>
+      <w:pPr>
+        <w:spacing w:after="0" w:line="240" w:lineRule="auto"/>
+        <w:rPr>
+          <w:rFonts w:ascii="Courier New" w:eastAsia="Times New Roman" w:hAnsi="Courier New" w:cs="Courier New"/>
+          <w:color w:val="24292E"/>
+          <w:sz w:val="16"/>
+          <w:szCs w:val="16"/>
+        </w:rPr>
+      </w:pPr>
+      <w:r>
+        <w:rPr>
+          <w:rFonts w:ascii="Courier New" w:eastAsia="Times New Roman" w:hAnsi="Courier New" w:cs="Courier New"/>
+          <w:color w:val="24292E"/>
+          <w:sz w:val="16"/>
+          <w:szCs w:val="16"/>
+        </w:rPr>
+        <w:t xml:space="preserve">  margin: 10px 0;</w:t>
+      </w:r>
+    </w:p>
+    <w:p>
+      <w:pPr>
+        <w:spacing w:after="0" w:line="240" w:lineRule="auto"/>
+        <w:rPr>
+          <w:rFonts w:ascii="Courier New" w:eastAsia="Times New Roman" w:hAnsi="Courier New" w:cs="Courier New"/>
+          <w:color w:val="24292E"/>
+          <w:sz w:val="16"/>
+          <w:szCs w:val="16"/>
+        </w:rPr>
+      </w:pPr>
+      <w:r>
+        <w:rPr>
+          <w:rFonts w:ascii="Courier New" w:eastAsia="Times New Roman" w:hAnsi="Courier New" w:cs="Courier New"/>
+          <w:color w:val="24292E"/>
+          <w:sz w:val="16"/>
+          <w:szCs w:val="16"/>
+        </w:rPr>
+        <w:t>}</w:t>
+      </w:r>
+    </w:p>
+    <w:p>
+      <w:pPr>
+        <w:spacing w:after="0" w:line="240" w:lineRule="auto"/>
+        <w:rPr>
+          <w:rFonts w:ascii="Courier New" w:eastAsia="Times New Roman" w:hAnsi="Courier New" w:cs="Courier New"/>
+          <w:color w:val="24292E"/>
+          <w:sz w:val="16"/>
+          <w:szCs w:val="16"/>
+        </w:rPr>
+      </w:pPr>
+    </w:p>
+    <w:p>
+      <w:pPr>
+        <w:spacing w:after="0" w:line="240" w:lineRule="auto"/>
+        <w:rPr>
+          <w:rFonts w:ascii="Courier New" w:eastAsia="Times New Roman" w:hAnsi="Courier New" w:cs="Courier New"/>
+          <w:color w:val="24292E"/>
+          <w:sz w:val="16"/>
+          <w:szCs w:val="16"/>
+        </w:rPr>
+      </w:pPr>
+      <w:r>
+        <w:rPr>
+          <w:rFonts w:ascii="Courier New" w:eastAsia="Times New Roman" w:hAnsi="Courier New" w:cs="Courier New"/>
+          <w:color w:val="24292E"/>
+          <w:sz w:val="16"/>
+          <w:szCs w:val="16"/>
+        </w:rPr>
+        <w:t>.</w:t>
+      </w:r>
+      <w:proofErr w:type="spellStart"/>
+      <w:proofErr w:type="gramStart"/>
+      <w:r>
+        <w:rPr>
+          <w:rFonts w:ascii="Courier New" w:eastAsia="Times New Roman" w:hAnsi="Courier New" w:cs="Courier New"/>
+          <w:color w:val="24292E"/>
+          <w:sz w:val="16"/>
+          <w:szCs w:val="16"/>
+        </w:rPr>
+        <w:t>container:disabled</w:t>
+      </w:r>
+      <w:proofErr w:type="spellEnd"/>
+      <w:proofErr w:type="gramEnd"/>
+      <w:r>
+        <w:rPr>
+          <w:rFonts w:ascii="Courier New" w:eastAsia="Times New Roman" w:hAnsi="Courier New" w:cs="Courier New"/>
+          <w:color w:val="24292E"/>
+          <w:sz w:val="16"/>
+          <w:szCs w:val="16"/>
+        </w:rPr>
+        <w:t xml:space="preserve"> {</w:t>
+      </w:r>
+    </w:p>
+    <w:p>
+      <w:pPr>
+        <w:spacing w:after="0" w:line="240" w:lineRule="auto"/>
+        <w:rPr>
+          <w:rFonts w:ascii="Courier New" w:eastAsia="Times New Roman" w:hAnsi="Courier New" w:cs="Courier New"/>
+          <w:color w:val="24292E"/>
+          <w:sz w:val="16"/>
+          <w:szCs w:val="16"/>
+        </w:rPr>
+      </w:pPr>
+      <w:r>
+        <w:rPr>
+          <w:rFonts w:ascii="Courier New" w:eastAsia="Times New Roman" w:hAnsi="Courier New" w:cs="Courier New"/>
+          <w:color w:val="24292E"/>
+          <w:sz w:val="16"/>
+          <w:szCs w:val="16"/>
+        </w:rPr>
+        <w:t xml:space="preserve">  background-color: grey;</w:t>
+      </w:r>
+    </w:p>
+    <w:p>
+      <w:pPr>
+        <w:spacing w:after="0" w:line="240" w:lineRule="auto"/>
+        <w:rPr>
+          <w:rFonts w:ascii="Courier New" w:eastAsia="Times New Roman" w:hAnsi="Courier New" w:cs="Courier New"/>
+          <w:color w:val="24292E"/>
+          <w:sz w:val="16"/>
+          <w:szCs w:val="16"/>
+        </w:rPr>
+      </w:pPr>
+      <w:r>
+        <w:rPr>
+          <w:rFonts w:ascii="Courier New" w:eastAsia="Times New Roman" w:hAnsi="Courier New" w:cs="Courier New"/>
+          <w:color w:val="24292E"/>
+          <w:sz w:val="16"/>
+          <w:szCs w:val="16"/>
+        </w:rPr>
+        <w:t>}</w:t>
+      </w:r>
+    </w:p>
+    <w:p>
+      <w:pPr>
+        <w:rPr>
+          <w:rFonts w:ascii="Segoe UI" w:eastAsia="Times New Roman" w:hAnsi="Segoe UI" w:cs="Segoe UI"/>
+          <w:color w:val="24292E"/>
+          <w:sz w:val="21"/>
+          <w:szCs w:val="21"/>
+        </w:rPr>
+      </w:pPr>
+    </w:p>
+    <w:p>
+      <w:pPr>
+        <w:rPr>
+          <w:rFonts w:ascii="Segoe UI" w:eastAsia="Times New Roman" w:hAnsi="Segoe UI" w:cs="Segoe UI"/>
+          <w:color w:val="24292E"/>
+          <w:sz w:val="21"/>
+          <w:szCs w:val="21"/>
+        </w:rPr>
+      </w:pPr>
+      <w:r>
+        <w:rPr>
+          <w:rFonts w:ascii="Segoe UI" w:eastAsia="Times New Roman" w:hAnsi="Segoe UI" w:cs="Segoe UI"/>
+          <w:color w:val="24292E"/>
+          <w:sz w:val="21"/>
+          <w:szCs w:val="21"/>
+        </w:rPr>
+        <w:t xml:space="preserve">And let’s go back to </w:t>
+      </w:r>
+      <w:proofErr w:type="spellStart"/>
+      <w:r>
+        <w:rPr>
+          <w:rFonts w:ascii="Segoe UI" w:eastAsia="Times New Roman" w:hAnsi="Segoe UI" w:cs="Segoe UI"/>
+          <w:color w:val="24292E"/>
+          <w:sz w:val="21"/>
+          <w:szCs w:val="21"/>
+        </w:rPr>
+        <w:t>src</w:t>
+      </w:r>
+      <w:proofErr w:type="spellEnd"/>
+      <w:r>
+        <w:rPr>
+          <w:rFonts w:ascii="Segoe UI" w:eastAsia="Times New Roman" w:hAnsi="Segoe UI" w:cs="Segoe UI"/>
+          <w:color w:val="24292E"/>
+          <w:sz w:val="21"/>
+          <w:szCs w:val="21"/>
+        </w:rPr>
+        <w:t>/components/Index.js – this file exists, but we need to edit it.</w:t>
+      </w:r>
+    </w:p>
+    <w:p>
+      <w:pPr>
+        <w:rPr>
+          <w:rFonts w:ascii="Segoe UI" w:eastAsia="Times New Roman" w:hAnsi="Segoe UI" w:cs="Segoe UI"/>
+          <w:color w:val="24292E"/>
+          <w:sz w:val="21"/>
+          <w:szCs w:val="21"/>
+        </w:rPr>
+      </w:pPr>
+      <w:r>
+        <w:rPr>
+          <w:rFonts w:ascii="Segoe UI" w:eastAsia="Times New Roman" w:hAnsi="Segoe UI" w:cs="Segoe UI"/>
+          <w:color w:val="24292E"/>
+          <w:sz w:val="21"/>
+          <w:szCs w:val="21"/>
+        </w:rPr>
+        <w:t>Add this Button import in the “import” area at the top of the file:</w:t>
+      </w:r>
+    </w:p>
+    <w:p>
+      <w:pPr>
+        <w:spacing w:after="0" w:line="240" w:lineRule="auto"/>
+        <w:rPr>
+          <w:rFonts w:ascii="Courier New" w:eastAsia="Times New Roman" w:hAnsi="Courier New" w:cs="Courier New"/>
+          <w:color w:val="24292E"/>
+          <w:sz w:val="16"/>
+          <w:szCs w:val="16"/>
+        </w:rPr>
+      </w:pPr>
+      <w:r>
+        <w:rPr>
+          <w:rFonts w:ascii="Courier New" w:eastAsia="Times New Roman" w:hAnsi="Courier New" w:cs="Courier New"/>
+          <w:color w:val="24292E"/>
+          <w:sz w:val="16"/>
+          <w:szCs w:val="16"/>
+        </w:rPr>
+        <w:t xml:space="preserve">import Button from </w:t>
+      </w:r>
+      <w:proofErr w:type="gramStart"/>
+      <w:r>
+        <w:rPr>
+          <w:rFonts w:ascii="Courier New" w:eastAsia="Times New Roman" w:hAnsi="Courier New" w:cs="Courier New"/>
+          <w:color w:val="24292E"/>
+          <w:sz w:val="16"/>
+          <w:szCs w:val="16"/>
+        </w:rPr>
+        <w:t>'./</w:t>
+      </w:r>
+      <w:proofErr w:type="gramEnd"/>
+      <w:r>
+        <w:rPr>
+          <w:rFonts w:ascii="Courier New" w:eastAsia="Times New Roman" w:hAnsi="Courier New" w:cs="Courier New"/>
+          <w:color w:val="24292E"/>
+          <w:sz w:val="16"/>
+          <w:szCs w:val="16"/>
+        </w:rPr>
+        <w:t>Button'</w:t>
+      </w:r>
+    </w:p>
+    <w:p>
+      <w:pPr>
+        <w:rPr>
+          <w:rFonts w:ascii="Segoe UI" w:eastAsia="Times New Roman" w:hAnsi="Segoe UI" w:cs="Segoe UI"/>
+          <w:color w:val="24292E"/>
+          <w:sz w:val="21"/>
+          <w:szCs w:val="21"/>
+        </w:rPr>
+      </w:pPr>
+    </w:p>
+    <w:p>
+      <w:pPr>
+        <w:rPr>
+          <w:rFonts w:ascii="Segoe UI" w:eastAsia="Times New Roman" w:hAnsi="Segoe UI" w:cs="Segoe UI"/>
+          <w:color w:val="24292E"/>
+          <w:sz w:val="21"/>
+          <w:szCs w:val="21"/>
+        </w:rPr>
+      </w:pPr>
+      <w:r>
+        <w:rPr>
+          <w:rFonts w:ascii="Segoe UI" w:eastAsia="Times New Roman" w:hAnsi="Segoe UI" w:cs="Segoe UI"/>
+          <w:color w:val="24292E"/>
+          <w:sz w:val="21"/>
+          <w:szCs w:val="21"/>
+        </w:rPr>
+        <w:t>then get rid of the &lt;Link&gt; tag and replace it with &lt;Button</w:t>
+      </w:r>
+      <w:proofErr w:type="gramStart"/>
+      <w:r>
+        <w:rPr>
+          <w:rFonts w:ascii="Segoe UI" w:eastAsia="Times New Roman" w:hAnsi="Segoe UI" w:cs="Segoe UI"/>
+          <w:color w:val="24292E"/>
+          <w:sz w:val="21"/>
+          <w:szCs w:val="21"/>
+        </w:rPr>
+        <w:t>&gt; :</w:t>
+      </w:r>
+      <w:proofErr w:type="gramEnd"/>
+    </w:p>
+    <w:p>
+      <w:pPr>
+        <w:rPr>
+          <w:rFonts w:ascii="Segoe UI" w:eastAsia="Times New Roman" w:hAnsi="Segoe UI" w:cs="Segoe UI"/>
+          <w:color w:val="24292E"/>
+          <w:sz w:val="21"/>
+          <w:szCs w:val="21"/>
+        </w:rPr>
+      </w:pPr>
+      <w:r>
+        <w:rPr>
+          <w:rFonts w:ascii="Segoe UI" w:eastAsia="Times New Roman" w:hAnsi="Segoe UI" w:cs="Segoe UI"/>
+          <w:color w:val="24292E"/>
+          <w:sz w:val="21"/>
+          <w:szCs w:val="21"/>
+        </w:rPr>
+        <w:t>delete this:</w:t>
+      </w:r>
+    </w:p>
+    <w:p>
+      <w:pPr>
+        <w:spacing w:after="0" w:line="240" w:lineRule="auto"/>
+        <w:rPr>
+          <w:rFonts w:ascii="Courier New" w:eastAsia="Times New Roman" w:hAnsi="Courier New" w:cs="Courier New"/>
+          <w:color w:val="24292E"/>
+          <w:sz w:val="16"/>
+          <w:szCs w:val="16"/>
+        </w:rPr>
+      </w:pPr>
+      <w:r>
+        <w:rPr>
+          <w:rFonts w:ascii="Segoe UI" w:eastAsia="Times New Roman" w:hAnsi="Segoe UI" w:cs="Segoe UI"/>
+          <w:color w:val="24292E"/>
+          <w:sz w:val="21"/>
+          <w:szCs w:val="21"/>
+        </w:rPr>
+        <w:t xml:space="preserve">    </w:t>
+      </w:r>
+      <w:r>
+        <w:rPr>
+          <w:rFonts w:ascii="Courier New" w:eastAsia="Times New Roman" w:hAnsi="Courier New" w:cs="Courier New"/>
+          <w:color w:val="24292E"/>
+          <w:sz w:val="16"/>
+          <w:szCs w:val="16"/>
+        </w:rPr>
+        <w:t>&lt;Link to='/</w:t>
+      </w:r>
+      <w:proofErr w:type="spellStart"/>
+      <w:r>
+        <w:rPr>
+          <w:rFonts w:ascii="Courier New" w:eastAsia="Times New Roman" w:hAnsi="Courier New" w:cs="Courier New"/>
+          <w:color w:val="24292E"/>
+          <w:sz w:val="16"/>
+          <w:szCs w:val="16"/>
+        </w:rPr>
+        <w:t>singleplayer</w:t>
+      </w:r>
+      <w:proofErr w:type="spellEnd"/>
+      <w:r>
+        <w:rPr>
+          <w:rFonts w:ascii="Courier New" w:eastAsia="Times New Roman" w:hAnsi="Courier New" w:cs="Courier New"/>
+          <w:color w:val="24292E"/>
+          <w:sz w:val="16"/>
+          <w:szCs w:val="16"/>
+        </w:rPr>
+        <w:t>/new'&gt;</w:t>
+      </w:r>
+    </w:p>
+    <w:p>
+      <w:pPr>
+        <w:spacing w:after="0" w:line="240" w:lineRule="auto"/>
+        <w:rPr>
+          <w:rFonts w:ascii="Courier New" w:eastAsia="Times New Roman" w:hAnsi="Courier New" w:cs="Courier New"/>
+          <w:color w:val="24292E"/>
+          <w:sz w:val="16"/>
+          <w:szCs w:val="16"/>
+        </w:rPr>
+      </w:pPr>
+      <w:r>
+        <w:rPr>
+          <w:rFonts w:ascii="Courier New" w:eastAsia="Times New Roman" w:hAnsi="Courier New" w:cs="Courier New"/>
+          <w:color w:val="24292E"/>
+          <w:sz w:val="16"/>
+          <w:szCs w:val="16"/>
+        </w:rPr>
+        <w:t xml:space="preserve">      </w:t>
+      </w:r>
+      <w:proofErr w:type="spellStart"/>
+      <w:r>
+        <w:rPr>
+          <w:rFonts w:ascii="Courier New" w:eastAsia="Times New Roman" w:hAnsi="Courier New" w:cs="Courier New"/>
+          <w:color w:val="24292E"/>
+          <w:sz w:val="16"/>
+          <w:szCs w:val="16"/>
+        </w:rPr>
+        <w:t>Singleplayer</w:t>
+      </w:r>
+      <w:proofErr w:type="spellEnd"/>
+    </w:p>
+    <w:p>
+      <w:pPr>
+        <w:spacing w:after="0" w:line="240" w:lineRule="auto"/>
+        <w:rPr>
+          <w:rFonts w:ascii="Courier New" w:eastAsia="Times New Roman" w:hAnsi="Courier New" w:cs="Courier New"/>
+          <w:color w:val="24292E"/>
+          <w:sz w:val="16"/>
+          <w:szCs w:val="16"/>
+        </w:rPr>
+      </w:pPr>
+      <w:r>
+        <w:rPr>
+          <w:rFonts w:ascii="Courier New" w:eastAsia="Times New Roman" w:hAnsi="Courier New" w:cs="Courier New"/>
+          <w:color w:val="24292E"/>
+          <w:sz w:val="16"/>
+          <w:szCs w:val="16"/>
+        </w:rPr>
+        <w:t xml:space="preserve">  &lt;/Link&gt;</w:t>
+      </w:r>
+    </w:p>
+    <w:p>
+      <w:pPr>
+        <w:spacing w:after="0" w:line="240" w:lineRule="auto"/>
+        <w:rPr>
+          <w:rFonts w:ascii="Courier New" w:eastAsia="Times New Roman" w:hAnsi="Courier New" w:cs="Courier New"/>
+          <w:color w:val="24292E"/>
+          <w:sz w:val="16"/>
+          <w:szCs w:val="16"/>
+        </w:rPr>
+      </w:pPr>
+    </w:p>
+    <w:p>
+      <w:pPr>
+        <w:rPr>
+          <w:rFonts w:ascii="Segoe UI" w:eastAsia="Times New Roman" w:hAnsi="Segoe UI" w:cs="Segoe UI"/>
+          <w:color w:val="24292E"/>
+          <w:sz w:val="21"/>
+          <w:szCs w:val="21"/>
+        </w:rPr>
+      </w:pPr>
+      <w:r>
+        <w:rPr>
+          <w:rFonts w:ascii="Segoe UI" w:eastAsia="Times New Roman" w:hAnsi="Segoe UI" w:cs="Segoe UI"/>
+          <w:color w:val="24292E"/>
+          <w:sz w:val="21"/>
+          <w:szCs w:val="21"/>
+        </w:rPr>
+        <w:t>add this in its place:</w:t>
+      </w:r>
+    </w:p>
+    <w:p>
+      <w:pPr>
+        <w:spacing w:after="0" w:line="240" w:lineRule="auto"/>
+        <w:rPr>
+          <w:rFonts w:ascii="Courier New" w:eastAsia="Times New Roman" w:hAnsi="Courier New" w:cs="Courier New"/>
+          <w:color w:val="24292E"/>
+          <w:sz w:val="16"/>
+          <w:szCs w:val="16"/>
+        </w:rPr>
+      </w:pPr>
+      <w:r>
+        <w:rPr>
+          <w:rFonts w:ascii="Segoe UI" w:eastAsia="Times New Roman" w:hAnsi="Segoe UI" w:cs="Segoe UI"/>
+          <w:color w:val="24292E"/>
+          <w:sz w:val="21"/>
+          <w:szCs w:val="21"/>
+        </w:rPr>
+        <w:t xml:space="preserve">    </w:t>
+      </w:r>
+      <w:r>
+        <w:rPr>
+          <w:rFonts w:ascii="Courier New" w:eastAsia="Times New Roman" w:hAnsi="Courier New" w:cs="Courier New"/>
+          <w:color w:val="24292E"/>
+          <w:sz w:val="16"/>
+          <w:szCs w:val="16"/>
+        </w:rPr>
+        <w:t>&lt;</w:t>
+      </w:r>
+      <w:r>
+        <w:rPr>
+          <w:rFonts w:ascii="Courier New" w:eastAsia="Times New Roman" w:hAnsi="Courier New" w:cs="Courier New"/>
+          <w:color w:val="24292E"/>
+          <w:sz w:val="16"/>
+          <w:szCs w:val="16"/>
+        </w:rPr>
+        <w:t xml:space="preserve">Button </w:t>
+      </w:r>
+      <w:r>
+        <w:rPr>
+          <w:rFonts w:ascii="Courier New" w:eastAsia="Times New Roman" w:hAnsi="Courier New" w:cs="Courier New"/>
+          <w:color w:val="24292E"/>
+          <w:sz w:val="16"/>
+          <w:szCs w:val="16"/>
+        </w:rPr>
+        <w:t>to='/</w:t>
+      </w:r>
+      <w:proofErr w:type="spellStart"/>
+      <w:r>
+        <w:rPr>
+          <w:rFonts w:ascii="Courier New" w:eastAsia="Times New Roman" w:hAnsi="Courier New" w:cs="Courier New"/>
+          <w:color w:val="24292E"/>
+          <w:sz w:val="16"/>
+          <w:szCs w:val="16"/>
+        </w:rPr>
+        <w:t>singleplayer</w:t>
+      </w:r>
+      <w:proofErr w:type="spellEnd"/>
+      <w:r>
+        <w:rPr>
+          <w:rFonts w:ascii="Courier New" w:eastAsia="Times New Roman" w:hAnsi="Courier New" w:cs="Courier New"/>
+          <w:color w:val="24292E"/>
+          <w:sz w:val="16"/>
+          <w:szCs w:val="16"/>
+        </w:rPr>
+        <w:t>/new'&gt;</w:t>
+      </w:r>
+    </w:p>
+    <w:p>
+      <w:pPr>
+        <w:spacing w:after="0" w:line="240" w:lineRule="auto"/>
+        <w:rPr>
+          <w:rFonts w:ascii="Courier New" w:eastAsia="Times New Roman" w:hAnsi="Courier New" w:cs="Courier New"/>
+          <w:color w:val="24292E"/>
+          <w:sz w:val="16"/>
+          <w:szCs w:val="16"/>
+        </w:rPr>
+      </w:pPr>
+      <w:r>
+        <w:rPr>
+          <w:rFonts w:ascii="Courier New" w:eastAsia="Times New Roman" w:hAnsi="Courier New" w:cs="Courier New"/>
+          <w:color w:val="24292E"/>
+          <w:sz w:val="16"/>
+          <w:szCs w:val="16"/>
+        </w:rPr>
+        <w:t xml:space="preserve">      </w:t>
+      </w:r>
+      <w:proofErr w:type="spellStart"/>
+      <w:r>
+        <w:rPr>
+          <w:rFonts w:ascii="Courier New" w:eastAsia="Times New Roman" w:hAnsi="Courier New" w:cs="Courier New"/>
+          <w:color w:val="24292E"/>
+          <w:sz w:val="16"/>
+          <w:szCs w:val="16"/>
+        </w:rPr>
+        <w:t>Singleplayer</w:t>
+      </w:r>
+      <w:proofErr w:type="spellEnd"/>
+    </w:p>
+    <w:p>
+      <w:pPr>
+        <w:spacing w:after="0" w:line="240" w:lineRule="auto"/>
+        <w:rPr>
+          <w:rFonts w:ascii="Courier New" w:eastAsia="Times New Roman" w:hAnsi="Courier New" w:cs="Courier New"/>
+          <w:color w:val="24292E"/>
+          <w:sz w:val="16"/>
+          <w:szCs w:val="16"/>
+        </w:rPr>
+      </w:pPr>
+      <w:r>
+        <w:rPr>
+          <w:rFonts w:ascii="Courier New" w:eastAsia="Times New Roman" w:hAnsi="Courier New" w:cs="Courier New"/>
+          <w:color w:val="24292E"/>
+          <w:sz w:val="16"/>
+          <w:szCs w:val="16"/>
+        </w:rPr>
+        <w:t xml:space="preserve">  &lt;/</w:t>
+      </w:r>
+      <w:r>
+        <w:rPr>
+          <w:rFonts w:ascii="Courier New" w:eastAsia="Times New Roman" w:hAnsi="Courier New" w:cs="Courier New"/>
+          <w:color w:val="24292E"/>
+          <w:sz w:val="16"/>
+          <w:szCs w:val="16"/>
+        </w:rPr>
+        <w:t>Button</w:t>
+      </w:r>
+      <w:r>
+        <w:rPr>
+          <w:rFonts w:ascii="Courier New" w:eastAsia="Times New Roman" w:hAnsi="Courier New" w:cs="Courier New"/>
+          <w:color w:val="24292E"/>
+          <w:sz w:val="16"/>
+          <w:szCs w:val="16"/>
+        </w:rPr>
+        <w:t>&gt;</w:t>
+      </w:r>
+    </w:p>
+    <w:p>
+      <w:pPr>
+        <w:rPr>
+          <w:rFonts w:ascii="Segoe UI" w:eastAsia="Times New Roman" w:hAnsi="Segoe UI" w:cs="Segoe UI"/>
+          <w:color w:val="24292E"/>
+          <w:sz w:val="21"/>
+          <w:szCs w:val="21"/>
+        </w:rPr>
+      </w:pPr>
+    </w:p>
+    <w:p>
+      <w:pPr>
+        <w:rPr>
+          <w:rFonts w:ascii="Segoe UI" w:eastAsia="Times New Roman" w:hAnsi="Segoe UI" w:cs="Segoe UI"/>
+          <w:color w:val="24292E"/>
+          <w:sz w:val="21"/>
+          <w:szCs w:val="21"/>
+        </w:rPr>
+      </w:pPr>
+      <w:r>
+        <w:rPr>
+          <w:rFonts w:ascii="Segoe UI" w:eastAsia="Times New Roman" w:hAnsi="Segoe UI" w:cs="Segoe UI"/>
+          <w:color w:val="24292E"/>
+          <w:sz w:val="21"/>
+          <w:szCs w:val="21"/>
+        </w:rPr>
+        <w:t xml:space="preserve">Finally, edit this </w:t>
+      </w:r>
+      <w:proofErr w:type="spellStart"/>
+      <w:r>
+        <w:rPr>
+          <w:rFonts w:ascii="Segoe UI" w:eastAsia="Times New Roman" w:hAnsi="Segoe UI" w:cs="Segoe UI"/>
+          <w:color w:val="24292E"/>
+          <w:sz w:val="21"/>
+          <w:szCs w:val="21"/>
+        </w:rPr>
+        <w:t>src</w:t>
+      </w:r>
+      <w:proofErr w:type="spellEnd"/>
+      <w:r>
+        <w:rPr>
+          <w:rFonts w:ascii="Segoe UI" w:eastAsia="Times New Roman" w:hAnsi="Segoe UI" w:cs="Segoe UI"/>
+          <w:color w:val="24292E"/>
+          <w:sz w:val="21"/>
+          <w:szCs w:val="21"/>
+        </w:rPr>
+        <w:t>/components/SingleplayerNew.js</w:t>
+      </w:r>
+      <w:r>
+        <w:rPr>
+          <w:rFonts w:ascii="Segoe UI" w:eastAsia="Times New Roman" w:hAnsi="Segoe UI" w:cs="Segoe UI"/>
+          <w:color w:val="24292E"/>
+          <w:sz w:val="21"/>
+          <w:szCs w:val="21"/>
+        </w:rPr>
+        <w:t>:</w:t>
+      </w:r>
+    </w:p>
+    <w:p>
+      <w:pPr>
+        <w:rPr>
+          <w:rFonts w:ascii="Segoe UI" w:eastAsia="Times New Roman" w:hAnsi="Segoe UI" w:cs="Segoe UI"/>
+          <w:color w:val="24292E"/>
+          <w:sz w:val="21"/>
+          <w:szCs w:val="21"/>
+        </w:rPr>
+      </w:pPr>
+      <w:r>
+        <w:rPr>
+          <w:rFonts w:ascii="Segoe UI" w:eastAsia="Times New Roman" w:hAnsi="Segoe UI" w:cs="Segoe UI"/>
+          <w:color w:val="24292E"/>
+          <w:sz w:val="21"/>
+          <w:szCs w:val="21"/>
+        </w:rPr>
+        <w:t>Delete this line:</w:t>
+      </w:r>
+    </w:p>
+    <w:p>
+      <w:pPr>
+        <w:spacing w:after="0" w:line="240" w:lineRule="auto"/>
+        <w:rPr>
+          <w:rFonts w:ascii="Courier New" w:eastAsia="Times New Roman" w:hAnsi="Courier New" w:cs="Courier New"/>
+          <w:color w:val="24292E"/>
+          <w:sz w:val="16"/>
+          <w:szCs w:val="16"/>
+        </w:rPr>
+      </w:pPr>
+      <w:r>
+        <w:rPr>
+          <w:rFonts w:ascii="Courier New" w:eastAsia="Times New Roman" w:hAnsi="Courier New" w:cs="Courier New"/>
+          <w:color w:val="24292E"/>
+          <w:sz w:val="16"/>
+          <w:szCs w:val="16"/>
+        </w:rPr>
+        <w:t xml:space="preserve">import </w:t>
+      </w:r>
+      <w:proofErr w:type="gramStart"/>
+      <w:r>
+        <w:rPr>
+          <w:rFonts w:ascii="Courier New" w:eastAsia="Times New Roman" w:hAnsi="Courier New" w:cs="Courier New"/>
+          <w:color w:val="24292E"/>
+          <w:sz w:val="16"/>
+          <w:szCs w:val="16"/>
+        </w:rPr>
+        <w:t>{ Link</w:t>
+      </w:r>
+      <w:proofErr w:type="gramEnd"/>
+      <w:r>
+        <w:rPr>
+          <w:rFonts w:ascii="Courier New" w:eastAsia="Times New Roman" w:hAnsi="Courier New" w:cs="Courier New"/>
+          <w:color w:val="24292E"/>
+          <w:sz w:val="16"/>
+          <w:szCs w:val="16"/>
+        </w:rPr>
+        <w:t xml:space="preserve"> } from 'react-router-</w:t>
+      </w:r>
+      <w:proofErr w:type="spellStart"/>
+      <w:r>
+        <w:rPr>
+          <w:rFonts w:ascii="Courier New" w:eastAsia="Times New Roman" w:hAnsi="Courier New" w:cs="Courier New"/>
+          <w:color w:val="24292E"/>
+          <w:sz w:val="16"/>
+          <w:szCs w:val="16"/>
+        </w:rPr>
+        <w:t>dom</w:t>
+      </w:r>
+      <w:proofErr w:type="spellEnd"/>
+      <w:r>
+        <w:rPr>
+          <w:rFonts w:ascii="Courier New" w:eastAsia="Times New Roman" w:hAnsi="Courier New" w:cs="Courier New"/>
+          <w:color w:val="24292E"/>
+          <w:sz w:val="16"/>
+          <w:szCs w:val="16"/>
+        </w:rPr>
+        <w:t>'</w:t>
+      </w:r>
+    </w:p>
+    <w:p>
+      <w:pPr>
+        <w:rPr>
+          <w:rFonts w:ascii="Segoe UI" w:eastAsia="Times New Roman" w:hAnsi="Segoe UI" w:cs="Segoe UI"/>
+          <w:color w:val="24292E"/>
+          <w:sz w:val="21"/>
+          <w:szCs w:val="21"/>
+        </w:rPr>
+      </w:pPr>
+      <w:r>
+        <w:rPr>
+          <w:rFonts w:ascii="Segoe UI" w:eastAsia="Times New Roman" w:hAnsi="Segoe UI" w:cs="Segoe UI"/>
+          <w:color w:val="24292E"/>
+          <w:sz w:val="21"/>
+          <w:szCs w:val="21"/>
+        </w:rPr>
+        <w:lastRenderedPageBreak/>
+        <w:t>Import the Button instead:</w:t>
+      </w:r>
+    </w:p>
+    <w:p>
+      <w:pPr>
+        <w:spacing w:after="0" w:line="240" w:lineRule="auto"/>
+        <w:rPr>
+          <w:rFonts w:ascii="Courier New" w:eastAsia="Times New Roman" w:hAnsi="Courier New" w:cs="Courier New"/>
+          <w:color w:val="24292E"/>
+          <w:sz w:val="16"/>
+          <w:szCs w:val="16"/>
+        </w:rPr>
+      </w:pPr>
+      <w:r>
+        <w:rPr>
+          <w:rFonts w:ascii="Courier New" w:eastAsia="Times New Roman" w:hAnsi="Courier New" w:cs="Courier New"/>
+          <w:color w:val="24292E"/>
+          <w:sz w:val="16"/>
+          <w:szCs w:val="16"/>
+        </w:rPr>
+        <w:t xml:space="preserve">import Button from </w:t>
+      </w:r>
+      <w:proofErr w:type="gramStart"/>
+      <w:r>
+        <w:rPr>
+          <w:rFonts w:ascii="Courier New" w:eastAsia="Times New Roman" w:hAnsi="Courier New" w:cs="Courier New"/>
+          <w:color w:val="24292E"/>
+          <w:sz w:val="16"/>
+          <w:szCs w:val="16"/>
+        </w:rPr>
+        <w:t>'./</w:t>
+      </w:r>
+      <w:proofErr w:type="gramEnd"/>
+      <w:r>
+        <w:rPr>
+          <w:rFonts w:ascii="Courier New" w:eastAsia="Times New Roman" w:hAnsi="Courier New" w:cs="Courier New"/>
+          <w:color w:val="24292E"/>
+          <w:sz w:val="16"/>
+          <w:szCs w:val="16"/>
+        </w:rPr>
+        <w:t>Button'</w:t>
+      </w:r>
+    </w:p>
+    <w:p>
+      <w:pPr>
+        <w:rPr>
+          <w:rFonts w:ascii="Segoe UI" w:eastAsia="Times New Roman" w:hAnsi="Segoe UI" w:cs="Segoe UI"/>
+          <w:color w:val="24292E"/>
+          <w:sz w:val="21"/>
+          <w:szCs w:val="21"/>
+        </w:rPr>
+      </w:pPr>
+    </w:p>
+    <w:p>
+      <w:pPr>
+        <w:rPr>
+          <w:rFonts w:ascii="Segoe UI" w:eastAsia="Times New Roman" w:hAnsi="Segoe UI" w:cs="Segoe UI"/>
+          <w:color w:val="24292E"/>
+          <w:sz w:val="21"/>
+          <w:szCs w:val="21"/>
+        </w:rPr>
+      </w:pPr>
+      <w:r>
+        <w:rPr>
+          <w:rFonts w:ascii="Segoe UI" w:eastAsia="Times New Roman" w:hAnsi="Segoe UI" w:cs="Segoe UI"/>
+          <w:color w:val="24292E"/>
+          <w:sz w:val="21"/>
+          <w:szCs w:val="21"/>
+        </w:rPr>
+        <w:t>Then change your tags from Link to Button…from this:</w:t>
+      </w:r>
+    </w:p>
+    <w:p>
+      <w:pPr>
+        <w:spacing w:after="0" w:line="240" w:lineRule="auto"/>
+        <w:rPr>
+          <w:rFonts w:ascii="Courier New" w:eastAsia="Times New Roman" w:hAnsi="Courier New" w:cs="Courier New"/>
+          <w:color w:val="24292E"/>
+          <w:sz w:val="16"/>
+          <w:szCs w:val="16"/>
+        </w:rPr>
+      </w:pPr>
+      <w:r>
+        <w:rPr>
+          <w:rFonts w:ascii="Courier New" w:eastAsia="Times New Roman" w:hAnsi="Courier New" w:cs="Courier New"/>
+          <w:color w:val="24292E"/>
+          <w:sz w:val="16"/>
+          <w:szCs w:val="16"/>
+        </w:rPr>
+        <w:t xml:space="preserve">      &lt;Link key={n} to={`/</w:t>
+      </w:r>
+      <w:proofErr w:type="spellStart"/>
+      <w:r>
+        <w:rPr>
+          <w:rFonts w:ascii="Courier New" w:eastAsia="Times New Roman" w:hAnsi="Courier New" w:cs="Courier New"/>
+          <w:color w:val="24292E"/>
+          <w:sz w:val="16"/>
+          <w:szCs w:val="16"/>
+        </w:rPr>
+        <w:t>singleplayer</w:t>
+      </w:r>
+      <w:proofErr w:type="spellEnd"/>
+      <w:r>
+        <w:rPr>
+          <w:rFonts w:ascii="Courier New" w:eastAsia="Times New Roman" w:hAnsi="Courier New" w:cs="Courier New"/>
+          <w:color w:val="24292E"/>
+          <w:sz w:val="16"/>
+          <w:szCs w:val="16"/>
+        </w:rPr>
+        <w:t>/new/${n}`}&gt;</w:t>
+      </w:r>
+    </w:p>
+    <w:p>
+      <w:pPr>
+        <w:spacing w:after="0" w:line="240" w:lineRule="auto"/>
+        <w:rPr>
+          <w:rFonts w:ascii="Courier New" w:eastAsia="Times New Roman" w:hAnsi="Courier New" w:cs="Courier New"/>
+          <w:color w:val="24292E"/>
+          <w:sz w:val="16"/>
+          <w:szCs w:val="16"/>
+        </w:rPr>
+      </w:pPr>
+      <w:r>
+        <w:rPr>
+          <w:rFonts w:ascii="Courier New" w:eastAsia="Times New Roman" w:hAnsi="Courier New" w:cs="Courier New"/>
+          <w:color w:val="24292E"/>
+          <w:sz w:val="16"/>
+          <w:szCs w:val="16"/>
+        </w:rPr>
+        <w:t xml:space="preserve">        {n}</w:t>
+      </w:r>
+    </w:p>
+    <w:p>
+      <w:pPr>
+        <w:spacing w:after="0" w:line="240" w:lineRule="auto"/>
+        <w:rPr>
+          <w:rFonts w:ascii="Courier New" w:eastAsia="Times New Roman" w:hAnsi="Courier New" w:cs="Courier New"/>
+          <w:color w:val="24292E"/>
+          <w:sz w:val="16"/>
+          <w:szCs w:val="16"/>
+        </w:rPr>
+      </w:pPr>
+      <w:r>
+        <w:rPr>
+          <w:rFonts w:ascii="Courier New" w:eastAsia="Times New Roman" w:hAnsi="Courier New" w:cs="Courier New"/>
+          <w:color w:val="24292E"/>
+          <w:sz w:val="16"/>
+          <w:szCs w:val="16"/>
+        </w:rPr>
+        <w:t xml:space="preserve">      &lt;/Link&gt;</w:t>
+      </w:r>
+    </w:p>
+    <w:p>
+      <w:pPr>
+        <w:rPr>
+          <w:rFonts w:ascii="Segoe UI" w:eastAsia="Times New Roman" w:hAnsi="Segoe UI" w:cs="Segoe UI"/>
+          <w:color w:val="24292E"/>
+          <w:sz w:val="21"/>
+          <w:szCs w:val="21"/>
+        </w:rPr>
+      </w:pPr>
+    </w:p>
+    <w:p>
+      <w:pPr>
+        <w:rPr>
+          <w:rFonts w:ascii="Segoe UI" w:eastAsia="Times New Roman" w:hAnsi="Segoe UI" w:cs="Segoe UI"/>
+          <w:color w:val="24292E"/>
+          <w:sz w:val="21"/>
+          <w:szCs w:val="21"/>
+        </w:rPr>
+      </w:pPr>
+      <w:r>
+        <w:rPr>
+          <w:rFonts w:ascii="Segoe UI" w:eastAsia="Times New Roman" w:hAnsi="Segoe UI" w:cs="Segoe UI"/>
+          <w:color w:val="24292E"/>
+          <w:sz w:val="21"/>
+          <w:szCs w:val="21"/>
+        </w:rPr>
+        <w:t>to this:</w:t>
+      </w:r>
+    </w:p>
+    <w:p>
+      <w:pPr>
+        <w:spacing w:after="0" w:line="240" w:lineRule="auto"/>
+        <w:rPr>
+          <w:rFonts w:ascii="Courier New" w:eastAsia="Times New Roman" w:hAnsi="Courier New" w:cs="Courier New"/>
+          <w:color w:val="24292E"/>
+          <w:sz w:val="16"/>
+          <w:szCs w:val="16"/>
+        </w:rPr>
+      </w:pPr>
+      <w:r>
+        <w:rPr>
+          <w:rFonts w:ascii="Courier New" w:eastAsia="Times New Roman" w:hAnsi="Courier New" w:cs="Courier New"/>
+          <w:color w:val="24292E"/>
+          <w:sz w:val="16"/>
+          <w:szCs w:val="16"/>
+        </w:rPr>
+        <w:t xml:space="preserve">      &lt;Button key={n} to={`/</w:t>
+      </w:r>
+      <w:proofErr w:type="spellStart"/>
+      <w:r>
+        <w:rPr>
+          <w:rFonts w:ascii="Courier New" w:eastAsia="Times New Roman" w:hAnsi="Courier New" w:cs="Courier New"/>
+          <w:color w:val="24292E"/>
+          <w:sz w:val="16"/>
+          <w:szCs w:val="16"/>
+        </w:rPr>
+        <w:t>singleplayer</w:t>
+      </w:r>
+      <w:proofErr w:type="spellEnd"/>
+      <w:r>
+        <w:rPr>
+          <w:rFonts w:ascii="Courier New" w:eastAsia="Times New Roman" w:hAnsi="Courier New" w:cs="Courier New"/>
+          <w:color w:val="24292E"/>
+          <w:sz w:val="16"/>
+          <w:szCs w:val="16"/>
+        </w:rPr>
+        <w:t>/new/${n}`}&gt;</w:t>
+      </w:r>
+    </w:p>
+    <w:p>
+      <w:pPr>
+        <w:spacing w:after="0" w:line="240" w:lineRule="auto"/>
+        <w:rPr>
+          <w:rFonts w:ascii="Courier New" w:eastAsia="Times New Roman" w:hAnsi="Courier New" w:cs="Courier New"/>
+          <w:color w:val="24292E"/>
+          <w:sz w:val="16"/>
+          <w:szCs w:val="16"/>
+        </w:rPr>
+      </w:pPr>
+      <w:r>
+        <w:rPr>
+          <w:rFonts w:ascii="Courier New" w:eastAsia="Times New Roman" w:hAnsi="Courier New" w:cs="Courier New"/>
+          <w:color w:val="24292E"/>
+          <w:sz w:val="16"/>
+          <w:szCs w:val="16"/>
+        </w:rPr>
+        <w:t xml:space="preserve">        {n}</w:t>
+      </w:r>
+    </w:p>
+    <w:p>
+      <w:pPr>
+        <w:spacing w:after="0" w:line="240" w:lineRule="auto"/>
+        <w:rPr>
+          <w:rFonts w:ascii="Courier New" w:eastAsia="Times New Roman" w:hAnsi="Courier New" w:cs="Courier New"/>
+          <w:color w:val="24292E"/>
+          <w:sz w:val="16"/>
+          <w:szCs w:val="16"/>
+        </w:rPr>
+      </w:pPr>
+      <w:r>
+        <w:rPr>
+          <w:rFonts w:ascii="Courier New" w:eastAsia="Times New Roman" w:hAnsi="Courier New" w:cs="Courier New"/>
+          <w:color w:val="24292E"/>
+          <w:sz w:val="16"/>
+          <w:szCs w:val="16"/>
+        </w:rPr>
+        <w:t xml:space="preserve">      &lt;/Button&gt;</w:t>
+      </w:r>
+    </w:p>
+    <w:p>
+      <w:pPr>
+        <w:rPr>
+          <w:rFonts w:ascii="Segoe UI" w:eastAsia="Times New Roman" w:hAnsi="Segoe UI" w:cs="Segoe UI"/>
+          <w:color w:val="24292E"/>
+          <w:sz w:val="21"/>
+          <w:szCs w:val="21"/>
+        </w:rPr>
+      </w:pPr>
+    </w:p>
+    <w:p>
+      <w:pPr>
+        <w:rPr>
+          <w:rFonts w:ascii="Segoe UI" w:eastAsia="Times New Roman" w:hAnsi="Segoe UI" w:cs="Segoe UI"/>
+          <w:color w:val="24292E"/>
+          <w:sz w:val="21"/>
+          <w:szCs w:val="21"/>
+        </w:rPr>
+      </w:pPr>
+      <w:r>
+        <w:rPr>
+          <w:rFonts w:ascii="Segoe UI" w:eastAsia="Times New Roman" w:hAnsi="Segoe UI" w:cs="Segoe UI"/>
+          <w:color w:val="24292E"/>
+          <w:sz w:val="21"/>
+          <w:szCs w:val="21"/>
+        </w:rPr>
+        <w:t>1.3 - Make a menu container</w:t>
+      </w:r>
+    </w:p>
+    <w:p>
+      <w:pPr>
+        <w:rPr>
+          <w:rFonts w:ascii="Segoe UI" w:eastAsia="Times New Roman" w:hAnsi="Segoe UI" w:cs="Segoe UI"/>
+          <w:color w:val="24292E"/>
+          <w:sz w:val="21"/>
+          <w:szCs w:val="21"/>
+        </w:rPr>
+      </w:pPr>
+    </w:p>
+    <w:p>
+      <w:pPr>
+        <w:rPr>
+          <w:rFonts w:ascii="Segoe UI" w:eastAsia="Times New Roman" w:hAnsi="Segoe UI" w:cs="Segoe UI"/>
+          <w:color w:val="24292E"/>
+          <w:sz w:val="21"/>
+          <w:szCs w:val="21"/>
+        </w:rPr>
+      </w:pPr>
+      <w:r>
+        <w:rPr>
+          <w:rFonts w:ascii="Segoe UI" w:eastAsia="Times New Roman" w:hAnsi="Segoe UI" w:cs="Segoe UI"/>
+          <w:color w:val="24292E"/>
+          <w:sz w:val="21"/>
+          <w:szCs w:val="21"/>
+        </w:rPr>
+        <w:t xml:space="preserve">Start by editing </w:t>
+      </w:r>
+      <w:proofErr w:type="spellStart"/>
+      <w:r>
+        <w:rPr>
+          <w:rFonts w:ascii="Segoe UI" w:eastAsia="Times New Roman" w:hAnsi="Segoe UI" w:cs="Segoe UI"/>
+          <w:color w:val="24292E"/>
+          <w:sz w:val="21"/>
+          <w:szCs w:val="21"/>
+        </w:rPr>
+        <w:t>src</w:t>
+      </w:r>
+      <w:proofErr w:type="spellEnd"/>
+      <w:r>
+        <w:rPr>
+          <w:rFonts w:ascii="Segoe UI" w:eastAsia="Times New Roman" w:hAnsi="Segoe UI" w:cs="Segoe UI"/>
+          <w:color w:val="24292E"/>
+          <w:sz w:val="21"/>
+          <w:szCs w:val="21"/>
+        </w:rPr>
+        <w:t>/components/Index.js</w:t>
+      </w:r>
+    </w:p>
+    <w:p>
+      <w:pPr>
+        <w:rPr>
+          <w:rFonts w:ascii="Segoe UI" w:eastAsia="Times New Roman" w:hAnsi="Segoe UI" w:cs="Segoe UI"/>
+          <w:color w:val="24292E"/>
+          <w:sz w:val="21"/>
+          <w:szCs w:val="21"/>
+        </w:rPr>
+      </w:pPr>
+    </w:p>
+    <w:p>
+      <w:pPr>
+        <w:rPr>
+          <w:rFonts w:ascii="Segoe UI" w:eastAsia="Times New Roman" w:hAnsi="Segoe UI" w:cs="Segoe UI"/>
+          <w:color w:val="24292E"/>
+          <w:sz w:val="21"/>
+          <w:szCs w:val="21"/>
+        </w:rPr>
+      </w:pPr>
+      <w:r>
+        <w:rPr>
+          <w:rFonts w:ascii="Segoe UI" w:eastAsia="Times New Roman" w:hAnsi="Segoe UI" w:cs="Segoe UI"/>
+          <w:color w:val="24292E"/>
+          <w:sz w:val="21"/>
+          <w:szCs w:val="21"/>
+        </w:rPr>
+        <w:t>Add this import line:</w:t>
+      </w:r>
+    </w:p>
+    <w:p>
+      <w:pPr>
+        <w:spacing w:after="0" w:line="240" w:lineRule="auto"/>
+        <w:rPr>
+          <w:rFonts w:ascii="Courier New" w:eastAsia="Times New Roman" w:hAnsi="Courier New" w:cs="Courier New"/>
+          <w:color w:val="24292E"/>
+          <w:sz w:val="16"/>
+          <w:szCs w:val="16"/>
+        </w:rPr>
+      </w:pPr>
+      <w:r>
+        <w:rPr>
+          <w:rFonts w:ascii="Courier New" w:eastAsia="Times New Roman" w:hAnsi="Courier New" w:cs="Courier New"/>
+          <w:color w:val="24292E"/>
+          <w:sz w:val="16"/>
+          <w:szCs w:val="16"/>
+        </w:rPr>
+        <w:t xml:space="preserve">import </w:t>
+      </w:r>
+      <w:proofErr w:type="spellStart"/>
+      <w:r>
+        <w:rPr>
+          <w:rFonts w:ascii="Courier New" w:eastAsia="Times New Roman" w:hAnsi="Courier New" w:cs="Courier New"/>
+          <w:color w:val="24292E"/>
+          <w:sz w:val="16"/>
+          <w:szCs w:val="16"/>
+        </w:rPr>
+        <w:t>MenuContainer</w:t>
+      </w:r>
+      <w:proofErr w:type="spellEnd"/>
+      <w:r>
+        <w:rPr>
+          <w:rFonts w:ascii="Courier New" w:eastAsia="Times New Roman" w:hAnsi="Courier New" w:cs="Courier New"/>
+          <w:color w:val="24292E"/>
+          <w:sz w:val="16"/>
+          <w:szCs w:val="16"/>
+        </w:rPr>
+        <w:t xml:space="preserve"> from </w:t>
+      </w:r>
+      <w:proofErr w:type="gramStart"/>
+      <w:r>
+        <w:rPr>
+          <w:rFonts w:ascii="Courier New" w:eastAsia="Times New Roman" w:hAnsi="Courier New" w:cs="Courier New"/>
+          <w:color w:val="24292E"/>
+          <w:sz w:val="16"/>
+          <w:szCs w:val="16"/>
+        </w:rPr>
+        <w:t>'./</w:t>
+      </w:r>
+      <w:proofErr w:type="spellStart"/>
+      <w:proofErr w:type="gramEnd"/>
+      <w:r>
+        <w:rPr>
+          <w:rFonts w:ascii="Courier New" w:eastAsia="Times New Roman" w:hAnsi="Courier New" w:cs="Courier New"/>
+          <w:color w:val="24292E"/>
+          <w:sz w:val="16"/>
+          <w:szCs w:val="16"/>
+        </w:rPr>
+        <w:t>MenuContainer</w:t>
+      </w:r>
+      <w:proofErr w:type="spellEnd"/>
+      <w:r>
+        <w:rPr>
+          <w:rFonts w:ascii="Courier New" w:eastAsia="Times New Roman" w:hAnsi="Courier New" w:cs="Courier New"/>
+          <w:color w:val="24292E"/>
+          <w:sz w:val="16"/>
+          <w:szCs w:val="16"/>
+        </w:rPr>
+        <w:t>'</w:t>
+      </w:r>
+    </w:p>
+    <w:p>
+      <w:pPr>
+        <w:rPr>
+          <w:rFonts w:ascii="Segoe UI" w:eastAsia="Times New Roman" w:hAnsi="Segoe UI" w:cs="Segoe UI"/>
+          <w:color w:val="24292E"/>
+          <w:sz w:val="21"/>
+          <w:szCs w:val="21"/>
+        </w:rPr>
+      </w:pPr>
+      <w:r>
+        <w:rPr>
+          <w:rFonts w:ascii="Segoe UI" w:eastAsia="Times New Roman" w:hAnsi="Segoe UI" w:cs="Segoe UI"/>
+          <w:color w:val="24292E"/>
+          <w:sz w:val="21"/>
+          <w:szCs w:val="21"/>
+        </w:rPr>
+        <w:t>Remote this import line:</w:t>
+      </w:r>
+    </w:p>
+    <w:p>
+      <w:pPr>
+        <w:spacing w:after="0" w:line="240" w:lineRule="auto"/>
+        <w:rPr>
+          <w:rFonts w:ascii="Courier New" w:eastAsia="Times New Roman" w:hAnsi="Courier New" w:cs="Courier New"/>
+          <w:color w:val="24292E"/>
+          <w:sz w:val="16"/>
+          <w:szCs w:val="16"/>
+        </w:rPr>
+      </w:pPr>
+      <w:r>
+        <w:rPr>
+          <w:rFonts w:ascii="Courier New" w:eastAsia="Times New Roman" w:hAnsi="Courier New" w:cs="Courier New"/>
+          <w:color w:val="24292E"/>
+          <w:sz w:val="16"/>
+          <w:szCs w:val="16"/>
+        </w:rPr>
+        <w:t xml:space="preserve">import </w:t>
+      </w:r>
+      <w:proofErr w:type="gramStart"/>
+      <w:r>
+        <w:rPr>
+          <w:rFonts w:ascii="Courier New" w:eastAsia="Times New Roman" w:hAnsi="Courier New" w:cs="Courier New"/>
+          <w:color w:val="24292E"/>
+          <w:sz w:val="16"/>
+          <w:szCs w:val="16"/>
+        </w:rPr>
+        <w:t>{ Link</w:t>
+      </w:r>
+      <w:proofErr w:type="gramEnd"/>
+      <w:r>
+        <w:rPr>
+          <w:rFonts w:ascii="Courier New" w:eastAsia="Times New Roman" w:hAnsi="Courier New" w:cs="Courier New"/>
+          <w:color w:val="24292E"/>
+          <w:sz w:val="16"/>
+          <w:szCs w:val="16"/>
+        </w:rPr>
+        <w:t xml:space="preserve"> } from 'react-router-</w:t>
+      </w:r>
+      <w:proofErr w:type="spellStart"/>
+      <w:r>
+        <w:rPr>
+          <w:rFonts w:ascii="Courier New" w:eastAsia="Times New Roman" w:hAnsi="Courier New" w:cs="Courier New"/>
+          <w:color w:val="24292E"/>
+          <w:sz w:val="16"/>
+          <w:szCs w:val="16"/>
+        </w:rPr>
+        <w:t>dom</w:t>
+      </w:r>
+      <w:proofErr w:type="spellEnd"/>
+      <w:r>
+        <w:rPr>
+          <w:rFonts w:ascii="Courier New" w:eastAsia="Times New Roman" w:hAnsi="Courier New" w:cs="Courier New"/>
+          <w:color w:val="24292E"/>
+          <w:sz w:val="16"/>
+          <w:szCs w:val="16"/>
+        </w:rPr>
+        <w:t>'</w:t>
+      </w:r>
+    </w:p>
+    <w:p>
+      <w:pPr>
+        <w:rPr>
+          <w:rFonts w:ascii="Segoe UI" w:eastAsia="Times New Roman" w:hAnsi="Segoe UI" w:cs="Segoe UI"/>
+          <w:color w:val="24292E"/>
+          <w:sz w:val="21"/>
+          <w:szCs w:val="21"/>
+        </w:rPr>
+      </w:pPr>
+    </w:p>
+    <w:p>
+      <w:pPr>
+        <w:rPr>
+          <w:rFonts w:ascii="Segoe UI" w:eastAsia="Times New Roman" w:hAnsi="Segoe UI" w:cs="Segoe UI"/>
+          <w:color w:val="24292E"/>
+          <w:sz w:val="21"/>
+          <w:szCs w:val="21"/>
+        </w:rPr>
+      </w:pPr>
+      <w:r>
+        <w:rPr>
+          <w:rFonts w:ascii="Segoe UI" w:eastAsia="Times New Roman" w:hAnsi="Segoe UI" w:cs="Segoe UI"/>
+          <w:color w:val="24292E"/>
+          <w:sz w:val="21"/>
+          <w:szCs w:val="21"/>
+        </w:rPr>
+        <w:t>Then change &lt;div&gt; and &lt;/div&gt; to &lt;</w:t>
+      </w:r>
+      <w:proofErr w:type="spellStart"/>
+      <w:r>
+        <w:rPr>
+          <w:rFonts w:ascii="Segoe UI" w:eastAsia="Times New Roman" w:hAnsi="Segoe UI" w:cs="Segoe UI"/>
+          <w:color w:val="24292E"/>
+          <w:sz w:val="21"/>
+          <w:szCs w:val="21"/>
+        </w:rPr>
+        <w:t>MenuContainer</w:t>
+      </w:r>
+      <w:proofErr w:type="spellEnd"/>
+      <w:r>
+        <w:rPr>
+          <w:rFonts w:ascii="Segoe UI" w:eastAsia="Times New Roman" w:hAnsi="Segoe UI" w:cs="Segoe UI"/>
+          <w:color w:val="24292E"/>
+          <w:sz w:val="21"/>
+          <w:szCs w:val="21"/>
+        </w:rPr>
+        <w:t>&gt; and &lt;/</w:t>
+      </w:r>
+      <w:proofErr w:type="spellStart"/>
+      <w:r>
+        <w:rPr>
+          <w:rFonts w:ascii="Segoe UI" w:eastAsia="Times New Roman" w:hAnsi="Segoe UI" w:cs="Segoe UI"/>
+          <w:color w:val="24292E"/>
+          <w:sz w:val="21"/>
+          <w:szCs w:val="21"/>
+        </w:rPr>
+        <w:t>MenuContainer</w:t>
+      </w:r>
+      <w:proofErr w:type="spellEnd"/>
+      <w:r>
+        <w:rPr>
+          <w:rFonts w:ascii="Segoe UI" w:eastAsia="Times New Roman" w:hAnsi="Segoe UI" w:cs="Segoe UI"/>
+          <w:color w:val="24292E"/>
+          <w:sz w:val="21"/>
+          <w:szCs w:val="21"/>
+        </w:rPr>
+        <w:t>&gt;</w:t>
+      </w:r>
+    </w:p>
+    <w:p>
+      <w:pPr>
+        <w:rPr>
+          <w:rFonts w:ascii="Segoe UI" w:eastAsia="Times New Roman" w:hAnsi="Segoe UI" w:cs="Segoe UI"/>
+          <w:color w:val="24292E"/>
+          <w:sz w:val="21"/>
+          <w:szCs w:val="21"/>
+        </w:rPr>
+      </w:pPr>
+    </w:p>
+    <w:p>
+      <w:pPr>
+        <w:rPr>
+          <w:rFonts w:ascii="Segoe UI" w:eastAsia="Times New Roman" w:hAnsi="Segoe UI" w:cs="Segoe UI"/>
+          <w:color w:val="24292E"/>
+          <w:sz w:val="21"/>
+          <w:szCs w:val="21"/>
+        </w:rPr>
+      </w:pPr>
+      <w:r>
+        <w:rPr>
+          <w:rFonts w:ascii="Segoe UI" w:eastAsia="Times New Roman" w:hAnsi="Segoe UI" w:cs="Segoe UI"/>
+          <w:color w:val="24292E"/>
+          <w:sz w:val="21"/>
+          <w:szCs w:val="21"/>
+        </w:rPr>
+        <w:t xml:space="preserve">Then create </w:t>
+      </w:r>
+      <w:hyperlink r:id="rId16" w:anchor="diff-02e7458b3b1464c86d291ba1f2c8221f" w:tooltip="src/components/MenuContainer/index.js" w:history="1">
+        <w:proofErr w:type="spellStart"/>
+        <w:r>
+          <w:rPr>
+            <w:rStyle w:val="Hyperlink"/>
+            <w:rFonts w:ascii="Consolas" w:hAnsi="Consolas"/>
+            <w:sz w:val="18"/>
+            <w:szCs w:val="18"/>
+            <w:u w:val="none"/>
+            <w:shd w:val="clear" w:color="auto" w:fill="FAFBFC"/>
+          </w:rPr>
+          <w:t>src</w:t>
+        </w:r>
+        <w:proofErr w:type="spellEnd"/>
+        <w:r>
+          <w:rPr>
+            <w:rStyle w:val="Hyperlink"/>
+            <w:rFonts w:ascii="Consolas" w:hAnsi="Consolas"/>
+            <w:sz w:val="18"/>
+            <w:szCs w:val="18"/>
+            <w:u w:val="none"/>
+            <w:shd w:val="clear" w:color="auto" w:fill="FAFBFC"/>
+          </w:rPr>
+          <w:t>/components/</w:t>
+        </w:r>
+        <w:proofErr w:type="spellStart"/>
+        <w:r>
+          <w:rPr>
+            <w:rStyle w:val="Hyperlink"/>
+            <w:rFonts w:ascii="Consolas" w:hAnsi="Consolas"/>
+            <w:sz w:val="18"/>
+            <w:szCs w:val="18"/>
+            <w:u w:val="none"/>
+            <w:shd w:val="clear" w:color="auto" w:fill="FAFBFC"/>
+          </w:rPr>
+          <w:t>MenuContainer</w:t>
+        </w:r>
+        <w:proofErr w:type="spellEnd"/>
+        <w:r>
+          <w:rPr>
+            <w:rStyle w:val="Hyperlink"/>
+            <w:rFonts w:ascii="Consolas" w:hAnsi="Consolas"/>
+            <w:sz w:val="18"/>
+            <w:szCs w:val="18"/>
+            <w:u w:val="none"/>
+            <w:shd w:val="clear" w:color="auto" w:fill="FAFBFC"/>
+          </w:rPr>
+          <w:t>/index.js</w:t>
+        </w:r>
+      </w:hyperlink>
+      <w:r>
+        <w:rPr>
+          <w:rFonts w:ascii="Segoe UI" w:eastAsia="Times New Roman" w:hAnsi="Segoe UI" w:cs="Segoe UI"/>
+          <w:color w:val="24292E"/>
+          <w:sz w:val="21"/>
+          <w:szCs w:val="21"/>
+        </w:rPr>
+        <w:t xml:space="preserve"> as a new file</w:t>
+      </w:r>
+    </w:p>
+    <w:p>
+      <w:pPr>
+        <w:rPr>
+          <w:rFonts w:ascii="Segoe UI" w:eastAsia="Times New Roman" w:hAnsi="Segoe UI" w:cs="Segoe UI"/>
+          <w:color w:val="24292E"/>
+          <w:sz w:val="21"/>
+          <w:szCs w:val="21"/>
+        </w:rPr>
+      </w:pPr>
+    </w:p>
+    <w:p>
+      <w:pPr>
+        <w:spacing w:after="0" w:line="240" w:lineRule="auto"/>
+        <w:rPr>
+          <w:rFonts w:ascii="Courier New" w:eastAsia="Times New Roman" w:hAnsi="Courier New" w:cs="Courier New"/>
+          <w:color w:val="24292E"/>
+          <w:sz w:val="16"/>
+          <w:szCs w:val="16"/>
+        </w:rPr>
+      </w:pPr>
+      <w:r>
+        <w:rPr>
+          <w:rFonts w:ascii="Courier New" w:eastAsia="Times New Roman" w:hAnsi="Courier New" w:cs="Courier New"/>
+          <w:color w:val="24292E"/>
+          <w:sz w:val="16"/>
+          <w:szCs w:val="16"/>
+        </w:rPr>
+        <w:t>import React from 'react'</w:t>
+      </w:r>
+    </w:p>
+    <w:p>
+      <w:pPr>
+        <w:spacing w:after="0" w:line="240" w:lineRule="auto"/>
+        <w:rPr>
+          <w:rFonts w:ascii="Courier New" w:eastAsia="Times New Roman" w:hAnsi="Courier New" w:cs="Courier New"/>
+          <w:color w:val="24292E"/>
+          <w:sz w:val="16"/>
+          <w:szCs w:val="16"/>
+        </w:rPr>
+      </w:pPr>
+      <w:r>
+        <w:rPr>
+          <w:rFonts w:ascii="Courier New" w:eastAsia="Times New Roman" w:hAnsi="Courier New" w:cs="Courier New"/>
+          <w:color w:val="24292E"/>
+          <w:sz w:val="16"/>
+          <w:szCs w:val="16"/>
+        </w:rPr>
+        <w:t>import styles from './index.module.css'</w:t>
+      </w:r>
+    </w:p>
+    <w:p>
+      <w:pPr>
+        <w:spacing w:after="0" w:line="240" w:lineRule="auto"/>
+        <w:rPr>
+          <w:rFonts w:ascii="Courier New" w:eastAsia="Times New Roman" w:hAnsi="Courier New" w:cs="Courier New"/>
+          <w:color w:val="24292E"/>
+          <w:sz w:val="16"/>
+          <w:szCs w:val="16"/>
+        </w:rPr>
+      </w:pPr>
+    </w:p>
+    <w:p>
+      <w:pPr>
+        <w:spacing w:after="0" w:line="240" w:lineRule="auto"/>
+        <w:rPr>
+          <w:rFonts w:ascii="Courier New" w:eastAsia="Times New Roman" w:hAnsi="Courier New" w:cs="Courier New"/>
+          <w:color w:val="24292E"/>
+          <w:sz w:val="16"/>
+          <w:szCs w:val="16"/>
+        </w:rPr>
+      </w:pPr>
+      <w:r>
+        <w:rPr>
+          <w:rFonts w:ascii="Courier New" w:eastAsia="Times New Roman" w:hAnsi="Courier New" w:cs="Courier New"/>
+          <w:color w:val="24292E"/>
+          <w:sz w:val="16"/>
+          <w:szCs w:val="16"/>
+        </w:rPr>
+        <w:t xml:space="preserve">export default </w:t>
+      </w:r>
+      <w:proofErr w:type="gramStart"/>
+      <w:r>
+        <w:rPr>
+          <w:rFonts w:ascii="Courier New" w:eastAsia="Times New Roman" w:hAnsi="Courier New" w:cs="Courier New"/>
+          <w:color w:val="24292E"/>
+          <w:sz w:val="16"/>
+          <w:szCs w:val="16"/>
+        </w:rPr>
+        <w:t>({ children</w:t>
+      </w:r>
+      <w:proofErr w:type="gramEnd"/>
+      <w:r>
+        <w:rPr>
+          <w:rFonts w:ascii="Courier New" w:eastAsia="Times New Roman" w:hAnsi="Courier New" w:cs="Courier New"/>
+          <w:color w:val="24292E"/>
+          <w:sz w:val="16"/>
+          <w:szCs w:val="16"/>
+        </w:rPr>
+        <w:t xml:space="preserve"> }) =&gt; (</w:t>
+      </w:r>
+    </w:p>
+    <w:p>
+      <w:pPr>
+        <w:spacing w:after="0" w:line="240" w:lineRule="auto"/>
+        <w:rPr>
+          <w:rFonts w:ascii="Courier New" w:eastAsia="Times New Roman" w:hAnsi="Courier New" w:cs="Courier New"/>
+          <w:color w:val="24292E"/>
+          <w:sz w:val="16"/>
+          <w:szCs w:val="16"/>
+        </w:rPr>
+      </w:pPr>
+      <w:r>
+        <w:rPr>
+          <w:rFonts w:ascii="Courier New" w:eastAsia="Times New Roman" w:hAnsi="Courier New" w:cs="Courier New"/>
+          <w:color w:val="24292E"/>
+          <w:sz w:val="16"/>
+          <w:szCs w:val="16"/>
+        </w:rPr>
+        <w:t xml:space="preserve">  &lt;div </w:t>
+      </w:r>
+      <w:proofErr w:type="spellStart"/>
+      <w:r>
+        <w:rPr>
+          <w:rFonts w:ascii="Courier New" w:eastAsia="Times New Roman" w:hAnsi="Courier New" w:cs="Courier New"/>
+          <w:color w:val="24292E"/>
+          <w:sz w:val="16"/>
+          <w:szCs w:val="16"/>
+        </w:rPr>
+        <w:t>className</w:t>
+      </w:r>
+      <w:proofErr w:type="spellEnd"/>
+      <w:r>
+        <w:rPr>
+          <w:rFonts w:ascii="Courier New" w:eastAsia="Times New Roman" w:hAnsi="Courier New" w:cs="Courier New"/>
+          <w:color w:val="24292E"/>
+          <w:sz w:val="16"/>
+          <w:szCs w:val="16"/>
+        </w:rPr>
+        <w:t>={</w:t>
+      </w:r>
+      <w:proofErr w:type="spellStart"/>
+      <w:r>
+        <w:rPr>
+          <w:rFonts w:ascii="Courier New" w:eastAsia="Times New Roman" w:hAnsi="Courier New" w:cs="Courier New"/>
+          <w:color w:val="24292E"/>
+          <w:sz w:val="16"/>
+          <w:szCs w:val="16"/>
+        </w:rPr>
+        <w:t>styles.container</w:t>
+      </w:r>
+      <w:proofErr w:type="spellEnd"/>
+      <w:r>
+        <w:rPr>
+          <w:rFonts w:ascii="Courier New" w:eastAsia="Times New Roman" w:hAnsi="Courier New" w:cs="Courier New"/>
+          <w:color w:val="24292E"/>
+          <w:sz w:val="16"/>
+          <w:szCs w:val="16"/>
+        </w:rPr>
+        <w:t>}&gt;</w:t>
+      </w:r>
+    </w:p>
+    <w:p>
+      <w:pPr>
+        <w:spacing w:after="0" w:line="240" w:lineRule="auto"/>
+        <w:rPr>
+          <w:rFonts w:ascii="Courier New" w:eastAsia="Times New Roman" w:hAnsi="Courier New" w:cs="Courier New"/>
+          <w:color w:val="24292E"/>
+          <w:sz w:val="16"/>
+          <w:szCs w:val="16"/>
+        </w:rPr>
+      </w:pPr>
+      <w:r>
+        <w:rPr>
+          <w:rFonts w:ascii="Courier New" w:eastAsia="Times New Roman" w:hAnsi="Courier New" w:cs="Courier New"/>
+          <w:color w:val="24292E"/>
+          <w:sz w:val="16"/>
+          <w:szCs w:val="16"/>
+        </w:rPr>
+        <w:t xml:space="preserve">    {children}</w:t>
+      </w:r>
+    </w:p>
+    <w:p>
+      <w:pPr>
+        <w:spacing w:after="0" w:line="240" w:lineRule="auto"/>
+        <w:rPr>
+          <w:rFonts w:ascii="Courier New" w:eastAsia="Times New Roman" w:hAnsi="Courier New" w:cs="Courier New"/>
+          <w:color w:val="24292E"/>
+          <w:sz w:val="16"/>
+          <w:szCs w:val="16"/>
+        </w:rPr>
+      </w:pPr>
+      <w:r>
+        <w:rPr>
+          <w:rFonts w:ascii="Courier New" w:eastAsia="Times New Roman" w:hAnsi="Courier New" w:cs="Courier New"/>
+          <w:color w:val="24292E"/>
+          <w:sz w:val="16"/>
+          <w:szCs w:val="16"/>
+        </w:rPr>
+        <w:t xml:space="preserve">  &lt;/div&gt;</w:t>
+      </w:r>
+    </w:p>
+    <w:p>
+      <w:pPr>
+        <w:spacing w:after="0" w:line="240" w:lineRule="auto"/>
+        <w:rPr>
+          <w:rFonts w:ascii="Courier New" w:eastAsia="Times New Roman" w:hAnsi="Courier New" w:cs="Courier New"/>
+          <w:color w:val="24292E"/>
+          <w:sz w:val="16"/>
+          <w:szCs w:val="16"/>
+        </w:rPr>
+      </w:pPr>
+      <w:r>
+        <w:rPr>
+          <w:rFonts w:ascii="Courier New" w:eastAsia="Times New Roman" w:hAnsi="Courier New" w:cs="Courier New"/>
+          <w:color w:val="24292E"/>
+          <w:sz w:val="16"/>
+          <w:szCs w:val="16"/>
+        </w:rPr>
+        <w:t>)</w:t>
+      </w:r>
+    </w:p>
+    <w:p>
+      <w:pPr>
+        <w:rPr>
+          <w:rFonts w:ascii="Segoe UI" w:eastAsia="Times New Roman" w:hAnsi="Segoe UI" w:cs="Segoe UI"/>
+          <w:color w:val="24292E"/>
+          <w:sz w:val="21"/>
+          <w:szCs w:val="21"/>
+        </w:rPr>
+      </w:pPr>
+    </w:p>
+    <w:p>
+      <w:pPr>
+        <w:rPr>
+          <w:rFonts w:ascii="Segoe UI" w:eastAsia="Times New Roman" w:hAnsi="Segoe UI" w:cs="Segoe UI"/>
+          <w:color w:val="24292E"/>
+          <w:sz w:val="21"/>
+          <w:szCs w:val="21"/>
+        </w:rPr>
+      </w:pPr>
+      <w:r>
+        <w:rPr>
+          <w:rFonts w:ascii="Segoe UI" w:eastAsia="Times New Roman" w:hAnsi="Segoe UI" w:cs="Segoe UI"/>
+          <w:color w:val="24292E"/>
+          <w:sz w:val="21"/>
+          <w:szCs w:val="21"/>
+        </w:rPr>
+        <w:t xml:space="preserve">Then create </w:t>
+      </w:r>
+      <w:hyperlink r:id="rId17" w:anchor="diff-df8721107345e8c837b8dcd24a4df68c" w:tooltip="src/components/MenuContainer/index.module.css" w:history="1">
+        <w:proofErr w:type="spellStart"/>
+        <w:r>
+          <w:rPr>
+            <w:rStyle w:val="Hyperlink"/>
+            <w:rFonts w:ascii="Consolas" w:hAnsi="Consolas"/>
+            <w:sz w:val="18"/>
+            <w:szCs w:val="18"/>
+            <w:u w:val="none"/>
+            <w:shd w:val="clear" w:color="auto" w:fill="FAFBFC"/>
+          </w:rPr>
+          <w:t>src</w:t>
+        </w:r>
+        <w:proofErr w:type="spellEnd"/>
+        <w:r>
+          <w:rPr>
+            <w:rStyle w:val="Hyperlink"/>
+            <w:rFonts w:ascii="Consolas" w:hAnsi="Consolas"/>
+            <w:sz w:val="18"/>
+            <w:szCs w:val="18"/>
+            <w:u w:val="none"/>
+            <w:shd w:val="clear" w:color="auto" w:fill="FAFBFC"/>
+          </w:rPr>
+          <w:t>/components/</w:t>
+        </w:r>
+        <w:proofErr w:type="spellStart"/>
+        <w:r>
+          <w:rPr>
+            <w:rStyle w:val="Hyperlink"/>
+            <w:rFonts w:ascii="Consolas" w:hAnsi="Consolas"/>
+            <w:sz w:val="18"/>
+            <w:szCs w:val="18"/>
+            <w:u w:val="none"/>
+            <w:shd w:val="clear" w:color="auto" w:fill="FAFBFC"/>
+          </w:rPr>
+          <w:t>MenuContainer</w:t>
+        </w:r>
+        <w:proofErr w:type="spellEnd"/>
+        <w:r>
+          <w:rPr>
+            <w:rStyle w:val="Hyperlink"/>
+            <w:rFonts w:ascii="Consolas" w:hAnsi="Consolas"/>
+            <w:sz w:val="18"/>
+            <w:szCs w:val="18"/>
+            <w:u w:val="none"/>
+            <w:shd w:val="clear" w:color="auto" w:fill="FAFBFC"/>
+          </w:rPr>
+          <w:t>/index.module.css</w:t>
+        </w:r>
+      </w:hyperlink>
+      <w:r>
+        <w:t xml:space="preserve"> </w:t>
+      </w:r>
+      <w:r>
+        <w:rPr>
+          <w:rFonts w:ascii="Segoe UI" w:eastAsia="Times New Roman" w:hAnsi="Segoe UI" w:cs="Segoe UI"/>
+          <w:color w:val="24292E"/>
+          <w:sz w:val="21"/>
+          <w:szCs w:val="21"/>
+        </w:rPr>
+        <w:t>as a new file</w:t>
+      </w:r>
+    </w:p>
+    <w:p>
+      <w:pPr>
+        <w:rPr>
+          <w:rFonts w:ascii="Segoe UI" w:eastAsia="Times New Roman" w:hAnsi="Segoe UI" w:cs="Segoe UI"/>
+          <w:color w:val="24292E"/>
+          <w:sz w:val="21"/>
+          <w:szCs w:val="21"/>
+        </w:rPr>
+      </w:pPr>
+    </w:p>
+    <w:p>
+      <w:pPr>
+        <w:spacing w:after="0" w:line="240" w:lineRule="auto"/>
+        <w:rPr>
+          <w:rFonts w:ascii="Courier New" w:eastAsia="Times New Roman" w:hAnsi="Courier New" w:cs="Courier New"/>
+          <w:color w:val="24292E"/>
+          <w:sz w:val="16"/>
+          <w:szCs w:val="16"/>
+        </w:rPr>
+      </w:pPr>
+      <w:r>
+        <w:rPr>
+          <w:rFonts w:ascii="Courier New" w:eastAsia="Times New Roman" w:hAnsi="Courier New" w:cs="Courier New"/>
+          <w:color w:val="24292E"/>
+          <w:sz w:val="16"/>
+          <w:szCs w:val="16"/>
+        </w:rPr>
+        <w:t>.container {</w:t>
+      </w:r>
+    </w:p>
+    <w:p>
+      <w:pPr>
+        <w:spacing w:after="0" w:line="240" w:lineRule="auto"/>
+        <w:rPr>
+          <w:rFonts w:ascii="Courier New" w:eastAsia="Times New Roman" w:hAnsi="Courier New" w:cs="Courier New"/>
+          <w:color w:val="24292E"/>
+          <w:sz w:val="16"/>
+          <w:szCs w:val="16"/>
+        </w:rPr>
+      </w:pPr>
+      <w:r>
+        <w:rPr>
+          <w:rFonts w:ascii="Courier New" w:eastAsia="Times New Roman" w:hAnsi="Courier New" w:cs="Courier New"/>
+          <w:color w:val="24292E"/>
+          <w:sz w:val="16"/>
+          <w:szCs w:val="16"/>
+        </w:rPr>
+        <w:t xml:space="preserve">  display: flex;</w:t>
+      </w:r>
+    </w:p>
+    <w:p>
+      <w:pPr>
+        <w:spacing w:after="0" w:line="240" w:lineRule="auto"/>
+        <w:rPr>
+          <w:rFonts w:ascii="Courier New" w:eastAsia="Times New Roman" w:hAnsi="Courier New" w:cs="Courier New"/>
+          <w:color w:val="24292E"/>
+          <w:sz w:val="16"/>
+          <w:szCs w:val="16"/>
+        </w:rPr>
+      </w:pPr>
+      <w:r>
+        <w:rPr>
+          <w:rFonts w:ascii="Courier New" w:eastAsia="Times New Roman" w:hAnsi="Courier New" w:cs="Courier New"/>
+          <w:color w:val="24292E"/>
+          <w:sz w:val="16"/>
+          <w:szCs w:val="16"/>
+        </w:rPr>
+        <w:t xml:space="preserve">  flex-direction: column;</w:t>
+      </w:r>
+    </w:p>
+    <w:p>
+      <w:pPr>
+        <w:spacing w:after="0" w:line="240" w:lineRule="auto"/>
+        <w:rPr>
+          <w:rFonts w:ascii="Courier New" w:eastAsia="Times New Roman" w:hAnsi="Courier New" w:cs="Courier New"/>
+          <w:color w:val="24292E"/>
+          <w:sz w:val="16"/>
+          <w:szCs w:val="16"/>
+        </w:rPr>
+      </w:pPr>
+      <w:r>
+        <w:rPr>
+          <w:rFonts w:ascii="Courier New" w:eastAsia="Times New Roman" w:hAnsi="Courier New" w:cs="Courier New"/>
+          <w:color w:val="24292E"/>
+          <w:sz w:val="16"/>
+          <w:szCs w:val="16"/>
+        </w:rPr>
+        <w:lastRenderedPageBreak/>
+        <w:t xml:space="preserve">  justify-content: center;</w:t>
+      </w:r>
+    </w:p>
+    <w:p>
+      <w:pPr>
+        <w:spacing w:after="0" w:line="240" w:lineRule="auto"/>
+        <w:rPr>
+          <w:rFonts w:ascii="Courier New" w:eastAsia="Times New Roman" w:hAnsi="Courier New" w:cs="Courier New"/>
+          <w:color w:val="24292E"/>
+          <w:sz w:val="16"/>
+          <w:szCs w:val="16"/>
+        </w:rPr>
+      </w:pPr>
+      <w:r>
+        <w:rPr>
+          <w:rFonts w:ascii="Courier New" w:eastAsia="Times New Roman" w:hAnsi="Courier New" w:cs="Courier New"/>
+          <w:color w:val="24292E"/>
+          <w:sz w:val="16"/>
+          <w:szCs w:val="16"/>
+        </w:rPr>
+        <w:t xml:space="preserve">  align-items: center;</w:t>
+      </w:r>
+    </w:p>
+    <w:p>
+      <w:pPr>
+        <w:spacing w:after="0" w:line="240" w:lineRule="auto"/>
+        <w:rPr>
+          <w:rFonts w:ascii="Courier New" w:eastAsia="Times New Roman" w:hAnsi="Courier New" w:cs="Courier New"/>
+          <w:color w:val="24292E"/>
+          <w:sz w:val="16"/>
+          <w:szCs w:val="16"/>
+        </w:rPr>
+      </w:pPr>
+      <w:r>
+        <w:rPr>
+          <w:rFonts w:ascii="Courier New" w:eastAsia="Times New Roman" w:hAnsi="Courier New" w:cs="Courier New"/>
+          <w:color w:val="24292E"/>
+          <w:sz w:val="16"/>
+          <w:szCs w:val="16"/>
+        </w:rPr>
+        <w:t xml:space="preserve">  text-align: center;</w:t>
+      </w:r>
+    </w:p>
+    <w:p>
+      <w:pPr>
+        <w:spacing w:after="0" w:line="240" w:lineRule="auto"/>
+        <w:rPr>
+          <w:rFonts w:ascii="Courier New" w:eastAsia="Times New Roman" w:hAnsi="Courier New" w:cs="Courier New"/>
+          <w:color w:val="24292E"/>
+          <w:sz w:val="16"/>
+          <w:szCs w:val="16"/>
+        </w:rPr>
+      </w:pPr>
+      <w:r>
+        <w:rPr>
+          <w:rFonts w:ascii="Courier New" w:eastAsia="Times New Roman" w:hAnsi="Courier New" w:cs="Courier New"/>
+          <w:color w:val="24292E"/>
+          <w:sz w:val="16"/>
+          <w:szCs w:val="16"/>
+        </w:rPr>
+        <w:t xml:space="preserve">  height: 100vh;</w:t>
+      </w:r>
+    </w:p>
+    <w:p>
+      <w:pPr>
+        <w:spacing w:after="0" w:line="240" w:lineRule="auto"/>
+        <w:rPr>
+          <w:rFonts w:ascii="Courier New" w:eastAsia="Times New Roman" w:hAnsi="Courier New" w:cs="Courier New"/>
+          <w:color w:val="24292E"/>
+          <w:sz w:val="16"/>
+          <w:szCs w:val="16"/>
+        </w:rPr>
+      </w:pPr>
+      <w:r>
+        <w:rPr>
+          <w:rFonts w:ascii="Courier New" w:eastAsia="Times New Roman" w:hAnsi="Courier New" w:cs="Courier New"/>
+          <w:color w:val="24292E"/>
+          <w:sz w:val="16"/>
+          <w:szCs w:val="16"/>
+        </w:rPr>
+        <w:t xml:space="preserve">  max-width: 400px;</w:t>
+      </w:r>
+    </w:p>
+    <w:p>
+      <w:pPr>
+        <w:spacing w:after="0" w:line="240" w:lineRule="auto"/>
+        <w:rPr>
+          <w:rFonts w:ascii="Courier New" w:eastAsia="Times New Roman" w:hAnsi="Courier New" w:cs="Courier New"/>
+          <w:color w:val="24292E"/>
+          <w:sz w:val="16"/>
+          <w:szCs w:val="16"/>
+        </w:rPr>
+      </w:pPr>
+      <w:r>
+        <w:rPr>
+          <w:rFonts w:ascii="Courier New" w:eastAsia="Times New Roman" w:hAnsi="Courier New" w:cs="Courier New"/>
+          <w:color w:val="24292E"/>
+          <w:sz w:val="16"/>
+          <w:szCs w:val="16"/>
+        </w:rPr>
+        <w:t xml:space="preserve">  margin: 0 auto;</w:t>
+      </w:r>
+    </w:p>
+    <w:p>
+      <w:pPr>
+        <w:spacing w:after="0" w:line="240" w:lineRule="auto"/>
+        <w:rPr>
+          <w:rFonts w:ascii="Courier New" w:eastAsia="Times New Roman" w:hAnsi="Courier New" w:cs="Courier New"/>
+          <w:color w:val="24292E"/>
+          <w:sz w:val="16"/>
+          <w:szCs w:val="16"/>
+        </w:rPr>
+      </w:pPr>
+      <w:r>
+        <w:rPr>
+          <w:rFonts w:ascii="Courier New" w:eastAsia="Times New Roman" w:hAnsi="Courier New" w:cs="Courier New"/>
+          <w:color w:val="24292E"/>
+          <w:sz w:val="16"/>
+          <w:szCs w:val="16"/>
+        </w:rPr>
+        <w:t>}</w:t>
+      </w:r>
+    </w:p>
+    <w:p>
+      <w:pPr>
+        <w:rPr>
+          <w:rFonts w:ascii="Segoe UI" w:eastAsia="Times New Roman" w:hAnsi="Segoe UI" w:cs="Segoe UI"/>
+          <w:color w:val="24292E"/>
+          <w:sz w:val="21"/>
+          <w:szCs w:val="21"/>
+        </w:rPr>
+      </w:pPr>
+    </w:p>
+    <w:p>
+      <w:pPr>
+        <w:rPr>
+          <w:rFonts w:ascii="Segoe UI" w:eastAsia="Times New Roman" w:hAnsi="Segoe UI" w:cs="Segoe UI"/>
+          <w:color w:val="24292E"/>
+          <w:sz w:val="21"/>
+          <w:szCs w:val="21"/>
+        </w:rPr>
+      </w:pPr>
+      <w:r>
+        <w:rPr>
+          <w:rFonts w:ascii="Segoe UI" w:eastAsia="Times New Roman" w:hAnsi="Segoe UI" w:cs="Segoe UI"/>
+          <w:color w:val="24292E"/>
+          <w:sz w:val="21"/>
+          <w:szCs w:val="21"/>
+        </w:rPr>
+        <w:t xml:space="preserve">Then let’s go into </w:t>
+      </w:r>
+      <w:hyperlink r:id="rId18" w:anchor="diff-0f1be20033d76a23353fb84a4f8de20a" w:tooltip="src/components/SingleplayerNew.js" w:history="1">
+        <w:proofErr w:type="spellStart"/>
+        <w:r>
+          <w:rPr>
+            <w:rStyle w:val="Hyperlink"/>
+            <w:rFonts w:ascii="Consolas" w:hAnsi="Consolas"/>
+            <w:sz w:val="18"/>
+            <w:szCs w:val="18"/>
+            <w:u w:val="none"/>
+            <w:shd w:val="clear" w:color="auto" w:fill="FAFBFC"/>
+          </w:rPr>
+          <w:t>src</w:t>
+        </w:r>
+        <w:proofErr w:type="spellEnd"/>
+        <w:r>
+          <w:rPr>
+            <w:rStyle w:val="Hyperlink"/>
+            <w:rFonts w:ascii="Consolas" w:hAnsi="Consolas"/>
+            <w:sz w:val="18"/>
+            <w:szCs w:val="18"/>
+            <w:u w:val="none"/>
+            <w:shd w:val="clear" w:color="auto" w:fill="FAFBFC"/>
+          </w:rPr>
+          <w:t>/components/SingleplayerNew.js</w:t>
+        </w:r>
+      </w:hyperlink>
+      <w:r>
+        <w:t xml:space="preserve"> </w:t>
+      </w:r>
+      <w:r>
+        <w:rPr>
+          <w:rFonts w:ascii="Segoe UI" w:eastAsia="Times New Roman" w:hAnsi="Segoe UI" w:cs="Segoe UI"/>
+          <w:color w:val="24292E"/>
+          <w:sz w:val="21"/>
+          <w:szCs w:val="21"/>
+        </w:rPr>
+        <w:t>and make some edits:</w:t>
+      </w:r>
+    </w:p>
+    <w:p>
+      <w:pPr>
+        <w:rPr>
+          <w:rFonts w:ascii="Segoe UI" w:eastAsia="Times New Roman" w:hAnsi="Segoe UI" w:cs="Segoe UI"/>
+          <w:color w:val="24292E"/>
+          <w:sz w:val="21"/>
+          <w:szCs w:val="21"/>
+        </w:rPr>
+      </w:pPr>
+    </w:p>
+    <w:p>
+      <w:pPr>
+        <w:rPr>
+          <w:rFonts w:ascii="Segoe UI" w:eastAsia="Times New Roman" w:hAnsi="Segoe UI" w:cs="Segoe UI"/>
+          <w:color w:val="24292E"/>
+          <w:sz w:val="21"/>
+          <w:szCs w:val="21"/>
+        </w:rPr>
+      </w:pPr>
+      <w:r>
+        <w:rPr>
+          <w:rFonts w:ascii="Segoe UI" w:eastAsia="Times New Roman" w:hAnsi="Segoe UI" w:cs="Segoe UI"/>
+          <w:color w:val="24292E"/>
+          <w:sz w:val="21"/>
+          <w:szCs w:val="21"/>
+        </w:rPr>
+        <w:t>Add this line to the imports</w:t>
+      </w:r>
+    </w:p>
+    <w:p>
+      <w:pPr>
+        <w:spacing w:after="0" w:line="240" w:lineRule="auto"/>
+        <w:rPr>
+          <w:rFonts w:ascii="Courier New" w:eastAsia="Times New Roman" w:hAnsi="Courier New" w:cs="Courier New"/>
+          <w:color w:val="24292E"/>
+          <w:sz w:val="16"/>
+          <w:szCs w:val="16"/>
+        </w:rPr>
+      </w:pPr>
+      <w:r>
+        <w:rPr>
+          <w:rFonts w:ascii="Courier New" w:eastAsia="Times New Roman" w:hAnsi="Courier New" w:cs="Courier New"/>
+          <w:color w:val="24292E"/>
+          <w:sz w:val="16"/>
+          <w:szCs w:val="16"/>
+        </w:rPr>
+        <w:t xml:space="preserve">import </w:t>
+      </w:r>
+      <w:proofErr w:type="spellStart"/>
+      <w:r>
+        <w:rPr>
+          <w:rFonts w:ascii="Courier New" w:eastAsia="Times New Roman" w:hAnsi="Courier New" w:cs="Courier New"/>
+          <w:color w:val="24292E"/>
+          <w:sz w:val="16"/>
+          <w:szCs w:val="16"/>
+        </w:rPr>
+        <w:t>MenuContainer</w:t>
+      </w:r>
+      <w:proofErr w:type="spellEnd"/>
+      <w:r>
+        <w:rPr>
+          <w:rFonts w:ascii="Courier New" w:eastAsia="Times New Roman" w:hAnsi="Courier New" w:cs="Courier New"/>
+          <w:color w:val="24292E"/>
+          <w:sz w:val="16"/>
+          <w:szCs w:val="16"/>
+        </w:rPr>
+        <w:t xml:space="preserve"> from </w:t>
+      </w:r>
+      <w:proofErr w:type="gramStart"/>
+      <w:r>
+        <w:rPr>
+          <w:rFonts w:ascii="Courier New" w:eastAsia="Times New Roman" w:hAnsi="Courier New" w:cs="Courier New"/>
+          <w:color w:val="24292E"/>
+          <w:sz w:val="16"/>
+          <w:szCs w:val="16"/>
+        </w:rPr>
+        <w:t>'./</w:t>
+      </w:r>
+      <w:proofErr w:type="spellStart"/>
+      <w:proofErr w:type="gramEnd"/>
+      <w:r>
+        <w:rPr>
+          <w:rFonts w:ascii="Courier New" w:eastAsia="Times New Roman" w:hAnsi="Courier New" w:cs="Courier New"/>
+          <w:color w:val="24292E"/>
+          <w:sz w:val="16"/>
+          <w:szCs w:val="16"/>
+        </w:rPr>
+        <w:t>MenuContainer</w:t>
+      </w:r>
+      <w:proofErr w:type="spellEnd"/>
+      <w:r>
+        <w:rPr>
+          <w:rFonts w:ascii="Courier New" w:eastAsia="Times New Roman" w:hAnsi="Courier New" w:cs="Courier New"/>
+          <w:color w:val="24292E"/>
+          <w:sz w:val="16"/>
+          <w:szCs w:val="16"/>
+        </w:rPr>
+        <w:t>'</w:t>
+      </w:r>
+    </w:p>
+    <w:p>
+      <w:pPr>
+        <w:rPr>
+          <w:rFonts w:ascii="Segoe UI" w:eastAsia="Times New Roman" w:hAnsi="Segoe UI" w:cs="Segoe UI"/>
+          <w:color w:val="24292E"/>
+          <w:sz w:val="21"/>
+          <w:szCs w:val="21"/>
+        </w:rPr>
+      </w:pPr>
+    </w:p>
+    <w:p>
+      <w:pPr>
+        <w:rPr>
+          <w:rFonts w:ascii="Segoe UI" w:eastAsia="Times New Roman" w:hAnsi="Segoe UI" w:cs="Segoe UI"/>
+          <w:color w:val="24292E"/>
+          <w:sz w:val="21"/>
+          <w:szCs w:val="21"/>
+        </w:rPr>
+      </w:pPr>
+      <w:r>
+        <w:rPr>
+          <w:rFonts w:ascii="Segoe UI" w:eastAsia="Times New Roman" w:hAnsi="Segoe UI" w:cs="Segoe UI"/>
+          <w:color w:val="24292E"/>
+          <w:sz w:val="21"/>
+          <w:szCs w:val="21"/>
+        </w:rPr>
+        <w:t>Then change &lt;div&gt; to &lt;</w:t>
+      </w:r>
+      <w:proofErr w:type="spellStart"/>
+      <w:r>
+        <w:rPr>
+          <w:rFonts w:ascii="Segoe UI" w:eastAsia="Times New Roman" w:hAnsi="Segoe UI" w:cs="Segoe UI"/>
+          <w:color w:val="24292E"/>
+          <w:sz w:val="21"/>
+          <w:szCs w:val="21"/>
+        </w:rPr>
+        <w:t>MenuContainer</w:t>
+      </w:r>
+      <w:proofErr w:type="spellEnd"/>
+      <w:r>
+        <w:rPr>
+          <w:rFonts w:ascii="Segoe UI" w:eastAsia="Times New Roman" w:hAnsi="Segoe UI" w:cs="Segoe UI"/>
+          <w:color w:val="24292E"/>
+          <w:sz w:val="21"/>
+          <w:szCs w:val="21"/>
+        </w:rPr>
+        <w:t>&gt;</w:t>
+      </w:r>
+    </w:p>
+    <w:p>
+      <w:pPr>
+        <w:rPr>
+          <w:rFonts w:ascii="Segoe UI" w:eastAsia="Times New Roman" w:hAnsi="Segoe UI" w:cs="Segoe UI"/>
+          <w:color w:val="24292E"/>
+          <w:sz w:val="21"/>
+          <w:szCs w:val="21"/>
+        </w:rPr>
+      </w:pPr>
+    </w:p>
+    <w:p>
+      <w:pPr>
+        <w:rPr>
+          <w:rFonts w:ascii="Segoe UI" w:eastAsia="Times New Roman" w:hAnsi="Segoe UI" w:cs="Segoe UI"/>
+          <w:color w:val="24292E"/>
+          <w:sz w:val="21"/>
+          <w:szCs w:val="21"/>
+        </w:rPr>
+      </w:pPr>
+      <w:r>
+        <w:rPr>
+          <w:rFonts w:ascii="Segoe UI" w:eastAsia="Times New Roman" w:hAnsi="Segoe UI" w:cs="Segoe UI"/>
+          <w:color w:val="24292E"/>
+          <w:sz w:val="21"/>
+          <w:szCs w:val="21"/>
+        </w:rPr>
+        <w:t xml:space="preserve">And finally!  Let’s edit </w:t>
+      </w:r>
+      <w:hyperlink r:id="rId19" w:anchor="diff-ab4b8cb05a16a5bee1d005e509501efc" w:tooltip="src/components/SingleplayerPlayerNames.js" w:history="1">
+        <w:proofErr w:type="spellStart"/>
+        <w:r>
+          <w:rPr>
+            <w:rStyle w:val="Hyperlink"/>
+            <w:rFonts w:ascii="Consolas" w:hAnsi="Consolas"/>
+            <w:sz w:val="18"/>
+            <w:szCs w:val="18"/>
+            <w:u w:val="none"/>
+            <w:shd w:val="clear" w:color="auto" w:fill="FAFBFC"/>
+          </w:rPr>
+          <w:t>src</w:t>
+        </w:r>
+        <w:proofErr w:type="spellEnd"/>
+        <w:r>
+          <w:rPr>
+            <w:rStyle w:val="Hyperlink"/>
+            <w:rFonts w:ascii="Consolas" w:hAnsi="Consolas"/>
+            <w:sz w:val="18"/>
+            <w:szCs w:val="18"/>
+            <w:u w:val="none"/>
+            <w:shd w:val="clear" w:color="auto" w:fill="FAFBFC"/>
+          </w:rPr>
+          <w:t>/components/SingleplayerPlayerNames.js</w:t>
+        </w:r>
+      </w:hyperlink>
+      <w:r>
+        <w:rPr>
+          <w:rFonts w:ascii="Segoe UI" w:eastAsia="Times New Roman" w:hAnsi="Segoe UI" w:cs="Segoe UI"/>
+          <w:color w:val="24292E"/>
+          <w:sz w:val="21"/>
+          <w:szCs w:val="21"/>
+        </w:rPr>
+        <w:t>:</w:t>
+      </w:r>
+    </w:p>
+    <w:p>
+      <w:pPr>
+        <w:rPr>
+          <w:rFonts w:ascii="Segoe UI" w:eastAsia="Times New Roman" w:hAnsi="Segoe UI" w:cs="Segoe UI"/>
+          <w:color w:val="24292E"/>
+          <w:sz w:val="21"/>
+          <w:szCs w:val="21"/>
+        </w:rPr>
+      </w:pPr>
+    </w:p>
+    <w:p>
+      <w:pPr>
+        <w:rPr>
+          <w:rFonts w:ascii="Segoe UI" w:eastAsia="Times New Roman" w:hAnsi="Segoe UI" w:cs="Segoe UI"/>
+          <w:color w:val="24292E"/>
+          <w:sz w:val="21"/>
+          <w:szCs w:val="21"/>
+        </w:rPr>
+      </w:pPr>
+      <w:r>
+        <w:rPr>
+          <w:rFonts w:ascii="Segoe UI" w:eastAsia="Times New Roman" w:hAnsi="Segoe UI" w:cs="Segoe UI"/>
+          <w:color w:val="24292E"/>
+          <w:sz w:val="21"/>
+          <w:szCs w:val="21"/>
+        </w:rPr>
+        <w:t>Add this line to the imports</w:t>
+      </w:r>
+    </w:p>
+    <w:p>
+      <w:pPr>
+        <w:spacing w:after="0" w:line="240" w:lineRule="auto"/>
+        <w:rPr>
+          <w:rFonts w:ascii="Courier New" w:eastAsia="Times New Roman" w:hAnsi="Courier New" w:cs="Courier New"/>
+          <w:color w:val="24292E"/>
+          <w:sz w:val="16"/>
+          <w:szCs w:val="16"/>
+        </w:rPr>
+      </w:pPr>
+      <w:r>
+        <w:rPr>
+          <w:rFonts w:ascii="Courier New" w:eastAsia="Times New Roman" w:hAnsi="Courier New" w:cs="Courier New"/>
+          <w:color w:val="24292E"/>
+          <w:sz w:val="16"/>
+          <w:szCs w:val="16"/>
+        </w:rPr>
+        <w:t xml:space="preserve">import </w:t>
+      </w:r>
+      <w:proofErr w:type="spellStart"/>
+      <w:r>
+        <w:rPr>
+          <w:rFonts w:ascii="Courier New" w:eastAsia="Times New Roman" w:hAnsi="Courier New" w:cs="Courier New"/>
+          <w:color w:val="24292E"/>
+          <w:sz w:val="16"/>
+          <w:szCs w:val="16"/>
+        </w:rPr>
+        <w:t>MenuContainer</w:t>
+      </w:r>
+      <w:proofErr w:type="spellEnd"/>
+      <w:r>
+        <w:rPr>
+          <w:rFonts w:ascii="Courier New" w:eastAsia="Times New Roman" w:hAnsi="Courier New" w:cs="Courier New"/>
+          <w:color w:val="24292E"/>
+          <w:sz w:val="16"/>
+          <w:szCs w:val="16"/>
+        </w:rPr>
+        <w:t xml:space="preserve"> from </w:t>
+      </w:r>
+      <w:proofErr w:type="gramStart"/>
+      <w:r>
+        <w:rPr>
+          <w:rFonts w:ascii="Courier New" w:eastAsia="Times New Roman" w:hAnsi="Courier New" w:cs="Courier New"/>
+          <w:color w:val="24292E"/>
+          <w:sz w:val="16"/>
+          <w:szCs w:val="16"/>
+        </w:rPr>
+        <w:t>'./</w:t>
+      </w:r>
+      <w:proofErr w:type="spellStart"/>
+      <w:proofErr w:type="gramEnd"/>
+      <w:r>
+        <w:rPr>
+          <w:rFonts w:ascii="Courier New" w:eastAsia="Times New Roman" w:hAnsi="Courier New" w:cs="Courier New"/>
+          <w:color w:val="24292E"/>
+          <w:sz w:val="16"/>
+          <w:szCs w:val="16"/>
+        </w:rPr>
+        <w:t>MenuContainer</w:t>
+      </w:r>
+      <w:proofErr w:type="spellEnd"/>
+      <w:r>
+        <w:rPr>
+          <w:rFonts w:ascii="Courier New" w:eastAsia="Times New Roman" w:hAnsi="Courier New" w:cs="Courier New"/>
+          <w:color w:val="24292E"/>
+          <w:sz w:val="16"/>
+          <w:szCs w:val="16"/>
+        </w:rPr>
+        <w:t>'</w:t>
+      </w:r>
+    </w:p>
+    <w:p>
+      <w:pPr>
+        <w:rPr>
+          <w:rFonts w:ascii="Segoe UI" w:eastAsia="Times New Roman" w:hAnsi="Segoe UI" w:cs="Segoe UI"/>
+          <w:color w:val="24292E"/>
+          <w:sz w:val="21"/>
+          <w:szCs w:val="21"/>
+        </w:rPr>
+      </w:pPr>
+    </w:p>
+    <w:p>
+      <w:pPr>
+        <w:rPr>
+          <w:rFonts w:ascii="Segoe UI" w:eastAsia="Times New Roman" w:hAnsi="Segoe UI" w:cs="Segoe UI"/>
+          <w:color w:val="24292E"/>
+          <w:sz w:val="21"/>
+          <w:szCs w:val="21"/>
+        </w:rPr>
+      </w:pPr>
+      <w:r>
+        <w:rPr>
+          <w:rFonts w:ascii="Segoe UI" w:eastAsia="Times New Roman" w:hAnsi="Segoe UI" w:cs="Segoe UI"/>
+          <w:color w:val="24292E"/>
+          <w:sz w:val="21"/>
+          <w:szCs w:val="21"/>
+        </w:rPr>
+        <w:t>Then change &lt;div&gt; to &lt;</w:t>
+      </w:r>
+      <w:proofErr w:type="spellStart"/>
+      <w:r>
+        <w:rPr>
+          <w:rFonts w:ascii="Segoe UI" w:eastAsia="Times New Roman" w:hAnsi="Segoe UI" w:cs="Segoe UI"/>
+          <w:color w:val="24292E"/>
+          <w:sz w:val="21"/>
+          <w:szCs w:val="21"/>
+        </w:rPr>
+        <w:t>MenuContainer</w:t>
+      </w:r>
+      <w:proofErr w:type="spellEnd"/>
+      <w:r>
+        <w:rPr>
+          <w:rFonts w:ascii="Segoe UI" w:eastAsia="Times New Roman" w:hAnsi="Segoe UI" w:cs="Segoe UI"/>
+          <w:color w:val="24292E"/>
+          <w:sz w:val="21"/>
+          <w:szCs w:val="21"/>
+        </w:rPr>
+        <w:t>&gt;</w:t>
+      </w:r>
+    </w:p>
+    <w:p>
+      <w:pPr>
+        <w:rPr>
+          <w:rFonts w:ascii="Segoe UI" w:eastAsia="Times New Roman" w:hAnsi="Segoe UI" w:cs="Segoe UI"/>
+          <w:color w:val="24292E"/>
+          <w:sz w:val="21"/>
+          <w:szCs w:val="21"/>
+        </w:rPr>
+      </w:pPr>
+    </w:p>
+    <w:p>
+      <w:pPr>
+        <w:rPr>
+          <w:rFonts w:ascii="Segoe UI" w:eastAsia="Times New Roman" w:hAnsi="Segoe UI" w:cs="Segoe UI"/>
+          <w:color w:val="24292E"/>
+          <w:sz w:val="21"/>
+          <w:szCs w:val="21"/>
+        </w:rPr>
+      </w:pPr>
       <w:bookmarkStart w:id="0" w:name="_GoBack"/>
       <w:bookmarkEnd w:id="0"/>
     </w:p>
-    <w:p/>
-    <w:p/>
     <w:sectPr>
       <w:pgSz w:w="12240" w:h="15840"/>
       <w:pgMar w:top="1440" w:right="810" w:bottom="1440" w:left="1440" w:header="720" w:footer="720" w:gutter="0"/>

</xml_diff>